<commit_message>
error Bug fix 2
</commit_message>
<xml_diff>
--- a/SMILEBASIC.docx
+++ b/SMILEBASIC.docx
@@ -4,7 +4,7 @@
   <w:body>
     <w:p>
       <w:pPr>
-        <w:pStyle w:val="Sinespaciado"/>
+        <w:pStyle w:val="NoSpacing"/>
         <w:spacing w:line="360" w:lineRule="auto"/>
         <w:rPr>
           <w:b/>
@@ -15,7 +15,7 @@
     </w:p>
     <w:p>
       <w:pPr>
-        <w:pStyle w:val="Sinespaciado"/>
+        <w:pStyle w:val="NoSpacing"/>
         <w:spacing w:line="360" w:lineRule="auto"/>
         <w:jc w:val="center"/>
         <w:rPr>
@@ -146,7 +146,7 @@
           <w:sz w:val="32"/>
           <w:szCs w:val="32"/>
         </w:rPr>
-        <w:t>TRABAJO ACUMULATIVO</w:t>
+        <w:t>PROYECTO FINAL</w:t>
       </w:r>
     </w:p>
     <w:p>
@@ -319,6 +319,22 @@
         </w:rPr>
         <w:t>EDWIN JAVIER NÚÑEZ</w:t>
       </w:r>
+      <w:r>
+        <w:rPr>
+          <w:b/>
+          <w:sz w:val="32"/>
+          <w:szCs w:val="32"/>
+        </w:rPr>
+        <w:t xml:space="preserve"> - </w:t>
+      </w:r>
+      <w:r>
+        <w:rPr>
+          <w:b/>
+          <w:sz w:val="32"/>
+          <w:szCs w:val="32"/>
+        </w:rPr>
+        <w:t xml:space="preserve"> 10911188</w:t>
+      </w:r>
     </w:p>
     <w:p>
       <w:pPr>
@@ -338,6 +354,24 @@
         </w:rPr>
         <w:t>OSCAR MEJIA</w:t>
       </w:r>
+      <w:r>
+        <w:rPr>
+          <w:b/>
+          <w:sz w:val="32"/>
+          <w:szCs w:val="32"/>
+        </w:rPr>
+        <w:t xml:space="preserve"> - </w:t>
+      </w:r>
+      <w:r>
+        <w:rPr>
+          <w:b/>
+          <w:sz w:val="32"/>
+          <w:szCs w:val="32"/>
+        </w:rPr>
+        <w:t>11441233</w:t>
+      </w:r>
+      <w:bookmarkStart w:id="0" w:name="_GoBack"/>
+      <w:bookmarkEnd w:id="0"/>
     </w:p>
     <w:p>
       <w:pPr>
@@ -355,7 +389,23 @@
           <w:sz w:val="32"/>
           <w:szCs w:val="32"/>
         </w:rPr>
-        <w:t>SWAMMY ANTUNEZ</w:t>
+        <w:t>SWAM</w:t>
+      </w:r>
+      <w:r>
+        <w:rPr>
+          <w:b/>
+          <w:sz w:val="32"/>
+          <w:szCs w:val="32"/>
+        </w:rPr>
+        <w:t>Y ANTUNEZ</w:t>
+      </w:r>
+      <w:r>
+        <w:rPr>
+          <w:b/>
+          <w:sz w:val="32"/>
+          <w:szCs w:val="32"/>
+        </w:rPr>
+        <w:t xml:space="preserve"> – 11141320</w:t>
       </w:r>
     </w:p>
     <w:p>
@@ -368,13 +418,24 @@
           <w:szCs w:val="32"/>
         </w:rPr>
       </w:pPr>
-      <w:r>
+    </w:p>
+    <w:p>
+      <w:pPr>
+        <w:spacing w:line="360" w:lineRule="auto"/>
+        <w:jc w:val="center"/>
         <w:rPr>
           <w:b/>
           <w:sz w:val="32"/>
           <w:szCs w:val="32"/>
         </w:rPr>
-        <w:t>No. DE CUENTA: 10911188</w:t>
+      </w:pPr>
+      <w:r>
+        <w:rPr>
+          <w:b/>
+          <w:sz w:val="32"/>
+          <w:szCs w:val="32"/>
+        </w:rPr>
+        <w:t>CARRERA DE ESTUDIO: INGENIERIO EN SISTEMAS</w:t>
       </w:r>
     </w:p>
     <w:p>
@@ -387,13 +448,24 @@
           <w:szCs w:val="32"/>
         </w:rPr>
       </w:pPr>
-      <w:r>
+    </w:p>
+    <w:p>
+      <w:pPr>
+        <w:spacing w:line="360" w:lineRule="auto"/>
+        <w:jc w:val="center"/>
         <w:rPr>
           <w:b/>
           <w:sz w:val="32"/>
           <w:szCs w:val="32"/>
         </w:rPr>
-        <w:t>CARRERA DE ESTUDIO: INGENIERIO EN SISTEMAS</w:t>
+      </w:pPr>
+      <w:r>
+        <w:rPr>
+          <w:b/>
+          <w:sz w:val="32"/>
+          <w:szCs w:val="32"/>
+        </w:rPr>
+        <w:t>PROFESOR: CARLOS VALLEJO</w:t>
       </w:r>
     </w:p>
     <w:p>
@@ -406,51 +478,29 @@
           <w:szCs w:val="32"/>
         </w:rPr>
       </w:pPr>
-    </w:p>
-    <w:p>
-      <w:pPr>
-        <w:spacing w:line="360" w:lineRule="auto"/>
-        <w:jc w:val="center"/>
+      <w:r>
         <w:rPr>
           <w:b/>
           <w:sz w:val="32"/>
           <w:szCs w:val="32"/>
         </w:rPr>
-      </w:pPr>
+        <w:t xml:space="preserve">FECHA DE ENTREGA: </w:t>
+      </w:r>
       <w:r>
         <w:rPr>
           <w:b/>
           <w:sz w:val="32"/>
           <w:szCs w:val="32"/>
         </w:rPr>
-        <w:t>PROFESOR: CARLOS VALLEJO</w:t>
-      </w:r>
-    </w:p>
-    <w:p>
-      <w:pPr>
-        <w:spacing w:line="360" w:lineRule="auto"/>
-        <w:jc w:val="center"/>
+        <w:t>5</w:t>
+      </w:r>
+      <w:r>
         <w:rPr>
           <w:b/>
           <w:sz w:val="32"/>
           <w:szCs w:val="32"/>
         </w:rPr>
-      </w:pPr>
-      <w:r>
-        <w:rPr>
-          <w:b/>
-          <w:sz w:val="32"/>
-          <w:szCs w:val="32"/>
-        </w:rPr>
-        <w:t xml:space="preserve">FECHA DE ENTREGA: </w:t>
-      </w:r>
-      <w:r>
-        <w:rPr>
-          <w:b/>
-          <w:sz w:val="32"/>
-          <w:szCs w:val="32"/>
-        </w:rPr>
-        <w:t>4 de Abril</w:t>
+        <w:t xml:space="preserve"> de Abril</w:t>
       </w:r>
     </w:p>
     <w:p>
@@ -628,7 +678,7 @@
       <w:hyperlink r:id="rId7" w:tooltip="Microcomputador" w:history="1">
         <w:r>
           <w:rPr>
-            <w:rStyle w:val="Hipervnculo"/>
+            <w:rStyle w:val="Hyperlink"/>
             <w:color w:val="auto"/>
             <w:sz w:val="24"/>
             <w:szCs w:val="24"/>
@@ -2512,8 +2562,6 @@
           <w:szCs w:val="24"/>
         </w:rPr>
       </w:pPr>
-      <w:bookmarkStart w:id="0" w:name="_GoBack"/>
-      <w:bookmarkEnd w:id="0"/>
     </w:p>
     <w:p>
       <w:pPr>
@@ -3259,7 +3307,7 @@
     </w:p>
     <w:p>
       <w:pPr>
-        <w:pStyle w:val="HTMLconformatoprevio"/>
+        <w:pStyle w:val="HTMLPreformatted"/>
         <w:rPr>
           <w:rFonts w:ascii="Imprint MT Shadow" w:hAnsi="Imprint MT Shadow"/>
           <w:sz w:val="24"/>
@@ -4320,7 +4368,7 @@
         </w:tabs>
         <w:spacing w:after="0" w:line="240" w:lineRule="auto"/>
         <w:rPr>
-          <w:rStyle w:val="nfasisintenso"/>
+          <w:rStyle w:val="IntenseEmphasis"/>
           <w:szCs w:val="24"/>
         </w:rPr>
       </w:pPr>
@@ -4347,7 +4395,7 @@
         </w:tabs>
         <w:spacing w:after="0" w:line="240" w:lineRule="auto"/>
         <w:rPr>
-          <w:rStyle w:val="nfasisintenso"/>
+          <w:rStyle w:val="IntenseEmphasis"/>
           <w:szCs w:val="24"/>
         </w:rPr>
       </w:pPr>
@@ -4374,7 +4422,7 @@
         </w:tabs>
         <w:spacing w:after="0" w:line="240" w:lineRule="auto"/>
         <w:rPr>
-          <w:rStyle w:val="nfasisintenso"/>
+          <w:rStyle w:val="IntenseEmphasis"/>
           <w:szCs w:val="24"/>
         </w:rPr>
       </w:pPr>
@@ -7295,13 +7343,13 @@
     <w:name w:val="Normal"/>
     <w:qFormat/>
   </w:style>
-  <w:style w:type="character" w:default="1" w:styleId="Fuentedeprrafopredeter">
+  <w:style w:type="character" w:default="1" w:styleId="DefaultParagraphFont">
     <w:name w:val="Default Paragraph Font"/>
     <w:uiPriority w:val="1"/>
     <w:semiHidden/>
     <w:unhideWhenUsed/>
   </w:style>
-  <w:style w:type="table" w:default="1" w:styleId="Tablanormal">
+  <w:style w:type="table" w:default="1" w:styleId="TableNormal">
     <w:name w:val="Normal Table"/>
     <w:uiPriority w:val="99"/>
     <w:semiHidden/>
@@ -7316,7 +7364,7 @@
       </w:tblCellMar>
     </w:tblPr>
   </w:style>
-  <w:style w:type="numbering" w:default="1" w:styleId="Sinlista">
+  <w:style w:type="numbering" w:default="1" w:styleId="NoList">
     <w:name w:val="No List"/>
     <w:uiPriority w:val="99"/>
     <w:semiHidden/>
@@ -7324,13 +7372,13 @@
   </w:style>
   <w:style w:type="character" w:customStyle="1" w:styleId="notranslate">
     <w:name w:val="notranslate"/>
-    <w:basedOn w:val="Fuentedeprrafopredeter"/>
+    <w:basedOn w:val="DefaultParagraphFont"/>
     <w:rsid w:val="00CB450F"/>
   </w:style>
-  <w:style w:type="paragraph" w:styleId="Prrafodelista">
+  <w:style w:type="paragraph" w:styleId="ListParagraph">
     <w:name w:val="List Paragraph"/>
     <w:basedOn w:val="Normal"/>
-    <w:link w:val="PrrafodelistaCar"/>
+    <w:link w:val="ListParagraphChar"/>
     <w:uiPriority w:val="34"/>
     <w:qFormat/>
     <w:rsid w:val="0094013D"/>
@@ -7339,10 +7387,10 @@
       <w:contextualSpacing/>
     </w:pPr>
   </w:style>
-  <w:style w:type="paragraph" w:styleId="HTMLconformatoprevio">
+  <w:style w:type="paragraph" w:styleId="HTMLPreformatted">
     <w:name w:val="HTML Preformatted"/>
     <w:basedOn w:val="Normal"/>
-    <w:link w:val="HTMLconformatoprevioCar"/>
+    <w:link w:val="HTMLPreformattedChar"/>
     <w:uiPriority w:val="99"/>
     <w:unhideWhenUsed/>
     <w:rsid w:val="009E60AA"/>
@@ -7374,10 +7422,10 @@
       <w:lang w:eastAsia="es-HN"/>
     </w:rPr>
   </w:style>
-  <w:style w:type="character" w:customStyle="1" w:styleId="HTMLconformatoprevioCar">
-    <w:name w:val="HTML con formato previo Car"/>
-    <w:basedOn w:val="Fuentedeprrafopredeter"/>
-    <w:link w:val="HTMLconformatoprevio"/>
+  <w:style w:type="character" w:customStyle="1" w:styleId="HTMLPreformattedChar">
+    <w:name w:val="HTML Preformatted Char"/>
+    <w:basedOn w:val="DefaultParagraphFont"/>
+    <w:link w:val="HTMLPreformatted"/>
     <w:uiPriority w:val="99"/>
     <w:rsid w:val="009E60AA"/>
     <w:rPr>
@@ -7387,9 +7435,9 @@
       <w:lang w:eastAsia="es-HN"/>
     </w:rPr>
   </w:style>
-  <w:style w:type="character" w:styleId="CdigoHTML">
+  <w:style w:type="character" w:styleId="HTMLCode">
     <w:name w:val="HTML Code"/>
-    <w:basedOn w:val="Fuentedeprrafopredeter"/>
+    <w:basedOn w:val="DefaultParagraphFont"/>
     <w:uiPriority w:val="99"/>
     <w:semiHidden/>
     <w:unhideWhenUsed/>
@@ -7402,52 +7450,52 @@
   </w:style>
   <w:style w:type="character" w:customStyle="1" w:styleId="hljs-keyword">
     <w:name w:val="hljs-keyword"/>
-    <w:basedOn w:val="Fuentedeprrafopredeter"/>
+    <w:basedOn w:val="DefaultParagraphFont"/>
     <w:rsid w:val="000D2CD7"/>
   </w:style>
   <w:style w:type="character" w:customStyle="1" w:styleId="hljs-builtin">
     <w:name w:val="hljs-built_in"/>
-    <w:basedOn w:val="Fuentedeprrafopredeter"/>
+    <w:basedOn w:val="DefaultParagraphFont"/>
     <w:rsid w:val="000D2CD7"/>
   </w:style>
   <w:style w:type="character" w:customStyle="1" w:styleId="hljs-number">
     <w:name w:val="hljs-number"/>
-    <w:basedOn w:val="Fuentedeprrafopredeter"/>
+    <w:basedOn w:val="DefaultParagraphFont"/>
     <w:rsid w:val="000D2CD7"/>
   </w:style>
   <w:style w:type="character" w:customStyle="1" w:styleId="hljs-string">
     <w:name w:val="hljs-string"/>
-    <w:basedOn w:val="Fuentedeprrafopredeter"/>
+    <w:basedOn w:val="DefaultParagraphFont"/>
     <w:rsid w:val="000D2CD7"/>
   </w:style>
   <w:style w:type="character" w:customStyle="1" w:styleId="hljs-comment">
     <w:name w:val="hljs-comment"/>
-    <w:basedOn w:val="Fuentedeprrafopredeter"/>
+    <w:basedOn w:val="DefaultParagraphFont"/>
     <w:rsid w:val="000F4211"/>
   </w:style>
   <w:style w:type="character" w:customStyle="1" w:styleId="kwd">
     <w:name w:val="kwd"/>
-    <w:basedOn w:val="Fuentedeprrafopredeter"/>
+    <w:basedOn w:val="DefaultParagraphFont"/>
     <w:rsid w:val="003B0D3E"/>
   </w:style>
   <w:style w:type="character" w:customStyle="1" w:styleId="pln">
     <w:name w:val="pln"/>
-    <w:basedOn w:val="Fuentedeprrafopredeter"/>
+    <w:basedOn w:val="DefaultParagraphFont"/>
     <w:rsid w:val="003B0D3E"/>
   </w:style>
   <w:style w:type="character" w:customStyle="1" w:styleId="pun">
     <w:name w:val="pun"/>
-    <w:basedOn w:val="Fuentedeprrafopredeter"/>
+    <w:basedOn w:val="DefaultParagraphFont"/>
     <w:rsid w:val="003B0D3E"/>
   </w:style>
   <w:style w:type="character" w:customStyle="1" w:styleId="typ">
     <w:name w:val="typ"/>
-    <w:basedOn w:val="Fuentedeprrafopredeter"/>
+    <w:basedOn w:val="DefaultParagraphFont"/>
     <w:rsid w:val="003B0D3E"/>
   </w:style>
-  <w:style w:type="character" w:styleId="nfasisintenso">
+  <w:style w:type="character" w:styleId="IntenseEmphasis">
     <w:name w:val="Intense Emphasis"/>
-    <w:basedOn w:val="nfasis"/>
+    <w:basedOn w:val="Emphasis"/>
     <w:uiPriority w:val="21"/>
     <w:qFormat/>
     <w:rsid w:val="00DA7E1F"/>
@@ -7459,9 +7507,9 @@
       <w:sz w:val="24"/>
     </w:rPr>
   </w:style>
-  <w:style w:type="character" w:styleId="Referenciaintensa">
+  <w:style w:type="character" w:styleId="IntenseReference">
     <w:name w:val="Intense Reference"/>
-    <w:basedOn w:val="Fuentedeprrafopredeter"/>
+    <w:basedOn w:val="DefaultParagraphFont"/>
     <w:uiPriority w:val="32"/>
     <w:qFormat/>
     <w:rsid w:val="00493356"/>
@@ -7473,9 +7521,9 @@
       <w:spacing w:val="5"/>
     </w:rPr>
   </w:style>
-  <w:style w:type="character" w:styleId="nfasissutil">
+  <w:style w:type="character" w:styleId="SubtleEmphasis">
     <w:name w:val="Subtle Emphasis"/>
-    <w:basedOn w:val="nfasis"/>
+    <w:basedOn w:val="Emphasis"/>
     <w:uiPriority w:val="19"/>
     <w:qFormat/>
     <w:rsid w:val="002E43F1"/>
@@ -7487,9 +7535,9 @@
       <w:sz w:val="24"/>
     </w:rPr>
   </w:style>
-  <w:style w:type="character" w:styleId="Hipervnculo">
+  <w:style w:type="character" w:styleId="Hyperlink">
     <w:name w:val="Hyperlink"/>
-    <w:basedOn w:val="Fuentedeprrafopredeter"/>
+    <w:basedOn w:val="DefaultParagraphFont"/>
     <w:uiPriority w:val="99"/>
     <w:semiHidden/>
     <w:unhideWhenUsed/>
@@ -7501,7 +7549,7 @@
   </w:style>
   <w:style w:type="paragraph" w:customStyle="1" w:styleId="Estilo1">
     <w:name w:val="Estilo1"/>
-    <w:basedOn w:val="Prrafodelista"/>
+    <w:basedOn w:val="ListParagraph"/>
     <w:link w:val="Estilo1Car"/>
     <w:rsid w:val="002E43F1"/>
     <w:pPr>
@@ -7525,16 +7573,16 @@
   </w:style>
   <w:style w:type="character" w:customStyle="1" w:styleId="Estilo2Car">
     <w:name w:val="Estilo2 Car"/>
-    <w:basedOn w:val="Fuentedeprrafopredeter"/>
+    <w:basedOn w:val="DefaultParagraphFont"/>
     <w:link w:val="Estilo2"/>
     <w:rsid w:val="002E43F1"/>
     <w:rPr>
       <w:rFonts w:ascii="Imprint MT Shadow" w:hAnsi="Imprint MT Shadow"/>
     </w:rPr>
   </w:style>
-  <w:style w:type="character" w:styleId="nfasis">
+  <w:style w:type="character" w:styleId="Emphasis">
     <w:name w:val="Emphasis"/>
-    <w:basedOn w:val="Fuentedeprrafopredeter"/>
+    <w:basedOn w:val="DefaultParagraphFont"/>
     <w:uiPriority w:val="20"/>
     <w:qFormat/>
     <w:rsid w:val="003672A9"/>
@@ -7590,16 +7638,16 @@
       <w:sz w:val="24"/>
     </w:rPr>
   </w:style>
-  <w:style w:type="character" w:customStyle="1" w:styleId="PrrafodelistaCar">
-    <w:name w:val="Párrafo de lista Car"/>
-    <w:basedOn w:val="Fuentedeprrafopredeter"/>
-    <w:link w:val="Prrafodelista"/>
+  <w:style w:type="character" w:customStyle="1" w:styleId="ListParagraphChar">
+    <w:name w:val="List Paragraph Char"/>
+    <w:basedOn w:val="DefaultParagraphFont"/>
+    <w:link w:val="ListParagraph"/>
     <w:uiPriority w:val="34"/>
     <w:rsid w:val="004B64D4"/>
   </w:style>
   <w:style w:type="character" w:customStyle="1" w:styleId="Estilo1Car">
     <w:name w:val="Estilo1 Car"/>
-    <w:basedOn w:val="PrrafodelistaCar"/>
+    <w:basedOn w:val="ListParagraphChar"/>
     <w:link w:val="Estilo1"/>
     <w:rsid w:val="004B64D4"/>
     <w:rPr>
@@ -7623,7 +7671,7 @@
   </w:style>
   <w:style w:type="character" w:customStyle="1" w:styleId="SalidaCar">
     <w:name w:val="Salida Car"/>
-    <w:basedOn w:val="Fuentedeprrafopredeter"/>
+    <w:basedOn w:val="DefaultParagraphFont"/>
     <w:link w:val="Salida"/>
     <w:rsid w:val="00DE66D5"/>
     <w:rPr>
@@ -7635,9 +7683,9 @@
       <w:shd w:val="solid" w:color="auto" w:fill="auto"/>
     </w:rPr>
   </w:style>
-  <w:style w:type="paragraph" w:styleId="Sinespaciado">
+  <w:style w:type="paragraph" w:styleId="NoSpacing">
     <w:name w:val="No Spacing"/>
-    <w:link w:val="SinespaciadoCar"/>
+    <w:link w:val="NoSpacingChar"/>
     <w:uiPriority w:val="99"/>
     <w:qFormat/>
     <w:rsid w:val="00A42AA2"/>
@@ -7649,9 +7697,9 @@
       <w:lang w:val="es-ES"/>
     </w:rPr>
   </w:style>
-  <w:style w:type="character" w:customStyle="1" w:styleId="SinespaciadoCar">
-    <w:name w:val="Sin espaciado Car"/>
-    <w:link w:val="Sinespaciado"/>
+  <w:style w:type="character" w:customStyle="1" w:styleId="NoSpacingChar">
+    <w:name w:val="No Spacing Char"/>
+    <w:link w:val="NoSpacing"/>
     <w:uiPriority w:val="99"/>
     <w:locked/>
     <w:rsid w:val="00A42AA2"/>

</xml_diff>

<commit_message>
ultima presentcion del DOC
</commit_message>
<xml_diff>
--- a/SMILEBASIC.docx
+++ b/SMILEBASIC.docx
@@ -1,10 +1,10 @@
 
 <file path=word/document.xml><?xml version="1.0" encoding="utf-8"?>
-<w:document xmlns:wpc="http://schemas.microsoft.com/office/word/2010/wordprocessingCanvas" xmlns:cx="http://schemas.microsoft.com/office/drawing/2014/chartex" xmlns:cx1="http://schemas.microsoft.com/office/drawing/2015/9/8/chartex" xmlns:cx2="http://schemas.microsoft.com/office/drawing/2015/10/21/chartex" xmlns:cx3="http://schemas.microsoft.com/office/drawing/2016/5/9/chartex" xmlns:cx4="http://schemas.microsoft.com/office/drawing/2016/5/10/chartex" xmlns:cx5="http://schemas.microsoft.com/office/drawing/2016/5/11/chartex" xmlns:cx6="http://schemas.microsoft.com/office/drawing/2016/5/12/chartex" xmlns:cx7="http://schemas.microsoft.com/office/drawing/2016/5/13/chartex" xmlns:cx8="http://schemas.microsoft.com/office/drawing/2016/5/14/chartex" xmlns:mc="http://schemas.openxmlformats.org/markup-compatibility/2006" xmlns:aink="http://schemas.microsoft.com/office/drawing/2016/ink" xmlns:am3d="http://schemas.microsoft.com/office/drawing/2017/model3d" xmlns:o="urn:schemas-microsoft-com:office:office" xmlns:r="http://schemas.openxmlformats.org/officeDocument/2006/relationships" xmlns:m="http://schemas.openxmlformats.org/officeDocument/2006/math" xmlns:v="urn:schemas-microsoft-com:vml" xmlns:wp14="http://schemas.microsoft.com/office/word/2010/wordprocessingDrawing" xmlns:wp="http://schemas.openxmlformats.org/drawingml/2006/wordprocessingDrawing" xmlns:w10="urn:schemas-microsoft-com:office:word" xmlns:w="http://schemas.openxmlformats.org/wordprocessingml/2006/main" xmlns:w14="http://schemas.microsoft.com/office/word/2010/wordml" xmlns:w15="http://schemas.microsoft.com/office/word/2012/wordml" xmlns:w16cid="http://schemas.microsoft.com/office/word/2016/wordml/cid" xmlns:w16se="http://schemas.microsoft.com/office/word/2015/wordml/symex" xmlns:wpg="http://schemas.microsoft.com/office/word/2010/wordprocessingGroup" xmlns:wpi="http://schemas.microsoft.com/office/word/2010/wordprocessingInk" xmlns:wne="http://schemas.microsoft.com/office/word/2006/wordml" xmlns:wps="http://schemas.microsoft.com/office/word/2010/wordprocessingShape" mc:Ignorable="w14 w15 w16se w16cid wp14">
+<w:document xmlns:wpc="http://schemas.microsoft.com/office/word/2010/wordprocessingCanvas" xmlns:mc="http://schemas.openxmlformats.org/markup-compatibility/2006" xmlns:o="urn:schemas-microsoft-com:office:office" xmlns:r="http://schemas.openxmlformats.org/officeDocument/2006/relationships" xmlns:m="http://schemas.openxmlformats.org/officeDocument/2006/math" xmlns:v="urn:schemas-microsoft-com:vml" xmlns:wp14="http://schemas.microsoft.com/office/word/2010/wordprocessingDrawing" xmlns:wp="http://schemas.openxmlformats.org/drawingml/2006/wordprocessingDrawing" xmlns:w10="urn:schemas-microsoft-com:office:word" xmlns:w="http://schemas.openxmlformats.org/wordprocessingml/2006/main" xmlns:w14="http://schemas.microsoft.com/office/word/2010/wordml" xmlns:w15="http://schemas.microsoft.com/office/word/2012/wordml" xmlns:wpg="http://schemas.microsoft.com/office/word/2010/wordprocessingGroup" xmlns:wpi="http://schemas.microsoft.com/office/word/2010/wordprocessingInk" xmlns:wne="http://schemas.microsoft.com/office/word/2006/wordml" xmlns:wps="http://schemas.microsoft.com/office/word/2010/wordprocessingShape" mc:Ignorable="w14 w15 wp14">
   <w:body>
     <w:p>
       <w:pPr>
-        <w:pStyle w:val="NoSpacing"/>
+        <w:pStyle w:val="Sinespaciado"/>
         <w:spacing w:line="360" w:lineRule="auto"/>
         <w:rPr>
           <w:b/>
@@ -15,7 +15,7 @@
     </w:p>
     <w:p>
       <w:pPr>
-        <w:pStyle w:val="NoSpacing"/>
+        <w:pStyle w:val="Sinespaciado"/>
         <w:spacing w:line="360" w:lineRule="auto"/>
         <w:jc w:val="center"/>
         <w:rPr>
@@ -67,6 +67,7 @@
           <w:noProof/>
           <w:sz w:val="32"/>
           <w:szCs w:val="32"/>
+          <w:lang w:eastAsia="es-HN"/>
         </w:rPr>
         <w:drawing>
           <wp:anchor distT="0" distB="0" distL="114300" distR="114300" simplePos="0" relativeHeight="251659264" behindDoc="1" locked="0" layoutInCell="1" allowOverlap="1">
@@ -94,7 +95,7 @@
                     </pic:cNvPicPr>
                   </pic:nvPicPr>
                   <pic:blipFill>
-                    <a:blip r:embed="rId5" cstate="print">
+                    <a:blip r:embed="rId8" cstate="print">
                       <a:lum bright="78000" contrast="-31000"/>
                     </a:blip>
                     <a:srcRect/>
@@ -219,6 +220,7 @@
           <w:noProof/>
           <w:sz w:val="28"/>
           <w:szCs w:val="32"/>
+          <w:lang w:eastAsia="es-HN"/>
         </w:rPr>
         <w:drawing>
           <wp:anchor distT="0" distB="0" distL="114300" distR="114300" simplePos="0" relativeHeight="251660288" behindDoc="1" locked="0" layoutInCell="1" allowOverlap="1">
@@ -246,7 +248,7 @@
                     </pic:cNvPicPr>
                   </pic:nvPicPr>
                   <pic:blipFill>
-                    <a:blip r:embed="rId6">
+                    <a:blip r:embed="rId9">
                       <a:lum bright="78000" contrast="-52000"/>
                       <a:extLst>
                         <a:ext uri="{28A0092B-C50C-407E-A947-70E740481C1C}">
@@ -325,34 +327,34 @@
           <w:sz w:val="32"/>
           <w:szCs w:val="32"/>
         </w:rPr>
-        <w:t xml:space="preserve"> - </w:t>
-      </w:r>
-      <w:r>
+        <w:t xml:space="preserve"> -  10911188</w:t>
+      </w:r>
+    </w:p>
+    <w:p>
+      <w:pPr>
+        <w:spacing w:line="360" w:lineRule="auto"/>
+        <w:jc w:val="center"/>
         <w:rPr>
           <w:b/>
           <w:sz w:val="32"/>
           <w:szCs w:val="32"/>
         </w:rPr>
-        <w:t xml:space="preserve"> 10911188</w:t>
-      </w:r>
-    </w:p>
-    <w:p>
-      <w:pPr>
-        <w:spacing w:line="360" w:lineRule="auto"/>
-        <w:jc w:val="center"/>
+      </w:pPr>
+      <w:r>
         <w:rPr>
           <w:b/>
           <w:sz w:val="32"/>
           <w:szCs w:val="32"/>
         </w:rPr>
-      </w:pPr>
+        <w:t>OSCAR MEJIA</w:t>
+      </w:r>
       <w:r>
         <w:rPr>
           <w:b/>
           <w:sz w:val="32"/>
           <w:szCs w:val="32"/>
         </w:rPr>
-        <w:t>OSCAR MEJIA</w:t>
+        <w:t xml:space="preserve"> - </w:t>
       </w:r>
       <w:r>
         <w:rPr>
@@ -360,36 +362,34 @@
           <w:sz w:val="32"/>
           <w:szCs w:val="32"/>
         </w:rPr>
-        <w:t xml:space="preserve"> - </w:t>
-      </w:r>
-      <w:r>
+        <w:t>11441233</w:t>
+      </w:r>
+    </w:p>
+    <w:p>
+      <w:pPr>
+        <w:spacing w:line="360" w:lineRule="auto"/>
+        <w:jc w:val="center"/>
         <w:rPr>
           <w:b/>
           <w:sz w:val="32"/>
           <w:szCs w:val="32"/>
         </w:rPr>
-        <w:t>11441233</w:t>
-      </w:r>
-      <w:bookmarkStart w:id="0" w:name="_GoBack"/>
-      <w:bookmarkEnd w:id="0"/>
-    </w:p>
-    <w:p>
-      <w:pPr>
-        <w:spacing w:line="360" w:lineRule="auto"/>
-        <w:jc w:val="center"/>
+      </w:pPr>
+      <w:r>
         <w:rPr>
           <w:b/>
           <w:sz w:val="32"/>
           <w:szCs w:val="32"/>
         </w:rPr>
-      </w:pPr>
+        <w:t>SWAM</w:t>
+      </w:r>
       <w:r>
         <w:rPr>
           <w:b/>
           <w:sz w:val="32"/>
           <w:szCs w:val="32"/>
         </w:rPr>
-        <w:t>SWAM</w:t>
+        <w:t>Y ANTUNEZ</w:t>
       </w:r>
       <w:r>
         <w:rPr>
@@ -397,16 +397,19 @@
           <w:sz w:val="32"/>
           <w:szCs w:val="32"/>
         </w:rPr>
-        <w:t>Y ANTUNEZ</w:t>
-      </w:r>
-      <w:r>
+        <w:t xml:space="preserve"> – 11141320</w:t>
+      </w:r>
+    </w:p>
+    <w:p>
+      <w:pPr>
+        <w:spacing w:line="360" w:lineRule="auto"/>
+        <w:jc w:val="center"/>
         <w:rPr>
           <w:b/>
           <w:sz w:val="32"/>
           <w:szCs w:val="32"/>
         </w:rPr>
-        <w:t xml:space="preserve"> – 11141320</w:t>
-      </w:r>
+      </w:pPr>
     </w:p>
     <w:p>
       <w:pPr>
@@ -418,25 +421,25 @@
           <w:szCs w:val="32"/>
         </w:rPr>
       </w:pPr>
-    </w:p>
-    <w:p>
-      <w:pPr>
-        <w:spacing w:line="360" w:lineRule="auto"/>
-        <w:jc w:val="center"/>
+      <w:r>
         <w:rPr>
           <w:b/>
           <w:sz w:val="32"/>
           <w:szCs w:val="32"/>
         </w:rPr>
-      </w:pPr>
-      <w:r>
+        <w:t>CARRERA DE ESTUDIO: INGENIERIO EN SISTEMAS</w:t>
+      </w:r>
+    </w:p>
+    <w:p>
+      <w:pPr>
+        <w:spacing w:line="360" w:lineRule="auto"/>
+        <w:jc w:val="center"/>
         <w:rPr>
           <w:b/>
           <w:sz w:val="32"/>
           <w:szCs w:val="32"/>
         </w:rPr>
-        <w:t>CARRERA DE ESTUDIO: INGENIERIO EN SISTEMAS</w:t>
-      </w:r>
+      </w:pPr>
     </w:p>
     <w:p>
       <w:pPr>
@@ -448,43 +451,40 @@
           <w:szCs w:val="32"/>
         </w:rPr>
       </w:pPr>
-    </w:p>
-    <w:p>
-      <w:pPr>
-        <w:spacing w:line="360" w:lineRule="auto"/>
-        <w:jc w:val="center"/>
+      <w:r>
         <w:rPr>
           <w:b/>
           <w:sz w:val="32"/>
           <w:szCs w:val="32"/>
         </w:rPr>
-      </w:pPr>
-      <w:r>
+        <w:t>PROFESOR: CARLOS VALLEJO</w:t>
+      </w:r>
+    </w:p>
+    <w:p>
+      <w:pPr>
+        <w:spacing w:line="360" w:lineRule="auto"/>
+        <w:jc w:val="center"/>
         <w:rPr>
           <w:b/>
           <w:sz w:val="32"/>
           <w:szCs w:val="32"/>
         </w:rPr>
-        <w:t>PROFESOR: CARLOS VALLEJO</w:t>
-      </w:r>
-    </w:p>
-    <w:p>
-      <w:pPr>
-        <w:spacing w:line="360" w:lineRule="auto"/>
-        <w:jc w:val="center"/>
+      </w:pPr>
+      <w:r>
         <w:rPr>
           <w:b/>
           <w:sz w:val="32"/>
           <w:szCs w:val="32"/>
         </w:rPr>
-      </w:pPr>
+        <w:t xml:space="preserve">FECHA DE ENTREGA: </w:t>
+      </w:r>
       <w:r>
         <w:rPr>
           <w:b/>
           <w:sz w:val="32"/>
           <w:szCs w:val="32"/>
         </w:rPr>
-        <w:t xml:space="preserve">FECHA DE ENTREGA: </w:t>
+        <w:t>5</w:t>
       </w:r>
       <w:r>
         <w:rPr>
@@ -492,21 +492,23 @@
           <w:sz w:val="32"/>
           <w:szCs w:val="32"/>
         </w:rPr>
-        <w:t>5</w:t>
-      </w:r>
-      <w:r>
+        <w:t xml:space="preserve"> de Abril</w:t>
+      </w:r>
+    </w:p>
+    <w:p>
+      <w:pPr>
+        <w:spacing w:line="360" w:lineRule="auto"/>
+        <w:jc w:val="center"/>
         <w:rPr>
           <w:b/>
           <w:sz w:val="32"/>
           <w:szCs w:val="32"/>
         </w:rPr>
-        <w:t xml:space="preserve"> de Abril</w:t>
-      </w:r>
+      </w:pPr>
     </w:p>
     <w:p>
       <w:pPr>
         <w:spacing w:line="360" w:lineRule="auto"/>
-        <w:jc w:val="center"/>
         <w:rPr>
           <w:b/>
           <w:sz w:val="32"/>
@@ -517,6 +519,1619 @@
     <w:p>
       <w:pPr>
         <w:spacing w:line="360" w:lineRule="auto"/>
+        <w:jc w:val="center"/>
+        <w:rPr>
+          <w:b/>
+        </w:rPr>
+      </w:pPr>
+      <w:r>
+        <w:rPr>
+          <w:b/>
+        </w:rPr>
+        <w:t xml:space="preserve">   </w:t>
+      </w:r>
+      <w:r>
+        <w:rPr>
+          <w:b/>
+        </w:rPr>
+        <w:t>Tegucigalpa MDC, Honduras, Centroaméric</w:t>
+      </w:r>
+      <w:r>
+        <w:rPr>
+          <w:b/>
+        </w:rPr>
+        <w:t>a 2018</w:t>
+      </w:r>
+    </w:p>
+    <w:p>
+      <w:pPr>
+        <w:rPr>
+          <w:b/>
+        </w:rPr>
+      </w:pPr>
+      <w:r>
+        <w:rPr>
+          <w:b/>
+        </w:rPr>
+        <w:br w:type="page"/>
+      </w:r>
+    </w:p>
+    <w:sdt>
+      <w:sdtPr>
+        <w:rPr>
+          <w:lang w:val="es-ES"/>
+        </w:rPr>
+        <w:id w:val="-1755733162"/>
+        <w:docPartObj>
+          <w:docPartGallery w:val="Table of Contents"/>
+          <w:docPartUnique/>
+        </w:docPartObj>
+      </w:sdtPr>
+      <w:sdtEndPr>
+        <w:rPr>
+          <w:rFonts w:asciiTheme="minorHAnsi" w:eastAsiaTheme="minorHAnsi" w:hAnsiTheme="minorHAnsi" w:cstheme="minorBidi"/>
+          <w:bCs/>
+          <w:sz w:val="22"/>
+          <w:szCs w:val="22"/>
+        </w:rPr>
+      </w:sdtEndPr>
+      <w:sdtContent>
+        <w:p>
+          <w:pPr>
+            <w:pStyle w:val="Ttulo1"/>
+          </w:pPr>
+          <w:r>
+            <w:rPr>
+              <w:lang w:val="es-ES"/>
+            </w:rPr>
+            <w:t>Contenido</w:t>
+          </w:r>
+        </w:p>
+        <w:p>
+          <w:pPr>
+            <w:pStyle w:val="TDC1"/>
+            <w:tabs>
+              <w:tab w:val="right" w:leader="dot" w:pos="8494"/>
+            </w:tabs>
+            <w:rPr>
+              <w:noProof/>
+            </w:rPr>
+          </w:pPr>
+          <w:r>
+            <w:fldChar w:fldCharType="begin"/>
+          </w:r>
+          <w:r>
+            <w:instrText xml:space="preserve"> TOC \o "1-3" \h \z \u </w:instrText>
+          </w:r>
+          <w:r>
+            <w:fldChar w:fldCharType="separate"/>
+          </w:r>
+          <w:hyperlink w:anchor="_Toc510678438" w:history="1">
+            <w:r>
+              <w:rPr>
+                <w:rStyle w:val="Hipervnculo"/>
+                <w:noProof/>
+              </w:rPr>
+              <w:t>SMILEBASIC</w:t>
+            </w:r>
+            <w:r>
+              <w:rPr>
+                <w:noProof/>
+                <w:webHidden/>
+              </w:rPr>
+              <w:tab/>
+            </w:r>
+            <w:r>
+              <w:rPr>
+                <w:noProof/>
+                <w:webHidden/>
+              </w:rPr>
+              <w:fldChar w:fldCharType="begin"/>
+            </w:r>
+            <w:r>
+              <w:rPr>
+                <w:noProof/>
+                <w:webHidden/>
+              </w:rPr>
+              <w:instrText xml:space="preserve"> PAGEREF _Toc510678438 \h </w:instrText>
+            </w:r>
+            <w:r>
+              <w:rPr>
+                <w:noProof/>
+                <w:webHidden/>
+              </w:rPr>
+            </w:r>
+            <w:r>
+              <w:rPr>
+                <w:noProof/>
+                <w:webHidden/>
+              </w:rPr>
+              <w:fldChar w:fldCharType="separate"/>
+            </w:r>
+            <w:r>
+              <w:rPr>
+                <w:noProof/>
+                <w:webHidden/>
+              </w:rPr>
+              <w:t>1</w:t>
+            </w:r>
+            <w:r>
+              <w:rPr>
+                <w:noProof/>
+                <w:webHidden/>
+              </w:rPr>
+              <w:fldChar w:fldCharType="end"/>
+            </w:r>
+          </w:hyperlink>
+        </w:p>
+        <w:p>
+          <w:pPr>
+            <w:pStyle w:val="TDC2"/>
+            <w:tabs>
+              <w:tab w:val="right" w:leader="dot" w:pos="8494"/>
+            </w:tabs>
+            <w:rPr>
+              <w:noProof/>
+            </w:rPr>
+          </w:pPr>
+          <w:hyperlink w:anchor="_Toc510678439" w:history="1">
+            <w:r>
+              <w:rPr>
+                <w:rStyle w:val="Hipervnculo"/>
+                <w:noProof/>
+              </w:rPr>
+              <w:t>INSTRUCCIONES</w:t>
+            </w:r>
+            <w:r>
+              <w:rPr>
+                <w:noProof/>
+                <w:webHidden/>
+              </w:rPr>
+              <w:tab/>
+            </w:r>
+            <w:r>
+              <w:rPr>
+                <w:noProof/>
+                <w:webHidden/>
+              </w:rPr>
+              <w:fldChar w:fldCharType="begin"/>
+            </w:r>
+            <w:r>
+              <w:rPr>
+                <w:noProof/>
+                <w:webHidden/>
+              </w:rPr>
+              <w:instrText xml:space="preserve"> PAGEREF _Toc510678439 \h </w:instrText>
+            </w:r>
+            <w:r>
+              <w:rPr>
+                <w:noProof/>
+                <w:webHidden/>
+              </w:rPr>
+            </w:r>
+            <w:r>
+              <w:rPr>
+                <w:noProof/>
+                <w:webHidden/>
+              </w:rPr>
+              <w:fldChar w:fldCharType="separate"/>
+            </w:r>
+            <w:r>
+              <w:rPr>
+                <w:noProof/>
+                <w:webHidden/>
+              </w:rPr>
+              <w:t>1</w:t>
+            </w:r>
+            <w:r>
+              <w:rPr>
+                <w:noProof/>
+                <w:webHidden/>
+              </w:rPr>
+              <w:fldChar w:fldCharType="end"/>
+            </w:r>
+          </w:hyperlink>
+        </w:p>
+        <w:p>
+          <w:pPr>
+            <w:pStyle w:val="TDC2"/>
+            <w:tabs>
+              <w:tab w:val="right" w:leader="dot" w:pos="8494"/>
+            </w:tabs>
+            <w:rPr>
+              <w:noProof/>
+            </w:rPr>
+          </w:pPr>
+          <w:hyperlink w:anchor="_Toc510678440" w:history="1">
+            <w:r>
+              <w:rPr>
+                <w:rStyle w:val="Hipervnculo"/>
+                <w:noProof/>
+              </w:rPr>
+              <w:t>INPUT</w:t>
+            </w:r>
+            <w:r>
+              <w:rPr>
+                <w:noProof/>
+                <w:webHidden/>
+              </w:rPr>
+              <w:tab/>
+            </w:r>
+            <w:r>
+              <w:rPr>
+                <w:noProof/>
+                <w:webHidden/>
+              </w:rPr>
+              <w:fldChar w:fldCharType="begin"/>
+            </w:r>
+            <w:r>
+              <w:rPr>
+                <w:noProof/>
+                <w:webHidden/>
+              </w:rPr>
+              <w:instrText xml:space="preserve"> PAGEREF _Toc510678440 \h </w:instrText>
+            </w:r>
+            <w:r>
+              <w:rPr>
+                <w:noProof/>
+                <w:webHidden/>
+              </w:rPr>
+            </w:r>
+            <w:r>
+              <w:rPr>
+                <w:noProof/>
+                <w:webHidden/>
+              </w:rPr>
+              <w:fldChar w:fldCharType="separate"/>
+            </w:r>
+            <w:r>
+              <w:rPr>
+                <w:noProof/>
+                <w:webHidden/>
+              </w:rPr>
+              <w:t>1</w:t>
+            </w:r>
+            <w:r>
+              <w:rPr>
+                <w:noProof/>
+                <w:webHidden/>
+              </w:rPr>
+              <w:fldChar w:fldCharType="end"/>
+            </w:r>
+          </w:hyperlink>
+        </w:p>
+        <w:p>
+          <w:pPr>
+            <w:pStyle w:val="TDC2"/>
+            <w:tabs>
+              <w:tab w:val="right" w:leader="dot" w:pos="8494"/>
+            </w:tabs>
+            <w:rPr>
+              <w:noProof/>
+            </w:rPr>
+          </w:pPr>
+          <w:hyperlink w:anchor="_Toc510678441" w:history="1">
+            <w:r>
+              <w:rPr>
+                <w:rStyle w:val="Hipervnculo"/>
+                <w:noProof/>
+              </w:rPr>
+              <w:t>LINPUT</w:t>
+            </w:r>
+            <w:r>
+              <w:rPr>
+                <w:noProof/>
+                <w:webHidden/>
+              </w:rPr>
+              <w:tab/>
+            </w:r>
+            <w:r>
+              <w:rPr>
+                <w:noProof/>
+                <w:webHidden/>
+              </w:rPr>
+              <w:fldChar w:fldCharType="begin"/>
+            </w:r>
+            <w:r>
+              <w:rPr>
+                <w:noProof/>
+                <w:webHidden/>
+              </w:rPr>
+              <w:instrText xml:space="preserve"> PAGEREF _Toc510678441 \h </w:instrText>
+            </w:r>
+            <w:r>
+              <w:rPr>
+                <w:noProof/>
+                <w:webHidden/>
+              </w:rPr>
+            </w:r>
+            <w:r>
+              <w:rPr>
+                <w:noProof/>
+                <w:webHidden/>
+              </w:rPr>
+              <w:fldChar w:fldCharType="separate"/>
+            </w:r>
+            <w:r>
+              <w:rPr>
+                <w:noProof/>
+                <w:webHidden/>
+              </w:rPr>
+              <w:t>2</w:t>
+            </w:r>
+            <w:r>
+              <w:rPr>
+                <w:noProof/>
+                <w:webHidden/>
+              </w:rPr>
+              <w:fldChar w:fldCharType="end"/>
+            </w:r>
+          </w:hyperlink>
+        </w:p>
+        <w:p>
+          <w:pPr>
+            <w:pStyle w:val="TDC2"/>
+            <w:tabs>
+              <w:tab w:val="right" w:leader="dot" w:pos="8494"/>
+            </w:tabs>
+            <w:rPr>
+              <w:noProof/>
+            </w:rPr>
+          </w:pPr>
+          <w:hyperlink w:anchor="_Toc510678442" w:history="1">
+            <w:r>
+              <w:rPr>
+                <w:rStyle w:val="Hipervnculo"/>
+                <w:noProof/>
+              </w:rPr>
+              <w:t>GOTO</w:t>
+            </w:r>
+            <w:r>
+              <w:rPr>
+                <w:noProof/>
+                <w:webHidden/>
+              </w:rPr>
+              <w:tab/>
+            </w:r>
+            <w:r>
+              <w:rPr>
+                <w:noProof/>
+                <w:webHidden/>
+              </w:rPr>
+              <w:fldChar w:fldCharType="begin"/>
+            </w:r>
+            <w:r>
+              <w:rPr>
+                <w:noProof/>
+                <w:webHidden/>
+              </w:rPr>
+              <w:instrText xml:space="preserve"> PAGEREF _Toc510678442 \h </w:instrText>
+            </w:r>
+            <w:r>
+              <w:rPr>
+                <w:noProof/>
+                <w:webHidden/>
+              </w:rPr>
+            </w:r>
+            <w:r>
+              <w:rPr>
+                <w:noProof/>
+                <w:webHidden/>
+              </w:rPr>
+              <w:fldChar w:fldCharType="separate"/>
+            </w:r>
+            <w:r>
+              <w:rPr>
+                <w:noProof/>
+                <w:webHidden/>
+              </w:rPr>
+              <w:t>2</w:t>
+            </w:r>
+            <w:r>
+              <w:rPr>
+                <w:noProof/>
+                <w:webHidden/>
+              </w:rPr>
+              <w:fldChar w:fldCharType="end"/>
+            </w:r>
+          </w:hyperlink>
+        </w:p>
+        <w:p>
+          <w:pPr>
+            <w:pStyle w:val="TDC2"/>
+            <w:tabs>
+              <w:tab w:val="right" w:leader="dot" w:pos="8494"/>
+            </w:tabs>
+            <w:rPr>
+              <w:noProof/>
+            </w:rPr>
+          </w:pPr>
+          <w:hyperlink w:anchor="_Toc510678443" w:history="1">
+            <w:r>
+              <w:rPr>
+                <w:rStyle w:val="Hipervnculo"/>
+                <w:noProof/>
+              </w:rPr>
+              <w:t>GOSUB</w:t>
+            </w:r>
+            <w:r>
+              <w:rPr>
+                <w:noProof/>
+                <w:webHidden/>
+              </w:rPr>
+              <w:tab/>
+            </w:r>
+            <w:r>
+              <w:rPr>
+                <w:noProof/>
+                <w:webHidden/>
+              </w:rPr>
+              <w:fldChar w:fldCharType="begin"/>
+            </w:r>
+            <w:r>
+              <w:rPr>
+                <w:noProof/>
+                <w:webHidden/>
+              </w:rPr>
+              <w:instrText xml:space="preserve"> PAGEREF _Toc510678443 \h </w:instrText>
+            </w:r>
+            <w:r>
+              <w:rPr>
+                <w:noProof/>
+                <w:webHidden/>
+              </w:rPr>
+            </w:r>
+            <w:r>
+              <w:rPr>
+                <w:noProof/>
+                <w:webHidden/>
+              </w:rPr>
+              <w:fldChar w:fldCharType="separate"/>
+            </w:r>
+            <w:r>
+              <w:rPr>
+                <w:noProof/>
+                <w:webHidden/>
+              </w:rPr>
+              <w:t>3</w:t>
+            </w:r>
+            <w:r>
+              <w:rPr>
+                <w:noProof/>
+                <w:webHidden/>
+              </w:rPr>
+              <w:fldChar w:fldCharType="end"/>
+            </w:r>
+          </w:hyperlink>
+        </w:p>
+        <w:p>
+          <w:pPr>
+            <w:pStyle w:val="TDC1"/>
+            <w:tabs>
+              <w:tab w:val="right" w:leader="dot" w:pos="8494"/>
+            </w:tabs>
+            <w:rPr>
+              <w:noProof/>
+            </w:rPr>
+          </w:pPr>
+          <w:hyperlink w:anchor="_Toc510678444" w:history="1">
+            <w:r>
+              <w:rPr>
+                <w:rStyle w:val="Hipervnculo"/>
+                <w:noProof/>
+              </w:rPr>
+              <w:t>Operaciones de Control</w:t>
+            </w:r>
+            <w:r>
+              <w:rPr>
+                <w:noProof/>
+                <w:webHidden/>
+              </w:rPr>
+              <w:tab/>
+            </w:r>
+            <w:r>
+              <w:rPr>
+                <w:noProof/>
+                <w:webHidden/>
+              </w:rPr>
+              <w:fldChar w:fldCharType="begin"/>
+            </w:r>
+            <w:r>
+              <w:rPr>
+                <w:noProof/>
+                <w:webHidden/>
+              </w:rPr>
+              <w:instrText xml:space="preserve"> PAGEREF _Toc510678444 \h </w:instrText>
+            </w:r>
+            <w:r>
+              <w:rPr>
+                <w:noProof/>
+                <w:webHidden/>
+              </w:rPr>
+            </w:r>
+            <w:r>
+              <w:rPr>
+                <w:noProof/>
+                <w:webHidden/>
+              </w:rPr>
+              <w:fldChar w:fldCharType="separate"/>
+            </w:r>
+            <w:r>
+              <w:rPr>
+                <w:noProof/>
+                <w:webHidden/>
+              </w:rPr>
+              <w:t>3</w:t>
+            </w:r>
+            <w:r>
+              <w:rPr>
+                <w:noProof/>
+                <w:webHidden/>
+              </w:rPr>
+              <w:fldChar w:fldCharType="end"/>
+            </w:r>
+          </w:hyperlink>
+        </w:p>
+        <w:p>
+          <w:pPr>
+            <w:pStyle w:val="TDC2"/>
+            <w:tabs>
+              <w:tab w:val="right" w:leader="dot" w:pos="8494"/>
+            </w:tabs>
+            <w:rPr>
+              <w:noProof/>
+            </w:rPr>
+          </w:pPr>
+          <w:hyperlink w:anchor="_Toc510678445" w:history="1">
+            <w:r>
+              <w:rPr>
+                <w:rStyle w:val="Hipervnculo"/>
+                <w:noProof/>
+              </w:rPr>
+              <w:t>IF</w:t>
+            </w:r>
+            <w:r>
+              <w:rPr>
+                <w:noProof/>
+                <w:webHidden/>
+              </w:rPr>
+              <w:tab/>
+            </w:r>
+            <w:r>
+              <w:rPr>
+                <w:noProof/>
+                <w:webHidden/>
+              </w:rPr>
+              <w:fldChar w:fldCharType="begin"/>
+            </w:r>
+            <w:r>
+              <w:rPr>
+                <w:noProof/>
+                <w:webHidden/>
+              </w:rPr>
+              <w:instrText xml:space="preserve"> PAGEREF _Toc510678445 \h </w:instrText>
+            </w:r>
+            <w:r>
+              <w:rPr>
+                <w:noProof/>
+                <w:webHidden/>
+              </w:rPr>
+            </w:r>
+            <w:r>
+              <w:rPr>
+                <w:noProof/>
+                <w:webHidden/>
+              </w:rPr>
+              <w:fldChar w:fldCharType="separate"/>
+            </w:r>
+            <w:r>
+              <w:rPr>
+                <w:noProof/>
+                <w:webHidden/>
+              </w:rPr>
+              <w:t>3</w:t>
+            </w:r>
+            <w:r>
+              <w:rPr>
+                <w:noProof/>
+                <w:webHidden/>
+              </w:rPr>
+              <w:fldChar w:fldCharType="end"/>
+            </w:r>
+          </w:hyperlink>
+        </w:p>
+        <w:p>
+          <w:pPr>
+            <w:pStyle w:val="TDC2"/>
+            <w:tabs>
+              <w:tab w:val="right" w:leader="dot" w:pos="8494"/>
+            </w:tabs>
+            <w:rPr>
+              <w:noProof/>
+            </w:rPr>
+          </w:pPr>
+          <w:hyperlink w:anchor="_Toc510678446" w:history="1">
+            <w:r>
+              <w:rPr>
+                <w:rStyle w:val="Hipervnculo"/>
+                <w:noProof/>
+              </w:rPr>
+              <w:t>ON</w:t>
+            </w:r>
+            <w:r>
+              <w:rPr>
+                <w:noProof/>
+                <w:webHidden/>
+              </w:rPr>
+              <w:tab/>
+            </w:r>
+            <w:r>
+              <w:rPr>
+                <w:noProof/>
+                <w:webHidden/>
+              </w:rPr>
+              <w:fldChar w:fldCharType="begin"/>
+            </w:r>
+            <w:r>
+              <w:rPr>
+                <w:noProof/>
+                <w:webHidden/>
+              </w:rPr>
+              <w:instrText xml:space="preserve"> PAGEREF _Toc510678446 \h </w:instrText>
+            </w:r>
+            <w:r>
+              <w:rPr>
+                <w:noProof/>
+                <w:webHidden/>
+              </w:rPr>
+            </w:r>
+            <w:r>
+              <w:rPr>
+                <w:noProof/>
+                <w:webHidden/>
+              </w:rPr>
+              <w:fldChar w:fldCharType="separate"/>
+            </w:r>
+            <w:r>
+              <w:rPr>
+                <w:noProof/>
+                <w:webHidden/>
+              </w:rPr>
+              <w:t>4</w:t>
+            </w:r>
+            <w:r>
+              <w:rPr>
+                <w:noProof/>
+                <w:webHidden/>
+              </w:rPr>
+              <w:fldChar w:fldCharType="end"/>
+            </w:r>
+          </w:hyperlink>
+        </w:p>
+        <w:p>
+          <w:pPr>
+            <w:pStyle w:val="TDC1"/>
+            <w:tabs>
+              <w:tab w:val="right" w:leader="dot" w:pos="8494"/>
+            </w:tabs>
+            <w:rPr>
+              <w:noProof/>
+            </w:rPr>
+          </w:pPr>
+          <w:hyperlink w:anchor="_Toc510678447" w:history="1">
+            <w:r>
+              <w:rPr>
+                <w:rStyle w:val="Hipervnculo"/>
+                <w:noProof/>
+              </w:rPr>
+              <w:t>Iteraciones</w:t>
+            </w:r>
+            <w:r>
+              <w:rPr>
+                <w:noProof/>
+                <w:webHidden/>
+              </w:rPr>
+              <w:tab/>
+            </w:r>
+            <w:r>
+              <w:rPr>
+                <w:noProof/>
+                <w:webHidden/>
+              </w:rPr>
+              <w:fldChar w:fldCharType="begin"/>
+            </w:r>
+            <w:r>
+              <w:rPr>
+                <w:noProof/>
+                <w:webHidden/>
+              </w:rPr>
+              <w:instrText xml:space="preserve"> PAGEREF _Toc510678447 \h </w:instrText>
+            </w:r>
+            <w:r>
+              <w:rPr>
+                <w:noProof/>
+                <w:webHidden/>
+              </w:rPr>
+            </w:r>
+            <w:r>
+              <w:rPr>
+                <w:noProof/>
+                <w:webHidden/>
+              </w:rPr>
+              <w:fldChar w:fldCharType="separate"/>
+            </w:r>
+            <w:r>
+              <w:rPr>
+                <w:noProof/>
+                <w:webHidden/>
+              </w:rPr>
+              <w:t>4</w:t>
+            </w:r>
+            <w:r>
+              <w:rPr>
+                <w:noProof/>
+                <w:webHidden/>
+              </w:rPr>
+              <w:fldChar w:fldCharType="end"/>
+            </w:r>
+          </w:hyperlink>
+        </w:p>
+        <w:p>
+          <w:pPr>
+            <w:pStyle w:val="TDC2"/>
+            <w:tabs>
+              <w:tab w:val="right" w:leader="dot" w:pos="8494"/>
+            </w:tabs>
+            <w:rPr>
+              <w:noProof/>
+            </w:rPr>
+          </w:pPr>
+          <w:hyperlink w:anchor="_Toc510678448" w:history="1">
+            <w:r>
+              <w:rPr>
+                <w:rStyle w:val="Hipervnculo"/>
+                <w:noProof/>
+              </w:rPr>
+              <w:t>FOR</w:t>
+            </w:r>
+            <w:r>
+              <w:rPr>
+                <w:noProof/>
+                <w:webHidden/>
+              </w:rPr>
+              <w:tab/>
+            </w:r>
+            <w:r>
+              <w:rPr>
+                <w:noProof/>
+                <w:webHidden/>
+              </w:rPr>
+              <w:fldChar w:fldCharType="begin"/>
+            </w:r>
+            <w:r>
+              <w:rPr>
+                <w:noProof/>
+                <w:webHidden/>
+              </w:rPr>
+              <w:instrText xml:space="preserve"> PAGEREF _Toc510678448 \h </w:instrText>
+            </w:r>
+            <w:r>
+              <w:rPr>
+                <w:noProof/>
+                <w:webHidden/>
+              </w:rPr>
+            </w:r>
+            <w:r>
+              <w:rPr>
+                <w:noProof/>
+                <w:webHidden/>
+              </w:rPr>
+              <w:fldChar w:fldCharType="separate"/>
+            </w:r>
+            <w:r>
+              <w:rPr>
+                <w:noProof/>
+                <w:webHidden/>
+              </w:rPr>
+              <w:t>4</w:t>
+            </w:r>
+            <w:r>
+              <w:rPr>
+                <w:noProof/>
+                <w:webHidden/>
+              </w:rPr>
+              <w:fldChar w:fldCharType="end"/>
+            </w:r>
+          </w:hyperlink>
+        </w:p>
+        <w:p>
+          <w:pPr>
+            <w:pStyle w:val="TDC2"/>
+            <w:tabs>
+              <w:tab w:val="right" w:leader="dot" w:pos="8494"/>
+            </w:tabs>
+            <w:rPr>
+              <w:noProof/>
+            </w:rPr>
+          </w:pPr>
+          <w:hyperlink w:anchor="_Toc510678449" w:history="1">
+            <w:r>
+              <w:rPr>
+                <w:rStyle w:val="Hipervnculo"/>
+                <w:noProof/>
+              </w:rPr>
+              <w:t>WHILE</w:t>
+            </w:r>
+            <w:r>
+              <w:rPr>
+                <w:noProof/>
+                <w:webHidden/>
+              </w:rPr>
+              <w:tab/>
+            </w:r>
+            <w:r>
+              <w:rPr>
+                <w:noProof/>
+                <w:webHidden/>
+              </w:rPr>
+              <w:fldChar w:fldCharType="begin"/>
+            </w:r>
+            <w:r>
+              <w:rPr>
+                <w:noProof/>
+                <w:webHidden/>
+              </w:rPr>
+              <w:instrText xml:space="preserve"> PAGEREF _Toc510678449 \h </w:instrText>
+            </w:r>
+            <w:r>
+              <w:rPr>
+                <w:noProof/>
+                <w:webHidden/>
+              </w:rPr>
+            </w:r>
+            <w:r>
+              <w:rPr>
+                <w:noProof/>
+                <w:webHidden/>
+              </w:rPr>
+              <w:fldChar w:fldCharType="separate"/>
+            </w:r>
+            <w:r>
+              <w:rPr>
+                <w:noProof/>
+                <w:webHidden/>
+              </w:rPr>
+              <w:t>4</w:t>
+            </w:r>
+            <w:r>
+              <w:rPr>
+                <w:noProof/>
+                <w:webHidden/>
+              </w:rPr>
+              <w:fldChar w:fldCharType="end"/>
+            </w:r>
+          </w:hyperlink>
+        </w:p>
+        <w:p>
+          <w:pPr>
+            <w:pStyle w:val="TDC2"/>
+            <w:tabs>
+              <w:tab w:val="right" w:leader="dot" w:pos="8494"/>
+            </w:tabs>
+            <w:rPr>
+              <w:noProof/>
+            </w:rPr>
+          </w:pPr>
+          <w:hyperlink w:anchor="_Toc510678450" w:history="1">
+            <w:r>
+              <w:rPr>
+                <w:rStyle w:val="Hipervnculo"/>
+                <w:noProof/>
+              </w:rPr>
+              <w:t>REPEAT</w:t>
+            </w:r>
+            <w:r>
+              <w:rPr>
+                <w:noProof/>
+                <w:webHidden/>
+              </w:rPr>
+              <w:tab/>
+            </w:r>
+            <w:r>
+              <w:rPr>
+                <w:noProof/>
+                <w:webHidden/>
+              </w:rPr>
+              <w:fldChar w:fldCharType="begin"/>
+            </w:r>
+            <w:r>
+              <w:rPr>
+                <w:noProof/>
+                <w:webHidden/>
+              </w:rPr>
+              <w:instrText xml:space="preserve"> PAGEREF _Toc510678450 \h </w:instrText>
+            </w:r>
+            <w:r>
+              <w:rPr>
+                <w:noProof/>
+                <w:webHidden/>
+              </w:rPr>
+            </w:r>
+            <w:r>
+              <w:rPr>
+                <w:noProof/>
+                <w:webHidden/>
+              </w:rPr>
+              <w:fldChar w:fldCharType="separate"/>
+            </w:r>
+            <w:r>
+              <w:rPr>
+                <w:noProof/>
+                <w:webHidden/>
+              </w:rPr>
+              <w:t>5</w:t>
+            </w:r>
+            <w:r>
+              <w:rPr>
+                <w:noProof/>
+                <w:webHidden/>
+              </w:rPr>
+              <w:fldChar w:fldCharType="end"/>
+            </w:r>
+          </w:hyperlink>
+        </w:p>
+        <w:bookmarkStart w:id="0" w:name="_GoBack"/>
+        <w:p>
+          <w:pPr>
+            <w:pStyle w:val="TDC1"/>
+            <w:tabs>
+              <w:tab w:val="right" w:leader="dot" w:pos="8494"/>
+            </w:tabs>
+            <w:rPr>
+              <w:noProof/>
+            </w:rPr>
+          </w:pPr>
+          <w:r>
+            <w:rPr>
+              <w:rStyle w:val="Hipervnculo"/>
+              <w:noProof/>
+            </w:rPr>
+            <w:fldChar w:fldCharType="begin"/>
+          </w:r>
+          <w:r>
+            <w:rPr>
+              <w:rStyle w:val="Hipervnculo"/>
+              <w:noProof/>
+            </w:rPr>
+            <w:instrText xml:space="preserve"> </w:instrText>
+          </w:r>
+          <w:r>
+            <w:rPr>
+              <w:noProof/>
+            </w:rPr>
+            <w:instrText>HYPERLINK \l "_Toc510678451"</w:instrText>
+          </w:r>
+          <w:r>
+            <w:rPr>
+              <w:rStyle w:val="Hipervnculo"/>
+              <w:noProof/>
+            </w:rPr>
+            <w:instrText xml:space="preserve"> </w:instrText>
+          </w:r>
+          <w:r>
+            <w:rPr>
+              <w:rStyle w:val="Hipervnculo"/>
+              <w:noProof/>
+            </w:rPr>
+          </w:r>
+          <w:r>
+            <w:rPr>
+              <w:rStyle w:val="Hipervnculo"/>
+              <w:noProof/>
+            </w:rPr>
+            <w:fldChar w:fldCharType="separate"/>
+          </w:r>
+          <w:r>
+            <w:rPr>
+              <w:rStyle w:val="Hipervnculo"/>
+              <w:noProof/>
+            </w:rPr>
+            <w:t>Funciones</w:t>
+          </w:r>
+          <w:r>
+            <w:rPr>
+              <w:noProof/>
+              <w:webHidden/>
+            </w:rPr>
+            <w:tab/>
+          </w:r>
+          <w:r>
+            <w:rPr>
+              <w:noProof/>
+              <w:webHidden/>
+            </w:rPr>
+            <w:fldChar w:fldCharType="begin"/>
+          </w:r>
+          <w:r>
+            <w:rPr>
+              <w:noProof/>
+              <w:webHidden/>
+            </w:rPr>
+            <w:instrText xml:space="preserve"> PAGEREF _Toc510678451 \h </w:instrText>
+          </w:r>
+          <w:r>
+            <w:rPr>
+              <w:noProof/>
+              <w:webHidden/>
+            </w:rPr>
+          </w:r>
+          <w:r>
+            <w:rPr>
+              <w:noProof/>
+              <w:webHidden/>
+            </w:rPr>
+            <w:fldChar w:fldCharType="separate"/>
+          </w:r>
+          <w:r>
+            <w:rPr>
+              <w:noProof/>
+              <w:webHidden/>
+            </w:rPr>
+            <w:t>5</w:t>
+          </w:r>
+          <w:r>
+            <w:rPr>
+              <w:noProof/>
+              <w:webHidden/>
+            </w:rPr>
+            <w:fldChar w:fldCharType="end"/>
+          </w:r>
+          <w:r>
+            <w:rPr>
+              <w:rStyle w:val="Hipervnculo"/>
+              <w:noProof/>
+            </w:rPr>
+            <w:fldChar w:fldCharType="end"/>
+          </w:r>
+        </w:p>
+        <w:bookmarkEnd w:id="0"/>
+        <w:p>
+          <w:pPr>
+            <w:pStyle w:val="TDC2"/>
+            <w:tabs>
+              <w:tab w:val="right" w:leader="dot" w:pos="8494"/>
+            </w:tabs>
+            <w:rPr>
+              <w:noProof/>
+            </w:rPr>
+          </w:pPr>
+          <w:r>
+            <w:rPr>
+              <w:rStyle w:val="Hipervnculo"/>
+              <w:noProof/>
+            </w:rPr>
+            <w:fldChar w:fldCharType="begin"/>
+          </w:r>
+          <w:r>
+            <w:rPr>
+              <w:rStyle w:val="Hipervnculo"/>
+              <w:noProof/>
+            </w:rPr>
+            <w:instrText xml:space="preserve"> </w:instrText>
+          </w:r>
+          <w:r>
+            <w:rPr>
+              <w:noProof/>
+            </w:rPr>
+            <w:instrText>HYPERLINK \l "_Toc510678452"</w:instrText>
+          </w:r>
+          <w:r>
+            <w:rPr>
+              <w:rStyle w:val="Hipervnculo"/>
+              <w:noProof/>
+            </w:rPr>
+            <w:instrText xml:space="preserve"> </w:instrText>
+          </w:r>
+          <w:r>
+            <w:rPr>
+              <w:rStyle w:val="Hipervnculo"/>
+              <w:noProof/>
+            </w:rPr>
+          </w:r>
+          <w:r>
+            <w:rPr>
+              <w:rStyle w:val="Hipervnculo"/>
+              <w:noProof/>
+            </w:rPr>
+            <w:fldChar w:fldCharType="separate"/>
+          </w:r>
+          <w:r>
+            <w:rPr>
+              <w:rStyle w:val="Hipervnculo"/>
+              <w:noProof/>
+            </w:rPr>
+            <w:t>DEF</w:t>
+          </w:r>
+          <w:r>
+            <w:rPr>
+              <w:noProof/>
+              <w:webHidden/>
+            </w:rPr>
+            <w:tab/>
+          </w:r>
+          <w:r>
+            <w:rPr>
+              <w:noProof/>
+              <w:webHidden/>
+            </w:rPr>
+            <w:fldChar w:fldCharType="begin"/>
+          </w:r>
+          <w:r>
+            <w:rPr>
+              <w:noProof/>
+              <w:webHidden/>
+            </w:rPr>
+            <w:instrText xml:space="preserve"> PAGEREF _Toc510678452 \h </w:instrText>
+          </w:r>
+          <w:r>
+            <w:rPr>
+              <w:noProof/>
+              <w:webHidden/>
+            </w:rPr>
+          </w:r>
+          <w:r>
+            <w:rPr>
+              <w:noProof/>
+              <w:webHidden/>
+            </w:rPr>
+            <w:fldChar w:fldCharType="separate"/>
+          </w:r>
+          <w:r>
+            <w:rPr>
+              <w:noProof/>
+              <w:webHidden/>
+            </w:rPr>
+            <w:t>5</w:t>
+          </w:r>
+          <w:r>
+            <w:rPr>
+              <w:noProof/>
+              <w:webHidden/>
+            </w:rPr>
+            <w:fldChar w:fldCharType="end"/>
+          </w:r>
+          <w:r>
+            <w:rPr>
+              <w:rStyle w:val="Hipervnculo"/>
+              <w:noProof/>
+            </w:rPr>
+            <w:fldChar w:fldCharType="end"/>
+          </w:r>
+        </w:p>
+        <w:p>
+          <w:pPr>
+            <w:pStyle w:val="TDC1"/>
+            <w:tabs>
+              <w:tab w:val="right" w:leader="dot" w:pos="8494"/>
+            </w:tabs>
+            <w:rPr>
+              <w:noProof/>
+            </w:rPr>
+          </w:pPr>
+          <w:hyperlink w:anchor="_Toc510678453" w:history="1">
+            <w:r>
+              <w:rPr>
+                <w:rStyle w:val="Hipervnculo"/>
+                <w:noProof/>
+              </w:rPr>
+              <w:t>Metodos</w:t>
+            </w:r>
+            <w:r>
+              <w:rPr>
+                <w:noProof/>
+                <w:webHidden/>
+              </w:rPr>
+              <w:tab/>
+            </w:r>
+            <w:r>
+              <w:rPr>
+                <w:noProof/>
+                <w:webHidden/>
+              </w:rPr>
+              <w:fldChar w:fldCharType="begin"/>
+            </w:r>
+            <w:r>
+              <w:rPr>
+                <w:noProof/>
+                <w:webHidden/>
+              </w:rPr>
+              <w:instrText xml:space="preserve"> PAGEREF _Toc510678453 \h </w:instrText>
+            </w:r>
+            <w:r>
+              <w:rPr>
+                <w:noProof/>
+                <w:webHidden/>
+              </w:rPr>
+            </w:r>
+            <w:r>
+              <w:rPr>
+                <w:noProof/>
+                <w:webHidden/>
+              </w:rPr>
+              <w:fldChar w:fldCharType="separate"/>
+            </w:r>
+            <w:r>
+              <w:rPr>
+                <w:noProof/>
+                <w:webHidden/>
+              </w:rPr>
+              <w:t>6</w:t>
+            </w:r>
+            <w:r>
+              <w:rPr>
+                <w:noProof/>
+                <w:webHidden/>
+              </w:rPr>
+              <w:fldChar w:fldCharType="end"/>
+            </w:r>
+          </w:hyperlink>
+        </w:p>
+        <w:p>
+          <w:pPr>
+            <w:pStyle w:val="TDC2"/>
+            <w:tabs>
+              <w:tab w:val="right" w:leader="dot" w:pos="8494"/>
+            </w:tabs>
+            <w:rPr>
+              <w:noProof/>
+            </w:rPr>
+          </w:pPr>
+          <w:hyperlink w:anchor="_Toc510678454" w:history="1">
+            <w:r>
+              <w:rPr>
+                <w:rStyle w:val="Hipervnculo"/>
+                <w:noProof/>
+              </w:rPr>
+              <w:t>SWAP</w:t>
+            </w:r>
+            <w:r>
+              <w:rPr>
+                <w:noProof/>
+                <w:webHidden/>
+              </w:rPr>
+              <w:tab/>
+            </w:r>
+            <w:r>
+              <w:rPr>
+                <w:noProof/>
+                <w:webHidden/>
+              </w:rPr>
+              <w:fldChar w:fldCharType="begin"/>
+            </w:r>
+            <w:r>
+              <w:rPr>
+                <w:noProof/>
+                <w:webHidden/>
+              </w:rPr>
+              <w:instrText xml:space="preserve"> PAGEREF _Toc510678454 \h </w:instrText>
+            </w:r>
+            <w:r>
+              <w:rPr>
+                <w:noProof/>
+                <w:webHidden/>
+              </w:rPr>
+            </w:r>
+            <w:r>
+              <w:rPr>
+                <w:noProof/>
+                <w:webHidden/>
+              </w:rPr>
+              <w:fldChar w:fldCharType="separate"/>
+            </w:r>
+            <w:r>
+              <w:rPr>
+                <w:noProof/>
+                <w:webHidden/>
+              </w:rPr>
+              <w:t>6</w:t>
+            </w:r>
+            <w:r>
+              <w:rPr>
+                <w:noProof/>
+                <w:webHidden/>
+              </w:rPr>
+              <w:fldChar w:fldCharType="end"/>
+            </w:r>
+          </w:hyperlink>
+        </w:p>
+        <w:p>
+          <w:pPr>
+            <w:pStyle w:val="TDC2"/>
+            <w:tabs>
+              <w:tab w:val="right" w:leader="dot" w:pos="8494"/>
+            </w:tabs>
+            <w:rPr>
+              <w:noProof/>
+            </w:rPr>
+          </w:pPr>
+          <w:hyperlink w:anchor="_Toc510678455" w:history="1">
+            <w:r>
+              <w:rPr>
+                <w:rStyle w:val="Hipervnculo"/>
+                <w:noProof/>
+              </w:rPr>
+              <w:t>INC</w:t>
+            </w:r>
+            <w:r>
+              <w:rPr>
+                <w:noProof/>
+                <w:webHidden/>
+              </w:rPr>
+              <w:tab/>
+            </w:r>
+            <w:r>
+              <w:rPr>
+                <w:noProof/>
+                <w:webHidden/>
+              </w:rPr>
+              <w:fldChar w:fldCharType="begin"/>
+            </w:r>
+            <w:r>
+              <w:rPr>
+                <w:noProof/>
+                <w:webHidden/>
+              </w:rPr>
+              <w:instrText xml:space="preserve"> PAGEREF _Toc510678455 \h </w:instrText>
+            </w:r>
+            <w:r>
+              <w:rPr>
+                <w:noProof/>
+                <w:webHidden/>
+              </w:rPr>
+            </w:r>
+            <w:r>
+              <w:rPr>
+                <w:noProof/>
+                <w:webHidden/>
+              </w:rPr>
+              <w:fldChar w:fldCharType="separate"/>
+            </w:r>
+            <w:r>
+              <w:rPr>
+                <w:noProof/>
+                <w:webHidden/>
+              </w:rPr>
+              <w:t>6</w:t>
+            </w:r>
+            <w:r>
+              <w:rPr>
+                <w:noProof/>
+                <w:webHidden/>
+              </w:rPr>
+              <w:fldChar w:fldCharType="end"/>
+            </w:r>
+          </w:hyperlink>
+        </w:p>
+        <w:p>
+          <w:pPr>
+            <w:pStyle w:val="TDC2"/>
+            <w:tabs>
+              <w:tab w:val="right" w:leader="dot" w:pos="8494"/>
+            </w:tabs>
+            <w:rPr>
+              <w:noProof/>
+            </w:rPr>
+          </w:pPr>
+          <w:hyperlink w:anchor="_Toc510678456" w:history="1">
+            <w:r>
+              <w:rPr>
+                <w:rStyle w:val="Hipervnculo"/>
+                <w:noProof/>
+              </w:rPr>
+              <w:t>DEC</w:t>
+            </w:r>
+            <w:r>
+              <w:rPr>
+                <w:noProof/>
+                <w:webHidden/>
+              </w:rPr>
+              <w:tab/>
+            </w:r>
+            <w:r>
+              <w:rPr>
+                <w:noProof/>
+                <w:webHidden/>
+              </w:rPr>
+              <w:fldChar w:fldCharType="begin"/>
+            </w:r>
+            <w:r>
+              <w:rPr>
+                <w:noProof/>
+                <w:webHidden/>
+              </w:rPr>
+              <w:instrText xml:space="preserve"> PAGEREF _Toc510678456 \h </w:instrText>
+            </w:r>
+            <w:r>
+              <w:rPr>
+                <w:noProof/>
+                <w:webHidden/>
+              </w:rPr>
+            </w:r>
+            <w:r>
+              <w:rPr>
+                <w:noProof/>
+                <w:webHidden/>
+              </w:rPr>
+              <w:fldChar w:fldCharType="separate"/>
+            </w:r>
+            <w:r>
+              <w:rPr>
+                <w:noProof/>
+                <w:webHidden/>
+              </w:rPr>
+              <w:t>6</w:t>
+            </w:r>
+            <w:r>
+              <w:rPr>
+                <w:noProof/>
+                <w:webHidden/>
+              </w:rPr>
+              <w:fldChar w:fldCharType="end"/>
+            </w:r>
+          </w:hyperlink>
+        </w:p>
+        <w:p>
+          <w:pPr>
+            <w:pStyle w:val="TDC2"/>
+            <w:tabs>
+              <w:tab w:val="right" w:leader="dot" w:pos="8494"/>
+            </w:tabs>
+            <w:rPr>
+              <w:noProof/>
+            </w:rPr>
+          </w:pPr>
+          <w:hyperlink w:anchor="_Toc510678457" w:history="1">
+            <w:r>
+              <w:rPr>
+                <w:rStyle w:val="Hipervnculo"/>
+                <w:noProof/>
+              </w:rPr>
+              <w:t>CONTINUE</w:t>
+            </w:r>
+            <w:r>
+              <w:rPr>
+                <w:noProof/>
+                <w:webHidden/>
+              </w:rPr>
+              <w:tab/>
+            </w:r>
+            <w:r>
+              <w:rPr>
+                <w:noProof/>
+                <w:webHidden/>
+              </w:rPr>
+              <w:fldChar w:fldCharType="begin"/>
+            </w:r>
+            <w:r>
+              <w:rPr>
+                <w:noProof/>
+                <w:webHidden/>
+              </w:rPr>
+              <w:instrText xml:space="preserve"> PAGEREF _Toc510678457 \h </w:instrText>
+            </w:r>
+            <w:r>
+              <w:rPr>
+                <w:noProof/>
+                <w:webHidden/>
+              </w:rPr>
+            </w:r>
+            <w:r>
+              <w:rPr>
+                <w:noProof/>
+                <w:webHidden/>
+              </w:rPr>
+              <w:fldChar w:fldCharType="separate"/>
+            </w:r>
+            <w:r>
+              <w:rPr>
+                <w:noProof/>
+                <w:webHidden/>
+              </w:rPr>
+              <w:t>7</w:t>
+            </w:r>
+            <w:r>
+              <w:rPr>
+                <w:noProof/>
+                <w:webHidden/>
+              </w:rPr>
+              <w:fldChar w:fldCharType="end"/>
+            </w:r>
+          </w:hyperlink>
+        </w:p>
+        <w:p>
+          <w:pPr>
+            <w:pStyle w:val="TDC1"/>
+            <w:tabs>
+              <w:tab w:val="right" w:leader="dot" w:pos="8494"/>
+            </w:tabs>
+            <w:rPr>
+              <w:noProof/>
+            </w:rPr>
+          </w:pPr>
+          <w:hyperlink w:anchor="_Toc510678458" w:history="1">
+            <w:r>
+              <w:rPr>
+                <w:rStyle w:val="Hipervnculo"/>
+                <w:noProof/>
+              </w:rPr>
+              <w:t>CONCLUSION</w:t>
+            </w:r>
+            <w:r>
+              <w:rPr>
+                <w:noProof/>
+                <w:webHidden/>
+              </w:rPr>
+              <w:tab/>
+            </w:r>
+            <w:r>
+              <w:rPr>
+                <w:noProof/>
+                <w:webHidden/>
+              </w:rPr>
+              <w:fldChar w:fldCharType="begin"/>
+            </w:r>
+            <w:r>
+              <w:rPr>
+                <w:noProof/>
+                <w:webHidden/>
+              </w:rPr>
+              <w:instrText xml:space="preserve"> PAGEREF _Toc510678458 \h </w:instrText>
+            </w:r>
+            <w:r>
+              <w:rPr>
+                <w:noProof/>
+                <w:webHidden/>
+              </w:rPr>
+            </w:r>
+            <w:r>
+              <w:rPr>
+                <w:noProof/>
+                <w:webHidden/>
+              </w:rPr>
+              <w:fldChar w:fldCharType="separate"/>
+            </w:r>
+            <w:r>
+              <w:rPr>
+                <w:noProof/>
+                <w:webHidden/>
+              </w:rPr>
+              <w:t>7</w:t>
+            </w:r>
+            <w:r>
+              <w:rPr>
+                <w:noProof/>
+                <w:webHidden/>
+              </w:rPr>
+              <w:fldChar w:fldCharType="end"/>
+            </w:r>
+          </w:hyperlink>
+        </w:p>
+        <w:p>
+          <w:r>
+            <w:rPr>
+              <w:b/>
+              <w:bCs/>
+              <w:lang w:val="es-ES"/>
+            </w:rPr>
+            <w:fldChar w:fldCharType="end"/>
+          </w:r>
+        </w:p>
+      </w:sdtContent>
+    </w:sdt>
+    <w:p>
+      <w:pPr>
+        <w:spacing w:line="360" w:lineRule="auto"/>
+        <w:jc w:val="center"/>
         <w:rPr>
           <w:b/>
           <w:sz w:val="32"/>
@@ -526,32 +2141,38 @@
     </w:p>
     <w:p>
       <w:pPr>
-        <w:spacing w:line="360" w:lineRule="auto"/>
-        <w:jc w:val="center"/>
         <w:rPr>
           <w:b/>
-          <w:sz w:val="32"/>
-          <w:szCs w:val="32"/>
-        </w:rPr>
+          <w:sz w:val="24"/>
+          <w:szCs w:val="24"/>
+        </w:rPr>
+        <w:sectPr>
+          <w:footerReference w:type="default" r:id="rId10"/>
+          <w:headerReference w:type="first" r:id="rId11"/>
+          <w:footerReference w:type="first" r:id="rId12"/>
+          <w:pgSz w:w="11906" w:h="16838"/>
+          <w:pgMar w:top="1417" w:right="1701" w:bottom="1417" w:left="1701" w:header="708" w:footer="708" w:gutter="0"/>
+          <w:cols w:space="708"/>
+          <w:docGrid w:linePitch="360"/>
+        </w:sectPr>
       </w:pPr>
       <w:r>
         <w:rPr>
           <w:b/>
-        </w:rPr>
-        <w:t xml:space="preserve">   </w:t>
-      </w:r>
-      <w:r>
+          <w:sz w:val="24"/>
+          <w:szCs w:val="24"/>
+        </w:rPr>
+        <w:br w:type="page"/>
+      </w:r>
+    </w:p>
+    <w:p>
+      <w:pPr>
         <w:rPr>
           <w:b/>
-        </w:rPr>
-        <w:t>Tegucigalpa MDC, Honduras, Centroaméric</w:t>
-      </w:r>
-      <w:r>
-        <w:rPr>
-          <w:b/>
-        </w:rPr>
-        <w:t>a 2018</w:t>
-      </w:r>
+          <w:sz w:val="24"/>
+          <w:szCs w:val="24"/>
+        </w:rPr>
+      </w:pPr>
     </w:p>
     <w:p>
       <w:pPr>
@@ -566,27 +2187,17 @@
     </w:p>
     <w:p>
       <w:pPr>
+        <w:pStyle w:val="Ttulo1"/>
+      </w:pPr>
+      <w:bookmarkStart w:id="1" w:name="_Toc510678438"/>
+      <w:r>
+        <w:t>SMILEBASIC</w:t>
+      </w:r>
+      <w:bookmarkEnd w:id="1"/>
+    </w:p>
+    <w:p>
+      <w:pPr>
         <w:spacing w:after="0"/>
-        <w:jc w:val="center"/>
-        <w:rPr>
-          <w:b/>
-          <w:sz w:val="24"/>
-          <w:szCs w:val="24"/>
-        </w:rPr>
-      </w:pPr>
-      <w:r>
-        <w:rPr>
-          <w:b/>
-          <w:sz w:val="24"/>
-          <w:szCs w:val="24"/>
-        </w:rPr>
-        <w:lastRenderedPageBreak/>
-        <w:t>SMILEBASIC</w:t>
-      </w:r>
-    </w:p>
-    <w:p>
-      <w:pPr>
-        <w:spacing w:after="0"/>
         <w:rPr>
           <w:rStyle w:val="notranslate"/>
         </w:rPr>
@@ -675,10 +2286,10 @@
         </w:rPr>
         <w:t xml:space="preserve">BASIC originalmente fue desarrollado como una herramienta de enseñanza. El lenguaje y sus variantes llegaron a estar ampliamente disponibles en los </w:t>
       </w:r>
-      <w:hyperlink r:id="rId7" w:tooltip="Microcomputador" w:history="1">
+      <w:hyperlink r:id="rId13" w:tooltip="Microcomputador" w:history="1">
         <w:r>
           <w:rPr>
-            <w:rStyle w:val="Hyperlink"/>
+            <w:rStyle w:val="Hipervnculo"/>
             <w:color w:val="auto"/>
             <w:sz w:val="24"/>
             <w:szCs w:val="24"/>
@@ -718,21 +2329,13 @@
     </w:p>
     <w:p>
       <w:pPr>
-        <w:spacing w:after="0"/>
-        <w:rPr>
-          <w:sz w:val="24"/>
-          <w:szCs w:val="24"/>
-        </w:rPr>
-      </w:pPr>
-      <w:r>
-        <w:rPr>
-          <w:b/>
-          <w:sz w:val="24"/>
-          <w:szCs w:val="24"/>
-          <w:u w:val="single"/>
-        </w:rPr>
+        <w:pStyle w:val="Ttulo2"/>
+      </w:pPr>
+      <w:bookmarkStart w:id="2" w:name="_Toc510678439"/>
+      <w:r>
         <w:t>INSTRUCCIONES</w:t>
       </w:r>
+      <w:bookmarkEnd w:id="2"/>
     </w:p>
     <w:p>
       <w:pPr>
@@ -998,9 +2601,11 @@
       <w:pPr>
         <w:pStyle w:val="Salida"/>
       </w:pPr>
+      <w:proofErr w:type="gramStart"/>
       <w:r>
         <w:t>helloworld</w:t>
       </w:r>
+      <w:proofErr w:type="gramEnd"/>
     </w:p>
     <w:p>
       <w:pPr>
@@ -1064,8 +2669,13 @@
       <w:pPr>
         <w:pStyle w:val="Salida"/>
       </w:pPr>
-      <w:r>
-        <w:t>hello    world</w:t>
+      <w:proofErr w:type="gramStart"/>
+      <w:r>
+        <w:t>hello</w:t>
+      </w:r>
+      <w:proofErr w:type="gramEnd"/>
+      <w:r>
+        <w:t xml:space="preserve">    world</w:t>
       </w:r>
     </w:p>
     <w:p>
@@ -1085,20 +2695,40 @@
           <w:szCs w:val="24"/>
         </w:rPr>
       </w:pPr>
-      <w:r>
-        <w:rPr>
-          <w:b/>
-          <w:sz w:val="24"/>
-          <w:szCs w:val="24"/>
-        </w:rPr>
-        <w:t>INPUT:</w:t>
-      </w:r>
-      <w:r>
-        <w:rPr>
-          <w:sz w:val="24"/>
-          <w:szCs w:val="24"/>
-        </w:rPr>
-        <w:t xml:space="preserve"> Instrucción en la cual se le ingresa valor a la variable</w:t>
+    </w:p>
+    <w:p>
+      <w:pPr>
+        <w:spacing w:after="0"/>
+        <w:rPr>
+          <w:sz w:val="24"/>
+          <w:szCs w:val="24"/>
+        </w:rPr>
+      </w:pPr>
+    </w:p>
+    <w:p>
+      <w:pPr>
+        <w:pStyle w:val="Ttulo2"/>
+      </w:pPr>
+      <w:bookmarkStart w:id="3" w:name="_Toc510678440"/>
+      <w:r>
+        <w:t>INPUT</w:t>
+      </w:r>
+      <w:bookmarkEnd w:id="3"/>
+    </w:p>
+    <w:p>
+      <w:pPr>
+        <w:spacing w:after="0"/>
+        <w:rPr>
+          <w:sz w:val="24"/>
+          <w:szCs w:val="24"/>
+        </w:rPr>
+      </w:pPr>
+      <w:r>
+        <w:rPr>
+          <w:sz w:val="24"/>
+          <w:szCs w:val="24"/>
+        </w:rPr>
+        <w:t>Instrucción en la cual se le ingresa valor a la variable</w:t>
       </w:r>
       <w:r>
         <w:rPr>
@@ -1268,7 +2898,15 @@
         <w:pStyle w:val="Salida"/>
       </w:pPr>
       <w:r>
-        <w:t>Valor de la base: ?  6</w:t>
+        <w:t xml:space="preserve">Valor de la base: </w:t>
+      </w:r>
+      <w:proofErr w:type="gramStart"/>
+      <w:r>
+        <w:t>?</w:t>
+      </w:r>
+      <w:proofErr w:type="gramEnd"/>
+      <w:r>
+        <w:t xml:space="preserve">  6</w:t>
       </w:r>
     </w:p>
     <w:p>
@@ -1290,34 +2928,27 @@
     </w:p>
     <w:p>
       <w:pPr>
-        <w:rPr>
-          <w:sz w:val="24"/>
-          <w:szCs w:val="24"/>
-        </w:rPr>
-      </w:pPr>
-      <w:r>
-        <w:rPr>
-          <w:b/>
-          <w:sz w:val="24"/>
-          <w:szCs w:val="24"/>
-        </w:rPr>
-        <w:lastRenderedPageBreak/>
+        <w:pStyle w:val="Ttulo2"/>
+      </w:pPr>
+      <w:bookmarkStart w:id="4" w:name="_Toc510678441"/>
+      <w:r>
         <w:t>LINPUT</w:t>
       </w:r>
-      <w:r>
-        <w:rPr>
-          <w:b/>
-          <w:sz w:val="24"/>
-          <w:szCs w:val="24"/>
-        </w:rPr>
-        <w:t>:</w:t>
-      </w:r>
-      <w:r>
-        <w:rPr>
-          <w:sz w:val="24"/>
-          <w:szCs w:val="24"/>
-        </w:rPr>
-        <w:t xml:space="preserve"> Instrucción igual a </w:t>
+      <w:bookmarkEnd w:id="4"/>
+    </w:p>
+    <w:p>
+      <w:pPr>
+        <w:rPr>
+          <w:sz w:val="24"/>
+          <w:szCs w:val="24"/>
+        </w:rPr>
+      </w:pPr>
+      <w:r>
+        <w:rPr>
+          <w:sz w:val="24"/>
+          <w:szCs w:val="24"/>
+        </w:rPr>
+        <w:t xml:space="preserve">Instrucción igual a </w:t>
       </w:r>
       <w:r>
         <w:rPr>
@@ -1439,7 +3070,15 @@
         <w:pStyle w:val="Salida"/>
       </w:pPr>
       <w:r>
-        <w:t>Nombre Completo: ?  Edwin Nuñez</w:t>
+        <w:t xml:space="preserve">Nombre Completo: </w:t>
+      </w:r>
+      <w:proofErr w:type="gramStart"/>
+      <w:r>
+        <w:t>?</w:t>
+      </w:r>
+      <w:proofErr w:type="gramEnd"/>
+      <w:r>
+        <w:t xml:space="preserve">  Edwin Nuñez</w:t>
       </w:r>
     </w:p>
     <w:p>
@@ -1461,6 +3100,16 @@
     </w:p>
     <w:p>
       <w:pPr>
+        <w:pStyle w:val="Ttulo2"/>
+      </w:pPr>
+      <w:bookmarkStart w:id="5" w:name="_Toc510678442"/>
+      <w:r>
+        <w:t>GOTO</w:t>
+      </w:r>
+      <w:bookmarkEnd w:id="5"/>
+    </w:p>
+    <w:p>
+      <w:pPr>
         <w:spacing w:after="0"/>
         <w:rPr>
           <w:rStyle w:val="notranslate"/>
@@ -1470,18 +3119,10 @@
       </w:pPr>
       <w:r>
         <w:rPr>
-          <w:b/>
-          <w:sz w:val="24"/>
-          <w:szCs w:val="24"/>
-        </w:rPr>
-        <w:t>GOTO:</w:t>
-      </w:r>
-      <w:r>
-        <w:rPr>
-          <w:sz w:val="24"/>
-          <w:szCs w:val="24"/>
-        </w:rPr>
-        <w:t xml:space="preserve"> Instrucción </w:t>
+          <w:sz w:val="24"/>
+          <w:szCs w:val="24"/>
+        </w:rPr>
+        <w:t xml:space="preserve">Instrucción </w:t>
       </w:r>
       <w:r>
         <w:rPr>
@@ -1511,13 +3152,23 @@
         </w:rPr>
         <w:t xml:space="preserve">. </w:t>
       </w:r>
+      <w:proofErr w:type="gramStart"/>
       <w:r>
         <w:rPr>
           <w:rStyle w:val="notranslate"/>
           <w:sz w:val="24"/>
           <w:szCs w:val="24"/>
         </w:rPr>
-        <w:t xml:space="preserve">hará que este programa siempre regrese a la </w:t>
+        <w:t>hará</w:t>
+      </w:r>
+      <w:proofErr w:type="gramEnd"/>
+      <w:r>
+        <w:rPr>
+          <w:rStyle w:val="notranslate"/>
+          <w:sz w:val="24"/>
+          <w:szCs w:val="24"/>
+        </w:rPr>
+        <w:t xml:space="preserve"> que este programa siempre regrese a la </w:t>
       </w:r>
       <w:r>
         <w:rPr>
@@ -1715,7 +3366,15 @@
         <w:t xml:space="preserve">  </w:t>
       </w:r>
       <w:r>
-        <w:t>Valor de la base: ?  6</w:t>
+        <w:t xml:space="preserve">Valor de la base: </w:t>
+      </w:r>
+      <w:proofErr w:type="gramStart"/>
+      <w:r>
+        <w:t>?</w:t>
+      </w:r>
+      <w:proofErr w:type="gramEnd"/>
+      <w:r>
+        <w:t xml:space="preserve">  6</w:t>
       </w:r>
     </w:p>
     <w:p>
@@ -1731,7 +3390,15 @@
         <w:pStyle w:val="Salida"/>
       </w:pPr>
       <w:r>
-        <w:t xml:space="preserve">  Valor de la base: ?  2</w:t>
+        <w:t xml:space="preserve">  Valor de la base: </w:t>
+      </w:r>
+      <w:proofErr w:type="gramStart"/>
+      <w:r>
+        <w:t>?</w:t>
+      </w:r>
+      <w:proofErr w:type="gramEnd"/>
+      <w:r>
+        <w:t xml:space="preserve">  2</w:t>
       </w:r>
     </w:p>
     <w:p>
@@ -1747,7 +3414,15 @@
         <w:pStyle w:val="Salida"/>
       </w:pPr>
       <w:r>
-        <w:t xml:space="preserve">  Valor de la base: ?  </w:t>
+        <w:t xml:space="preserve">  Valor de la base: </w:t>
+      </w:r>
+      <w:proofErr w:type="gramStart"/>
+      <w:r>
+        <w:t>?</w:t>
+      </w:r>
+      <w:proofErr w:type="gramEnd"/>
+      <w:r>
+        <w:t xml:space="preserve">  </w:t>
       </w:r>
     </w:p>
     <w:p>
@@ -1770,6 +3445,17 @@
     </w:p>
     <w:p>
       <w:pPr>
+        <w:pStyle w:val="Ttulo2"/>
+      </w:pPr>
+      <w:bookmarkStart w:id="6" w:name="_Toc510678443"/>
+      <w:r>
+        <w:lastRenderedPageBreak/>
+        <w:t>GOSUB</w:t>
+      </w:r>
+      <w:bookmarkEnd w:id="6"/>
+    </w:p>
+    <w:p>
+      <w:pPr>
         <w:spacing w:after="0"/>
         <w:rPr>
           <w:rStyle w:val="notranslate"/>
@@ -1779,106 +3465,91 @@
       </w:pPr>
       <w:r>
         <w:rPr>
+          <w:sz w:val="24"/>
+          <w:szCs w:val="24"/>
+        </w:rPr>
+        <w:t>I</w:t>
+      </w:r>
+      <w:r>
+        <w:rPr>
+          <w:sz w:val="24"/>
+          <w:szCs w:val="24"/>
+        </w:rPr>
+        <w:t>nstrucción</w:t>
+      </w:r>
+      <w:r>
+        <w:rPr>
+          <w:sz w:val="24"/>
+          <w:szCs w:val="24"/>
+        </w:rPr>
+        <w:t xml:space="preserve"> que llama una subrutina de acuerdo</w:t>
+      </w:r>
+      <w:r>
+        <w:rPr>
+          <w:sz w:val="24"/>
+          <w:szCs w:val="24"/>
+        </w:rPr>
+        <w:t xml:space="preserve"> </w:t>
+      </w:r>
+      <w:r>
+        <w:rPr>
+          <w:rStyle w:val="notranslate"/>
+        </w:rPr>
+        <w:t>con el valor de la variable principal.</w:t>
+      </w:r>
+      <w:r>
+        <w:rPr>
+          <w:rStyle w:val="notranslate"/>
+        </w:rPr>
+        <w:t xml:space="preserve"> </w:t>
+      </w:r>
+      <w:r>
+        <w:rPr>
+          <w:rStyle w:val="notranslate"/>
+          <w:sz w:val="24"/>
+          <w:szCs w:val="24"/>
+        </w:rPr>
+        <w:t>En el GOSUB se le da l</w:t>
+      </w:r>
+      <w:r>
+        <w:rPr>
+          <w:rStyle w:val="notranslate"/>
+          <w:sz w:val="24"/>
+          <w:szCs w:val="24"/>
+        </w:rPr>
+        <w:t>abels</w:t>
+      </w:r>
+      <w:r>
+        <w:rPr>
+          <w:rStyle w:val="notranslate"/>
+          <w:sz w:val="24"/>
+          <w:szCs w:val="24"/>
+        </w:rPr>
+        <w:t xml:space="preserve"> </w:t>
+      </w:r>
+      <w:r>
+        <w:rPr>
+          <w:sz w:val="24"/>
+          <w:szCs w:val="24"/>
+          <w:lang w:val="es-ES"/>
+        </w:rPr>
+        <w:t xml:space="preserve">hará que los comandos se ejecutarán hasta que se encuentre una instrucción </w:t>
+      </w:r>
+      <w:r>
+        <w:rPr>
           <w:b/>
           <w:sz w:val="24"/>
           <w:szCs w:val="24"/>
-        </w:rPr>
-        <w:t>GOSUB:</w:t>
-      </w:r>
-      <w:r>
-        <w:rPr>
-          <w:sz w:val="24"/>
-          <w:szCs w:val="24"/>
-        </w:rPr>
-        <w:t xml:space="preserve">  </w:t>
-      </w:r>
-      <w:r>
-        <w:rPr>
-          <w:sz w:val="24"/>
-          <w:szCs w:val="24"/>
-        </w:rPr>
-        <w:t>I</w:t>
-      </w:r>
-      <w:r>
-        <w:rPr>
-          <w:sz w:val="24"/>
-          <w:szCs w:val="24"/>
-        </w:rPr>
-        <w:t>nstrucción</w:t>
-      </w:r>
-      <w:r>
-        <w:rPr>
-          <w:sz w:val="24"/>
-          <w:szCs w:val="24"/>
-        </w:rPr>
-        <w:t xml:space="preserve"> que llama una subrutina de acuerdo</w:t>
-      </w:r>
-      <w:r>
-        <w:rPr>
-          <w:sz w:val="24"/>
-          <w:szCs w:val="24"/>
-        </w:rPr>
-        <w:t xml:space="preserve"> </w:t>
-      </w:r>
-      <w:r>
-        <w:rPr>
-          <w:rStyle w:val="notranslate"/>
-        </w:rPr>
-        <w:t>con el valor de la variable principal.</w:t>
-      </w:r>
-      <w:r>
-        <w:rPr>
-          <w:rStyle w:val="notranslate"/>
-        </w:rPr>
-        <w:t xml:space="preserve"> </w:t>
-      </w:r>
-      <w:r>
-        <w:rPr>
-          <w:rStyle w:val="notranslate"/>
-          <w:sz w:val="24"/>
-          <w:szCs w:val="24"/>
-        </w:rPr>
-        <w:t>En el GOSUB se le da l</w:t>
-      </w:r>
-      <w:r>
-        <w:rPr>
-          <w:rStyle w:val="notranslate"/>
-          <w:sz w:val="24"/>
-          <w:szCs w:val="24"/>
-        </w:rPr>
-        <w:t>abels</w:t>
-      </w:r>
-      <w:r>
-        <w:rPr>
-          <w:rStyle w:val="notranslate"/>
-          <w:sz w:val="24"/>
-          <w:szCs w:val="24"/>
-        </w:rPr>
-        <w:t xml:space="preserve"> </w:t>
-      </w:r>
-      <w:r>
-        <w:rPr>
-          <w:sz w:val="24"/>
-          <w:szCs w:val="24"/>
           <w:lang w:val="es-ES"/>
         </w:rPr>
-        <w:t xml:space="preserve">hará que los comandos se ejecutarán hasta que se encuentre una instrucción </w:t>
-      </w:r>
-      <w:r>
-        <w:rPr>
-          <w:b/>
+        <w:t>RETURN</w:t>
+      </w:r>
+      <w:r>
+        <w:rPr>
           <w:sz w:val="24"/>
           <w:szCs w:val="24"/>
           <w:lang w:val="es-ES"/>
         </w:rPr>
-        <w:t>RETURN</w:t>
-      </w:r>
-      <w:r>
-        <w:rPr>
-          <w:sz w:val="24"/>
-          <w:szCs w:val="24"/>
-          <w:lang w:val="es-ES"/>
-        </w:rPr>
         <w:t>, en cuyo punto la ejecución se transferirá a la instrucción inmediatamente posterior a la instrucción GOSUB.</w:t>
       </w:r>
     </w:p>
@@ -1940,7 +3611,6 @@
           <w:sz w:val="24"/>
           <w:szCs w:val="24"/>
         </w:rPr>
-        <w:lastRenderedPageBreak/>
         <w:t>EJEMPLO:</w:t>
       </w:r>
       <w:r>
@@ -2127,35 +3797,38 @@
     </w:p>
     <w:p>
       <w:pPr>
+        <w:pStyle w:val="Ttulo1"/>
+      </w:pPr>
+      <w:bookmarkStart w:id="7" w:name="_Toc510678444"/>
+      <w:r>
+        <w:t>Operaciones de Control</w:t>
+      </w:r>
+      <w:bookmarkEnd w:id="7"/>
+    </w:p>
+    <w:p>
+      <w:pPr>
+        <w:pStyle w:val="Ttulo2"/>
+      </w:pPr>
+      <w:bookmarkStart w:id="8" w:name="_Toc510678445"/>
+      <w:r>
+        <w:t>IF</w:t>
+      </w:r>
+      <w:bookmarkEnd w:id="8"/>
+    </w:p>
+    <w:p>
+      <w:pPr>
         <w:spacing w:after="0"/>
         <w:rPr>
           <w:sz w:val="24"/>
           <w:szCs w:val="24"/>
         </w:rPr>
       </w:pPr>
-    </w:p>
-    <w:p>
-      <w:pPr>
-        <w:spacing w:after="0"/>
-        <w:rPr>
-          <w:sz w:val="24"/>
-          <w:szCs w:val="24"/>
-        </w:rPr>
-      </w:pPr>
-      <w:r>
-        <w:rPr>
-          <w:b/>
-          <w:sz w:val="24"/>
-          <w:szCs w:val="24"/>
-        </w:rPr>
-        <w:t>IF:</w:t>
-      </w:r>
-      <w:r>
-        <w:rPr>
-          <w:sz w:val="24"/>
-          <w:szCs w:val="24"/>
-        </w:rPr>
-        <w:t xml:space="preserve">   Instrucción para verificar el valor de una variable si cumple o no con la condición y ejecutar las instrucciones dentro del IF</w:t>
+      <w:r>
+        <w:rPr>
+          <w:sz w:val="24"/>
+          <w:szCs w:val="24"/>
+        </w:rPr>
+        <w:t>Instrucción para verificar el valor de una variable si cumple o no con la condición y ejecutar las instrucciones dentro del IF</w:t>
       </w:r>
       <w:r>
         <w:rPr>
@@ -2475,217 +4148,119 @@
     </w:p>
     <w:p>
       <w:pPr>
+        <w:pStyle w:val="Ttulo2"/>
+      </w:pPr>
+      <w:bookmarkStart w:id="9" w:name="_Toc510678446"/>
+      <w:r>
+        <w:lastRenderedPageBreak/>
+        <w:t>ON</w:t>
+      </w:r>
+      <w:bookmarkEnd w:id="9"/>
+    </w:p>
+    <w:p>
+      <w:pPr>
         <w:spacing w:after="0"/>
         <w:rPr>
+          <w:rStyle w:val="notranslate"/>
+          <w:sz w:val="24"/>
+          <w:szCs w:val="24"/>
+        </w:rPr>
+      </w:pPr>
+      <w:r>
+        <w:rPr>
+          <w:sz w:val="24"/>
+          <w:szCs w:val="24"/>
+        </w:rPr>
+        <w:t xml:space="preserve">Instrucción que se extiende </w:t>
+      </w:r>
+      <w:r>
+        <w:rPr>
+          <w:rStyle w:val="notranslate"/>
+          <w:sz w:val="24"/>
+          <w:szCs w:val="24"/>
+        </w:rPr>
+        <w:t>de acuerdo con el valor de la variable de control. El numero inicial seria 0.</w:t>
+      </w:r>
+      <w:r>
+        <w:rPr>
+          <w:rStyle w:val="notranslate"/>
+          <w:sz w:val="24"/>
+          <w:szCs w:val="24"/>
+        </w:rPr>
+        <w:t xml:space="preserve"> Dentro de ON </w:t>
+      </w:r>
+      <w:r>
+        <w:rPr>
+          <w:rStyle w:val="notranslate"/>
+          <w:sz w:val="24"/>
+          <w:szCs w:val="24"/>
+        </w:rPr>
+        <w:t>llamamos a</w:t>
+      </w:r>
+      <w:r>
+        <w:rPr>
+          <w:rStyle w:val="notranslate"/>
+          <w:sz w:val="24"/>
+          <w:szCs w:val="24"/>
+        </w:rPr>
+        <w:t xml:space="preserve"> la instrucción </w:t>
+      </w:r>
+      <w:r>
+        <w:rPr>
           <w:b/>
           <w:sz w:val="24"/>
           <w:szCs w:val="24"/>
         </w:rPr>
-      </w:pPr>
-    </w:p>
-    <w:p>
-      <w:pPr>
-        <w:spacing w:after="0"/>
+        <w:t>CASE</w:t>
+      </w:r>
+      <w:r>
+        <w:rPr>
+          <w:sz w:val="24"/>
+          <w:szCs w:val="24"/>
+        </w:rPr>
+        <w:t xml:space="preserve"> que se usa como punto de control para dar m</w:t>
+      </w:r>
+      <w:r>
+        <w:rPr>
+          <w:sz w:val="24"/>
+          <w:szCs w:val="24"/>
+        </w:rPr>
+        <w:t>ú</w:t>
+      </w:r>
+      <w:r>
+        <w:rPr>
+          <w:sz w:val="24"/>
+          <w:szCs w:val="24"/>
+        </w:rPr>
+        <w:t>ltiples opciones y escoger. Al final de cada CASE se termina con</w:t>
+      </w:r>
+      <w:r>
+        <w:rPr>
+          <w:sz w:val="24"/>
+          <w:szCs w:val="24"/>
+        </w:rPr>
+        <w:t xml:space="preserve"> </w:t>
+      </w:r>
+      <w:r>
+        <w:rPr>
+          <w:sz w:val="24"/>
+          <w:szCs w:val="24"/>
+        </w:rPr>
+        <w:t>un</w:t>
+      </w:r>
+      <w:r>
+        <w:rPr>
+          <w:sz w:val="24"/>
+          <w:szCs w:val="24"/>
+        </w:rPr>
+        <w:t xml:space="preserve"> </w:t>
+      </w:r>
+      <w:r>
         <w:rPr>
           <w:b/>
           <w:sz w:val="24"/>
           <w:szCs w:val="24"/>
         </w:rPr>
-      </w:pPr>
-    </w:p>
-    <w:p>
-      <w:pPr>
-        <w:spacing w:after="0"/>
-        <w:rPr>
-          <w:b/>
-          <w:sz w:val="24"/>
-          <w:szCs w:val="24"/>
-        </w:rPr>
-      </w:pPr>
-    </w:p>
-    <w:p>
-      <w:pPr>
-        <w:spacing w:after="0"/>
-        <w:rPr>
-          <w:b/>
-          <w:sz w:val="24"/>
-          <w:szCs w:val="24"/>
-        </w:rPr>
-      </w:pPr>
-    </w:p>
-    <w:p>
-      <w:pPr>
-        <w:spacing w:after="0"/>
-        <w:rPr>
-          <w:b/>
-          <w:sz w:val="24"/>
-          <w:szCs w:val="24"/>
-        </w:rPr>
-      </w:pPr>
-    </w:p>
-    <w:p>
-      <w:pPr>
-        <w:spacing w:after="0"/>
-        <w:rPr>
-          <w:b/>
-          <w:sz w:val="24"/>
-          <w:szCs w:val="24"/>
-        </w:rPr>
-      </w:pPr>
-    </w:p>
-    <w:p>
-      <w:pPr>
-        <w:spacing w:after="0"/>
-        <w:rPr>
-          <w:b/>
-          <w:sz w:val="24"/>
-          <w:szCs w:val="24"/>
-        </w:rPr>
-      </w:pPr>
-    </w:p>
-    <w:p>
-      <w:pPr>
-        <w:spacing w:after="0"/>
-        <w:rPr>
-          <w:b/>
-          <w:sz w:val="24"/>
-          <w:szCs w:val="24"/>
-        </w:rPr>
-      </w:pPr>
-    </w:p>
-    <w:p>
-      <w:pPr>
-        <w:spacing w:after="0"/>
-        <w:rPr>
-          <w:b/>
-          <w:sz w:val="24"/>
-          <w:szCs w:val="24"/>
-        </w:rPr>
-      </w:pPr>
-    </w:p>
-    <w:p>
-      <w:pPr>
-        <w:spacing w:after="0"/>
-        <w:rPr>
-          <w:b/>
-          <w:sz w:val="24"/>
-          <w:szCs w:val="24"/>
-        </w:rPr>
-      </w:pPr>
-    </w:p>
-    <w:p>
-      <w:pPr>
-        <w:spacing w:after="0"/>
-        <w:rPr>
-          <w:rStyle w:val="notranslate"/>
-          <w:sz w:val="24"/>
-          <w:szCs w:val="24"/>
-        </w:rPr>
-      </w:pPr>
-      <w:r>
-        <w:rPr>
-          <w:b/>
-          <w:sz w:val="24"/>
-          <w:szCs w:val="24"/>
-        </w:rPr>
-        <w:lastRenderedPageBreak/>
-        <w:t>ON:</w:t>
-      </w:r>
-      <w:r>
-        <w:rPr>
-          <w:sz w:val="24"/>
-          <w:szCs w:val="24"/>
-        </w:rPr>
-        <w:t xml:space="preserve"> Instrucción que se extiende </w:t>
-      </w:r>
-      <w:r>
-        <w:rPr>
-          <w:rStyle w:val="notranslate"/>
-          <w:sz w:val="24"/>
-          <w:szCs w:val="24"/>
-        </w:rPr>
-        <w:t>de acuerdo con el valor de la variable de control. El numero inicial seria 0.</w:t>
-      </w:r>
-      <w:r>
-        <w:rPr>
-          <w:rStyle w:val="notranslate"/>
-          <w:sz w:val="24"/>
-          <w:szCs w:val="24"/>
-        </w:rPr>
-        <w:t xml:space="preserve"> Dentro de ON </w:t>
-      </w:r>
-      <w:r>
-        <w:rPr>
-          <w:rStyle w:val="notranslate"/>
-          <w:sz w:val="24"/>
-          <w:szCs w:val="24"/>
-        </w:rPr>
-        <w:t>llamamos a</w:t>
-      </w:r>
-      <w:r>
-        <w:rPr>
-          <w:rStyle w:val="notranslate"/>
-          <w:sz w:val="24"/>
-          <w:szCs w:val="24"/>
-        </w:rPr>
-        <w:t xml:space="preserve"> la instrucción </w:t>
-      </w:r>
-      <w:r>
-        <w:rPr>
-          <w:b/>
-          <w:sz w:val="24"/>
-          <w:szCs w:val="24"/>
-        </w:rPr>
-        <w:t>CASE</w:t>
-      </w:r>
-      <w:r>
-        <w:rPr>
-          <w:sz w:val="24"/>
-          <w:szCs w:val="24"/>
-        </w:rPr>
-        <w:t xml:space="preserve"> que se usa como punto de control para dar m</w:t>
-      </w:r>
-      <w:r>
-        <w:rPr>
-          <w:sz w:val="24"/>
-          <w:szCs w:val="24"/>
-        </w:rPr>
-        <w:t>ú</w:t>
-      </w:r>
-      <w:r>
-        <w:rPr>
-          <w:sz w:val="24"/>
-          <w:szCs w:val="24"/>
-        </w:rPr>
-        <w:t>ltiples opciones y escoger. Al final de cada CASE se termina con</w:t>
-      </w:r>
-      <w:r>
-        <w:rPr>
-          <w:sz w:val="24"/>
-          <w:szCs w:val="24"/>
-        </w:rPr>
-        <w:t xml:space="preserve"> </w:t>
-      </w:r>
-      <w:r>
-        <w:rPr>
-          <w:sz w:val="24"/>
-          <w:szCs w:val="24"/>
-        </w:rPr>
-        <w:t>un</w:t>
-      </w:r>
-      <w:r>
-        <w:rPr>
-          <w:sz w:val="24"/>
-          <w:szCs w:val="24"/>
-        </w:rPr>
-        <w:t xml:space="preserve"> </w:t>
-      </w:r>
-      <w:r>
-        <w:rPr>
-          <w:b/>
-          <w:sz w:val="24"/>
-          <w:szCs w:val="24"/>
-        </w:rPr>
         <w:t>BREAK</w:t>
       </w:r>
       <w:r>
@@ -2708,7 +4283,25 @@
           <w:szCs w:val="24"/>
           <w:lang w:val="en-US"/>
         </w:rPr>
-        <w:t xml:space="preserve">BREAK se usa también en IF </w:t>
+        <w:t xml:space="preserve">BREAK se </w:t>
+      </w:r>
+      <w:proofErr w:type="gramStart"/>
+      <w:r>
+        <w:rPr>
+          <w:sz w:val="24"/>
+          <w:szCs w:val="24"/>
+          <w:lang w:val="en-US"/>
+        </w:rPr>
+        <w:t>usa</w:t>
+      </w:r>
+      <w:proofErr w:type="gramEnd"/>
+      <w:r>
+        <w:rPr>
+          <w:sz w:val="24"/>
+          <w:szCs w:val="24"/>
+          <w:lang w:val="en-US"/>
+        </w:rPr>
+        <w:t xml:space="preserve"> también en IF </w:t>
       </w:r>
       <w:r>
         <w:rPr>
@@ -3093,36 +4686,53 @@
     </w:p>
     <w:p>
       <w:pPr>
+        <w:pStyle w:val="Ttulo1"/>
+      </w:pPr>
+    </w:p>
+    <w:p>
+      <w:pPr>
+        <w:pStyle w:val="Ttulo1"/>
+      </w:pPr>
+    </w:p>
+    <w:p>
+      <w:pPr>
+        <w:pStyle w:val="Ttulo1"/>
+      </w:pPr>
+    </w:p>
+    <w:p>
+      <w:pPr>
+        <w:pStyle w:val="Ttulo1"/>
+      </w:pPr>
+      <w:bookmarkStart w:id="10" w:name="_Toc510678447"/>
+      <w:r>
+        <w:t>Iteraciones</w:t>
+      </w:r>
+      <w:bookmarkEnd w:id="10"/>
+    </w:p>
+    <w:p>
+      <w:pPr>
+        <w:pStyle w:val="Ttulo2"/>
+      </w:pPr>
+      <w:bookmarkStart w:id="11" w:name="_Toc510678448"/>
+      <w:r>
+        <w:t>FOR</w:t>
+      </w:r>
+      <w:bookmarkEnd w:id="11"/>
+    </w:p>
+    <w:p>
+      <w:pPr>
         <w:spacing w:after="0"/>
         <w:rPr>
-          <w:b/>
-          <w:sz w:val="24"/>
-          <w:szCs w:val="24"/>
-        </w:rPr>
-      </w:pPr>
-    </w:p>
-    <w:p>
-      <w:pPr>
-        <w:spacing w:after="0"/>
-        <w:rPr>
-          <w:sz w:val="24"/>
-          <w:szCs w:val="24"/>
-        </w:rPr>
-      </w:pPr>
-      <w:r>
-        <w:rPr>
-          <w:b/>
-          <w:sz w:val="24"/>
-          <w:szCs w:val="24"/>
-        </w:rPr>
-        <w:t>FOR:</w:t>
-      </w:r>
-      <w:r>
-        <w:rPr>
-          <w:sz w:val="24"/>
-          <w:szCs w:val="24"/>
-        </w:rPr>
-        <w:t xml:space="preserve"> Instrucción </w:t>
+          <w:sz w:val="24"/>
+          <w:szCs w:val="24"/>
+        </w:rPr>
+      </w:pPr>
+      <w:r>
+        <w:rPr>
+          <w:sz w:val="24"/>
+          <w:szCs w:val="24"/>
+        </w:rPr>
+        <w:t xml:space="preserve">Instrucción </w:t>
       </w:r>
       <w:r>
         <w:rPr>
@@ -3289,7 +4899,15 @@
         <w:t xml:space="preserve">  </w:t>
       </w:r>
       <w:r>
-        <w:t>PRINT “  ”;  N</w:t>
+        <w:t xml:space="preserve">PRINT </w:t>
+      </w:r>
+      <w:proofErr w:type="gramStart"/>
+      <w:r>
+        <w:t>“  ”</w:t>
+      </w:r>
+      <w:proofErr w:type="gramEnd"/>
+      <w:r>
+        <w:t>;  N</w:t>
       </w:r>
     </w:p>
     <w:p>
@@ -3307,7 +4925,7 @@
     </w:p>
     <w:p>
       <w:pPr>
-        <w:pStyle w:val="HTMLPreformatted"/>
+        <w:pStyle w:val="HTMLconformatoprevio"/>
         <w:rPr>
           <w:rFonts w:ascii="Imprint MT Shadow" w:hAnsi="Imprint MT Shadow"/>
           <w:sz w:val="24"/>
@@ -3320,7 +4938,15 @@
         <w:pStyle w:val="Salida"/>
       </w:pPr>
       <w:r>
-        <w:t xml:space="preserve">SALIDA:  2  1.75  1.5  1.25  1  0.75  0.5  0.25  0 </w:t>
+        <w:t>SALIDA</w:t>
+      </w:r>
+      <w:proofErr w:type="gramStart"/>
+      <w:r>
+        <w:t>:  2</w:t>
+      </w:r>
+      <w:proofErr w:type="gramEnd"/>
+      <w:r>
+        <w:t xml:space="preserve">  1.75  1.5  1.25  1  0.75  0.5  0.25  0 </w:t>
       </w:r>
     </w:p>
     <w:p>
@@ -3335,6 +4961,16 @@
     </w:p>
     <w:p>
       <w:pPr>
+        <w:pStyle w:val="Ttulo2"/>
+      </w:pPr>
+      <w:bookmarkStart w:id="12" w:name="_Toc510678449"/>
+      <w:r>
+        <w:t>WHILE</w:t>
+      </w:r>
+      <w:bookmarkEnd w:id="12"/>
+    </w:p>
+    <w:p>
+      <w:pPr>
         <w:spacing w:after="0"/>
         <w:rPr>
           <w:sz w:val="24"/>
@@ -3343,33 +4979,17 @@
       </w:pPr>
       <w:r>
         <w:rPr>
+          <w:sz w:val="24"/>
+          <w:szCs w:val="24"/>
+        </w:rPr>
+        <w:t xml:space="preserve">Instrucción que repite el proceso hasta que termine en </w:t>
+      </w:r>
+      <w:r>
+        <w:rPr>
           <w:b/>
           <w:sz w:val="24"/>
           <w:szCs w:val="24"/>
         </w:rPr>
-        <w:t>WHILE</w:t>
-      </w:r>
-      <w:r>
-        <w:rPr>
-          <w:b/>
-          <w:sz w:val="24"/>
-          <w:szCs w:val="24"/>
-        </w:rPr>
-        <w:t>:</w:t>
-      </w:r>
-      <w:r>
-        <w:rPr>
-          <w:sz w:val="24"/>
-          <w:szCs w:val="24"/>
-        </w:rPr>
-        <w:t xml:space="preserve"> Instrucción que repite el proceso hasta que termine en </w:t>
-      </w:r>
-      <w:r>
-        <w:rPr>
-          <w:b/>
-          <w:sz w:val="24"/>
-          <w:szCs w:val="24"/>
-        </w:rPr>
         <w:t>WEND</w:t>
       </w:r>
       <w:r>
@@ -3395,6 +5015,7 @@
           <w:szCs w:val="24"/>
           <w:lang w:val="en-US"/>
         </w:rPr>
+        <w:lastRenderedPageBreak/>
         <w:t>EJEMPLO:</w:t>
       </w:r>
     </w:p>
@@ -3459,7 +5080,21 @@
           <w:lang w:val="en-US"/>
         </w:rPr>
         <w:tab/>
-        <w:t xml:space="preserve">   PRINT “  ”; d</w:t>
+        <w:t xml:space="preserve">   PRINT </w:t>
+      </w:r>
+      <w:proofErr w:type="gramStart"/>
+      <w:r>
+        <w:rPr>
+          <w:lang w:val="en-US"/>
+        </w:rPr>
+        <w:t>“  ”</w:t>
+      </w:r>
+      <w:proofErr w:type="gramEnd"/>
+      <w:r>
+        <w:rPr>
+          <w:lang w:val="en-US"/>
+        </w:rPr>
+        <w:t>; d</w:t>
       </w:r>
     </w:p>
     <w:p>
@@ -3529,6 +5164,16 @@
     </w:p>
     <w:p>
       <w:pPr>
+        <w:pStyle w:val="Ttulo2"/>
+      </w:pPr>
+      <w:bookmarkStart w:id="13" w:name="_Toc510678450"/>
+      <w:r>
+        <w:t>REPEAT</w:t>
+      </w:r>
+      <w:bookmarkEnd w:id="13"/>
+    </w:p>
+    <w:p>
+      <w:pPr>
         <w:spacing w:after="0"/>
         <w:rPr>
           <w:rStyle w:val="notranslate"/>
@@ -3538,19 +5183,10 @@
       </w:pPr>
       <w:r>
         <w:rPr>
-          <w:b/>
-          <w:sz w:val="24"/>
-          <w:szCs w:val="24"/>
-        </w:rPr>
-        <w:lastRenderedPageBreak/>
-        <w:t>REPEAT:</w:t>
-      </w:r>
-      <w:r>
-        <w:rPr>
-          <w:sz w:val="24"/>
-          <w:szCs w:val="24"/>
-        </w:rPr>
-        <w:t xml:space="preserve">  Instrucción parecida al WHILE la diferencia es </w:t>
+          <w:sz w:val="24"/>
+          <w:szCs w:val="24"/>
+        </w:rPr>
+        <w:t xml:space="preserve">Instrucción parecida al WHILE la diferencia es </w:t>
       </w:r>
       <w:r>
         <w:rPr>
@@ -3672,7 +5308,21 @@
           <w:lang w:val="en-US"/>
         </w:rPr>
         <w:tab/>
-        <w:t xml:space="preserve">   PRINT “  ”; d</w:t>
+        <w:t xml:space="preserve">   PRINT </w:t>
+      </w:r>
+      <w:proofErr w:type="gramStart"/>
+      <w:r>
+        <w:rPr>
+          <w:lang w:val="en-US"/>
+        </w:rPr>
+        <w:t>“  ”</w:t>
+      </w:r>
+      <w:proofErr w:type="gramEnd"/>
+      <w:r>
+        <w:rPr>
+          <w:lang w:val="en-US"/>
+        </w:rPr>
+        <w:t>; d</w:t>
       </w:r>
     </w:p>
     <w:p>
@@ -3733,77 +5383,96 @@
     </w:p>
     <w:p>
       <w:pPr>
+        <w:pStyle w:val="Ttulo1"/>
+      </w:pPr>
+      <w:bookmarkStart w:id="14" w:name="_Toc510678451"/>
+      <w:r>
+        <w:t>Funciones</w:t>
+      </w:r>
+      <w:bookmarkEnd w:id="14"/>
+    </w:p>
+    <w:p>
+      <w:pPr>
+        <w:pStyle w:val="Ttulo2"/>
+      </w:pPr>
+      <w:bookmarkStart w:id="15" w:name="_Toc510678452"/>
+      <w:r>
+        <w:t>DEF</w:t>
+      </w:r>
+      <w:bookmarkEnd w:id="15"/>
+    </w:p>
+    <w:p>
+      <w:pPr>
         <w:spacing w:after="0"/>
         <w:rPr>
           <w:sz w:val="24"/>
           <w:szCs w:val="24"/>
         </w:rPr>
       </w:pPr>
-    </w:p>
-    <w:p>
-      <w:pPr>
-        <w:spacing w:after="0"/>
-        <w:rPr>
-          <w:sz w:val="24"/>
-          <w:szCs w:val="24"/>
-        </w:rPr>
-      </w:pPr>
+      <w:r>
+        <w:rPr>
+          <w:sz w:val="24"/>
+          <w:szCs w:val="24"/>
+        </w:rPr>
+        <w:t xml:space="preserve">Define </w:t>
+      </w:r>
+      <w:proofErr w:type="gramStart"/>
+      <w:r>
+        <w:rPr>
+          <w:sz w:val="24"/>
+          <w:szCs w:val="24"/>
+        </w:rPr>
+        <w:t>instrucciones(</w:t>
+      </w:r>
+      <w:proofErr w:type="gramEnd"/>
+      <w:r>
+        <w:rPr>
+          <w:sz w:val="24"/>
+          <w:szCs w:val="24"/>
+        </w:rPr>
+        <w:t xml:space="preserve">función) de usuario con valores que se pueden devolver </w:t>
+      </w:r>
+      <w:r>
+        <w:rPr>
+          <w:sz w:val="24"/>
+          <w:szCs w:val="24"/>
+        </w:rPr>
+        <w:t xml:space="preserve">y otros valores que no se devuelven. </w:t>
+      </w:r>
+      <w:r>
+        <w:rPr>
+          <w:sz w:val="24"/>
+          <w:szCs w:val="24"/>
+        </w:rPr>
+        <w:t>Fuera</w:t>
+      </w:r>
+      <w:r>
+        <w:rPr>
+          <w:sz w:val="24"/>
+          <w:szCs w:val="24"/>
+        </w:rPr>
+        <w:t xml:space="preserve"> de</w:t>
+      </w:r>
+      <w:r>
+        <w:rPr>
+          <w:sz w:val="24"/>
+          <w:szCs w:val="24"/>
+        </w:rPr>
+        <w:t>l</w:t>
+      </w:r>
+      <w:r>
+        <w:rPr>
+          <w:sz w:val="24"/>
+          <w:szCs w:val="24"/>
+        </w:rPr>
+        <w:t xml:space="preserve"> DEF se pueden usar otras instrucciones como </w:t>
+      </w:r>
       <w:r>
         <w:rPr>
           <w:b/>
           <w:sz w:val="24"/>
           <w:szCs w:val="24"/>
         </w:rPr>
-        <w:t>DEF:</w:t>
-      </w:r>
-      <w:r>
-        <w:rPr>
-          <w:sz w:val="24"/>
-          <w:szCs w:val="24"/>
-        </w:rPr>
-        <w:t xml:space="preserve"> Define instrucciones(función) de usuario con valores que se pueden devolver </w:t>
-      </w:r>
-      <w:r>
-        <w:rPr>
-          <w:sz w:val="24"/>
-          <w:szCs w:val="24"/>
-        </w:rPr>
-        <w:t xml:space="preserve">y otros valores que no se devuelven. </w:t>
-      </w:r>
-      <w:r>
-        <w:rPr>
-          <w:sz w:val="24"/>
-          <w:szCs w:val="24"/>
-        </w:rPr>
-        <w:t>Fuera</w:t>
-      </w:r>
-      <w:r>
-        <w:rPr>
-          <w:sz w:val="24"/>
-          <w:szCs w:val="24"/>
-        </w:rPr>
-        <w:t xml:space="preserve"> de</w:t>
-      </w:r>
-      <w:r>
-        <w:rPr>
-          <w:sz w:val="24"/>
-          <w:szCs w:val="24"/>
-        </w:rPr>
-        <w:t>l</w:t>
-      </w:r>
-      <w:r>
-        <w:rPr>
-          <w:sz w:val="24"/>
-          <w:szCs w:val="24"/>
-        </w:rPr>
-        <w:t xml:space="preserve"> DEF se pueden usar otras instrucciones como </w:t>
-      </w:r>
-      <w:r>
-        <w:rPr>
-          <w:b/>
-          <w:sz w:val="24"/>
-          <w:szCs w:val="24"/>
-        </w:rPr>
         <w:t>CALL</w:t>
       </w:r>
       <w:r>
@@ -3835,15 +5504,33 @@
           <w:sz w:val="24"/>
           <w:szCs w:val="24"/>
         </w:rPr>
-        <w:t xml:space="preserve"> con el nombre especificado</w:t>
-      </w:r>
+        <w:t xml:space="preserve"> con el nombre </w:t>
+      </w:r>
+      <w:proofErr w:type="gramStart"/>
       <w:r>
         <w:rPr>
           <w:rStyle w:val="notranslate"/>
           <w:sz w:val="24"/>
           <w:szCs w:val="24"/>
         </w:rPr>
-        <w:t>(String)</w:t>
+        <w:t>especificado</w:t>
+      </w:r>
+      <w:r>
+        <w:rPr>
+          <w:rStyle w:val="notranslate"/>
+          <w:sz w:val="24"/>
+          <w:szCs w:val="24"/>
+        </w:rPr>
+        <w:t>(</w:t>
+      </w:r>
+      <w:proofErr w:type="gramEnd"/>
+      <w:r>
+        <w:rPr>
+          <w:rStyle w:val="notranslate"/>
+          <w:sz w:val="24"/>
+          <w:szCs w:val="24"/>
+        </w:rPr>
+        <w:t>String)</w:t>
       </w:r>
       <w:r>
         <w:rPr>
@@ -4006,7 +5693,21 @@
         <w:rPr>
           <w:lang w:val="en-US"/>
         </w:rPr>
-        <w:t>3   DEF FACTORIAL(N)</w:t>
+        <w:t xml:space="preserve">3   DEF </w:t>
+      </w:r>
+      <w:proofErr w:type="gramStart"/>
+      <w:r>
+        <w:rPr>
+          <w:lang w:val="en-US"/>
+        </w:rPr>
+        <w:t>FACTORIAL(</w:t>
+      </w:r>
+      <w:proofErr w:type="gramEnd"/>
+      <w:r>
+        <w:rPr>
+          <w:lang w:val="en-US"/>
+        </w:rPr>
+        <w:t>N)</w:t>
       </w:r>
     </w:p>
     <w:p>
@@ -4136,7 +5837,21 @@
         <w:rPr>
           <w:lang w:val="en-US"/>
         </w:rPr>
-        <w:t>RETURN N * FACTORIAL(N-1)</w:t>
+        <w:t xml:space="preserve">RETURN N * </w:t>
+      </w:r>
+      <w:proofErr w:type="gramStart"/>
+      <w:r>
+        <w:rPr>
+          <w:lang w:val="en-US"/>
+        </w:rPr>
+        <w:t>FACTORIAL(</w:t>
+      </w:r>
+      <w:proofErr w:type="gramEnd"/>
+      <w:r>
+        <w:rPr>
+          <w:lang w:val="en-US"/>
+        </w:rPr>
+        <w:t>N-1)</w:t>
       </w:r>
     </w:p>
     <w:p>
@@ -4166,35 +5881,41 @@
     </w:p>
     <w:p>
       <w:pPr>
+        <w:pStyle w:val="Ttulo1"/>
+      </w:pPr>
+      <w:bookmarkStart w:id="16" w:name="_Toc510678453"/>
+      <w:proofErr w:type="spellStart"/>
+      <w:r>
+        <w:lastRenderedPageBreak/>
+        <w:t>Metodos</w:t>
+      </w:r>
+      <w:bookmarkEnd w:id="16"/>
+      <w:proofErr w:type="spellEnd"/>
+    </w:p>
+    <w:p>
+      <w:pPr>
+        <w:pStyle w:val="Ttulo2"/>
+      </w:pPr>
+      <w:bookmarkStart w:id="17" w:name="_Toc510678454"/>
+      <w:r>
+        <w:t>SWAP</w:t>
+      </w:r>
+      <w:bookmarkEnd w:id="17"/>
+    </w:p>
+    <w:p>
+      <w:pPr>
         <w:spacing w:after="0"/>
         <w:rPr>
           <w:sz w:val="24"/>
           <w:szCs w:val="24"/>
         </w:rPr>
       </w:pPr>
-    </w:p>
-    <w:p>
-      <w:pPr>
-        <w:spacing w:after="0"/>
-        <w:rPr>
-          <w:sz w:val="24"/>
-          <w:szCs w:val="24"/>
-        </w:rPr>
-      </w:pPr>
-      <w:r>
-        <w:rPr>
-          <w:b/>
-          <w:sz w:val="24"/>
-          <w:szCs w:val="24"/>
-        </w:rPr>
-        <w:t>SWAP</w:t>
-      </w:r>
-      <w:r>
-        <w:rPr>
-          <w:sz w:val="24"/>
-          <w:szCs w:val="24"/>
-        </w:rPr>
-        <w:t>:  Instrucción que cambia los valores de 2 variables</w:t>
+      <w:r>
+        <w:rPr>
+          <w:sz w:val="24"/>
+          <w:szCs w:val="24"/>
+        </w:rPr>
+        <w:t>Instrucción que cambia los valores de 2 variables</w:t>
       </w:r>
       <w:r>
         <w:rPr>
@@ -4256,7 +5977,15 @@
         <w:ind w:left="839" w:hanging="555"/>
       </w:pPr>
       <w:r>
-        <w:t>3   PRINT “Antes a ”; a</w:t>
+        <w:t xml:space="preserve">3   PRINT “Antes </w:t>
+      </w:r>
+      <w:proofErr w:type="gramStart"/>
+      <w:r>
+        <w:t>a ”</w:t>
+      </w:r>
+      <w:proofErr w:type="gramEnd"/>
+      <w:r>
+        <w:t>; a</w:t>
       </w:r>
     </w:p>
     <w:p>
@@ -4269,7 +5998,15 @@
         <w:ind w:left="839" w:hanging="555"/>
       </w:pPr>
       <w:r>
-        <w:t>4   PRINT “Antes b ”; b</w:t>
+        <w:t xml:space="preserve">4   PRINT “Antes </w:t>
+      </w:r>
+      <w:proofErr w:type="gramStart"/>
+      <w:r>
+        <w:t>b ”</w:t>
+      </w:r>
+      <w:proofErr w:type="gramEnd"/>
+      <w:r>
+        <w:t>; b</w:t>
       </w:r>
     </w:p>
     <w:p>
@@ -4321,7 +6058,15 @@
         <w:ind w:left="839" w:hanging="555"/>
       </w:pPr>
       <w:r>
-        <w:t>8   PRINT “Después a ”; a</w:t>
+        <w:t xml:space="preserve">8   PRINT “Después </w:t>
+      </w:r>
+      <w:proofErr w:type="gramStart"/>
+      <w:r>
+        <w:t>a ”</w:t>
+      </w:r>
+      <w:proofErr w:type="gramEnd"/>
+      <w:r>
+        <w:t>; a</w:t>
       </w:r>
     </w:p>
     <w:p>
@@ -4334,7 +6079,15 @@
         <w:ind w:left="839" w:hanging="555"/>
       </w:pPr>
       <w:r>
-        <w:t>9   PRINT “Después b ”; b</w:t>
+        <w:t xml:space="preserve">9   PRINT “Después </w:t>
+      </w:r>
+      <w:proofErr w:type="gramStart"/>
+      <w:r>
+        <w:t>b ”</w:t>
+      </w:r>
+      <w:proofErr w:type="gramEnd"/>
+      <w:r>
+        <w:t>; b</w:t>
       </w:r>
     </w:p>
     <w:p>
@@ -4368,7 +6121,7 @@
         </w:tabs>
         <w:spacing w:after="0" w:line="240" w:lineRule="auto"/>
         <w:rPr>
-          <w:rStyle w:val="IntenseEmphasis"/>
+          <w:rStyle w:val="nfasisintenso"/>
           <w:szCs w:val="24"/>
         </w:rPr>
       </w:pPr>
@@ -4395,7 +6148,7 @@
         </w:tabs>
         <w:spacing w:after="0" w:line="240" w:lineRule="auto"/>
         <w:rPr>
-          <w:rStyle w:val="IntenseEmphasis"/>
+          <w:rStyle w:val="nfasisintenso"/>
           <w:szCs w:val="24"/>
         </w:rPr>
       </w:pPr>
@@ -4422,7 +6175,7 @@
         </w:tabs>
         <w:spacing w:after="0" w:line="240" w:lineRule="auto"/>
         <w:rPr>
-          <w:rStyle w:val="IntenseEmphasis"/>
+          <w:rStyle w:val="nfasisintenso"/>
           <w:szCs w:val="24"/>
         </w:rPr>
       </w:pPr>
@@ -4479,6 +6232,16 @@
     </w:p>
     <w:p>
       <w:pPr>
+        <w:pStyle w:val="Ttulo2"/>
+      </w:pPr>
+      <w:bookmarkStart w:id="18" w:name="_Toc510678455"/>
+      <w:r>
+        <w:t>INC</w:t>
+      </w:r>
+      <w:bookmarkEnd w:id="18"/>
+    </w:p>
+    <w:p>
+      <w:pPr>
         <w:spacing w:after="0"/>
         <w:rPr>
           <w:sz w:val="24"/>
@@ -4486,21 +6249,7 @@
         </w:rPr>
       </w:pPr>
       <w:r>
-        <w:rPr>
-          <w:b/>
-          <w:sz w:val="24"/>
-          <w:szCs w:val="24"/>
-        </w:rPr>
-        <w:t>INC</w:t>
-      </w:r>
-      <w:r>
-        <w:rPr>
-          <w:b/>
-        </w:rPr>
-        <w:t>:</w:t>
-      </w:r>
-      <w:r>
-        <w:t xml:space="preserve"> Instrucción que incrementa el valor de una variable en +</w:t>
+        <w:t>Instrucción que incrementa el valor de una variable en +</w:t>
       </w:r>
       <w:r>
         <w:t>1(</w:t>
@@ -4528,23 +6277,27 @@
           <w:szCs w:val="24"/>
         </w:rPr>
       </w:pPr>
-      <w:r>
-        <w:rPr>
-          <w:b/>
-          <w:sz w:val="24"/>
-          <w:szCs w:val="24"/>
-        </w:rPr>
+    </w:p>
+    <w:p>
+      <w:pPr>
+        <w:pStyle w:val="Ttulo2"/>
+      </w:pPr>
+      <w:bookmarkStart w:id="19" w:name="_Toc510678456"/>
+      <w:r>
         <w:t>DEC</w:t>
       </w:r>
-      <w:r>
-        <w:rPr>
-          <w:sz w:val="24"/>
-          <w:szCs w:val="24"/>
-        </w:rPr>
-        <w:t>:</w:t>
-      </w:r>
-      <w:r>
-        <w:t xml:space="preserve"> Instrucción que disminuye el valor de una variable en -1</w:t>
+      <w:bookmarkEnd w:id="19"/>
+    </w:p>
+    <w:p>
+      <w:pPr>
+        <w:spacing w:after="0"/>
+        <w:rPr>
+          <w:sz w:val="24"/>
+          <w:szCs w:val="24"/>
+        </w:rPr>
+      </w:pPr>
+      <w:r>
+        <w:t>Instrucción que disminuye el valor de una variable en -1</w:t>
       </w:r>
       <w:r>
         <w:rPr>
@@ -4777,8 +6530,16 @@
         <w:rPr>
           <w:lang w:val="en-US"/>
         </w:rPr>
-        <w:t>3       PRINT  i</w:t>
-      </w:r>
+        <w:t xml:space="preserve">3       </w:t>
+      </w:r>
+      <w:proofErr w:type="gramStart"/>
+      <w:r>
+        <w:rPr>
+          <w:lang w:val="en-US"/>
+        </w:rPr>
+        <w:t>PRINT  i</w:t>
+      </w:r>
+      <w:proofErr w:type="gramEnd"/>
     </w:p>
     <w:p>
       <w:pPr>
@@ -4851,6 +6612,16 @@
     </w:p>
     <w:p>
       <w:pPr>
+        <w:pStyle w:val="Ttulo2"/>
+      </w:pPr>
+      <w:bookmarkStart w:id="20" w:name="_Toc510678457"/>
+      <w:r>
+        <w:t>CONTINUE</w:t>
+      </w:r>
+      <w:bookmarkEnd w:id="20"/>
+    </w:p>
+    <w:p>
+      <w:pPr>
         <w:spacing w:after="0"/>
         <w:rPr>
           <w:rStyle w:val="notranslate"/>
@@ -4858,21 +6629,6 @@
           <w:szCs w:val="24"/>
         </w:rPr>
       </w:pPr>
-      <w:r>
-        <w:rPr>
-          <w:b/>
-          <w:sz w:val="24"/>
-          <w:szCs w:val="24"/>
-        </w:rPr>
-        <w:t>CONTINUE</w:t>
-      </w:r>
-      <w:r>
-        <w:rPr>
-          <w:sz w:val="24"/>
-          <w:szCs w:val="24"/>
-        </w:rPr>
-        <w:t xml:space="preserve">: </w:t>
-      </w:r>
       <w:r>
         <w:rPr>
           <w:sz w:val="24"/>
@@ -5056,10 +6812,21 @@
       <w:pPr>
         <w:spacing w:after="0"/>
         <w:rPr>
-          <w:sz w:val="24"/>
-          <w:szCs w:val="24"/>
-        </w:rPr>
-      </w:pPr>
+          <w:b/>
+          <w:sz w:val="24"/>
+          <w:szCs w:val="24"/>
+        </w:rPr>
+      </w:pPr>
+    </w:p>
+    <w:p>
+      <w:pPr>
+        <w:pStyle w:val="Ttulo1"/>
+      </w:pPr>
+      <w:bookmarkStart w:id="21" w:name="_Toc510678458"/>
+      <w:r>
+        <w:t>CONCLUSION</w:t>
+      </w:r>
+      <w:bookmarkEnd w:id="21"/>
     </w:p>
     <w:p>
       <w:pPr>
@@ -5078,192 +6845,28 @@
           <w:szCs w:val="24"/>
         </w:rPr>
       </w:pPr>
-    </w:p>
-    <w:p>
-      <w:pPr>
-        <w:spacing w:after="0"/>
-        <w:jc w:val="center"/>
-        <w:rPr>
-          <w:b/>
-          <w:sz w:val="24"/>
-          <w:szCs w:val="24"/>
-        </w:rPr>
-      </w:pPr>
-    </w:p>
-    <w:p>
-      <w:pPr>
-        <w:spacing w:after="0"/>
-        <w:jc w:val="center"/>
-        <w:rPr>
-          <w:b/>
-          <w:sz w:val="24"/>
-          <w:szCs w:val="24"/>
-        </w:rPr>
-      </w:pPr>
-    </w:p>
-    <w:p>
-      <w:pPr>
-        <w:spacing w:after="0"/>
-        <w:jc w:val="center"/>
-        <w:rPr>
-          <w:b/>
-          <w:sz w:val="24"/>
-          <w:szCs w:val="24"/>
-        </w:rPr>
-      </w:pPr>
-    </w:p>
-    <w:p>
-      <w:pPr>
-        <w:spacing w:after="0"/>
-        <w:jc w:val="center"/>
-        <w:rPr>
-          <w:b/>
-          <w:sz w:val="24"/>
-          <w:szCs w:val="24"/>
-        </w:rPr>
-      </w:pPr>
-    </w:p>
-    <w:p>
-      <w:pPr>
-        <w:spacing w:after="0"/>
-        <w:jc w:val="center"/>
-        <w:rPr>
-          <w:b/>
-          <w:sz w:val="24"/>
-          <w:szCs w:val="24"/>
-        </w:rPr>
-      </w:pPr>
-    </w:p>
-    <w:p>
-      <w:pPr>
-        <w:spacing w:after="0"/>
-        <w:jc w:val="center"/>
-        <w:rPr>
-          <w:b/>
-          <w:sz w:val="24"/>
-          <w:szCs w:val="24"/>
-        </w:rPr>
-      </w:pPr>
-    </w:p>
-    <w:p>
-      <w:pPr>
-        <w:spacing w:after="0"/>
-        <w:jc w:val="center"/>
-        <w:rPr>
-          <w:b/>
-          <w:sz w:val="24"/>
-          <w:szCs w:val="24"/>
-        </w:rPr>
-      </w:pPr>
-    </w:p>
-    <w:p>
-      <w:pPr>
-        <w:spacing w:after="0"/>
-        <w:jc w:val="center"/>
-        <w:rPr>
-          <w:b/>
-          <w:sz w:val="24"/>
-          <w:szCs w:val="24"/>
-        </w:rPr>
-      </w:pPr>
-    </w:p>
-    <w:p>
-      <w:pPr>
-        <w:spacing w:after="0"/>
-        <w:jc w:val="center"/>
-        <w:rPr>
-          <w:b/>
-          <w:sz w:val="24"/>
-          <w:szCs w:val="24"/>
-        </w:rPr>
-      </w:pPr>
-    </w:p>
-    <w:p>
-      <w:pPr>
-        <w:spacing w:after="0"/>
-        <w:jc w:val="center"/>
-        <w:rPr>
-          <w:b/>
-          <w:sz w:val="24"/>
-          <w:szCs w:val="24"/>
-        </w:rPr>
-      </w:pPr>
-    </w:p>
-    <w:p>
-      <w:pPr>
-        <w:spacing w:after="0"/>
-        <w:jc w:val="center"/>
-        <w:rPr>
-          <w:b/>
-          <w:sz w:val="24"/>
-          <w:szCs w:val="24"/>
-        </w:rPr>
-      </w:pPr>
-    </w:p>
-    <w:p>
-      <w:pPr>
-        <w:spacing w:after="0"/>
-        <w:jc w:val="center"/>
-        <w:rPr>
-          <w:b/>
-          <w:sz w:val="24"/>
-          <w:szCs w:val="24"/>
-        </w:rPr>
-      </w:pPr>
-    </w:p>
-    <w:p>
-      <w:pPr>
-        <w:spacing w:after="0"/>
-        <w:jc w:val="center"/>
-        <w:rPr>
-          <w:b/>
-          <w:sz w:val="24"/>
-          <w:szCs w:val="24"/>
-        </w:rPr>
-      </w:pPr>
-    </w:p>
-    <w:p>
-      <w:pPr>
-        <w:spacing w:after="0"/>
-        <w:jc w:val="center"/>
-        <w:rPr>
-          <w:b/>
-          <w:sz w:val="24"/>
-          <w:szCs w:val="24"/>
-        </w:rPr>
-      </w:pPr>
-      <w:r>
-        <w:rPr>
-          <w:b/>
-          <w:sz w:val="24"/>
-          <w:szCs w:val="24"/>
-        </w:rPr>
-        <w:t>CONCLUSION</w:t>
-      </w:r>
-    </w:p>
-    <w:p>
-      <w:pPr>
-        <w:spacing w:after="0"/>
-        <w:rPr>
-          <w:sz w:val="24"/>
-          <w:szCs w:val="24"/>
-        </w:rPr>
-      </w:pPr>
-    </w:p>
-    <w:p>
-      <w:pPr>
-        <w:spacing w:after="0"/>
-        <w:rPr>
-          <w:sz w:val="24"/>
-          <w:szCs w:val="24"/>
-        </w:rPr>
-      </w:pPr>
-      <w:r>
-        <w:rPr>
-          <w:sz w:val="24"/>
-          <w:szCs w:val="24"/>
-        </w:rPr>
-        <w:t xml:space="preserve">Se puede decir que es uno de los lenguajes mas factibles para todo aquel que quiere programar y no sabe mucho como hacerlo. </w:t>
+      <w:r>
+        <w:rPr>
+          <w:sz w:val="24"/>
+          <w:szCs w:val="24"/>
+        </w:rPr>
+        <w:t xml:space="preserve">Se puede decir que es uno de los lenguajes </w:t>
+      </w:r>
+      <w:proofErr w:type="gramStart"/>
+      <w:r>
+        <w:rPr>
+          <w:sz w:val="24"/>
+          <w:szCs w:val="24"/>
+        </w:rPr>
+        <w:t>mas</w:t>
+      </w:r>
+      <w:proofErr w:type="gramEnd"/>
+      <w:r>
+        <w:rPr>
+          <w:sz w:val="24"/>
+          <w:szCs w:val="24"/>
+        </w:rPr>
+        <w:t xml:space="preserve"> factibles para todo aquel que quiere programar y no sabe mucho como hacerlo. </w:t>
       </w:r>
       <w:r>
         <w:rPr>
@@ -5274,8 +6877,10 @@
       </w:r>
     </w:p>
     <w:sectPr>
+      <w:footerReference w:type="default" r:id="rId14"/>
       <w:pgSz w:w="11906" w:h="16838"/>
       <w:pgMar w:top="1417" w:right="1701" w:bottom="1417" w:left="1701" w:header="708" w:footer="708" w:gutter="0"/>
+      <w:pgNumType w:start="1"/>
       <w:cols w:space="708"/>
       <w:docGrid w:linePitch="360"/>
     </w:sectPr>
@@ -5283,9 +6888,185 @@
 </w:document>
 </file>
 
+<file path=word/endnotes.xml><?xml version="1.0" encoding="utf-8"?>
+<w:endnotes xmlns:wpc="http://schemas.microsoft.com/office/word/2010/wordprocessingCanvas" xmlns:mc="http://schemas.openxmlformats.org/markup-compatibility/2006" xmlns:o="urn:schemas-microsoft-com:office:office" xmlns:r="http://schemas.openxmlformats.org/officeDocument/2006/relationships" xmlns:m="http://schemas.openxmlformats.org/officeDocument/2006/math" xmlns:v="urn:schemas-microsoft-com:vml" xmlns:wp14="http://schemas.microsoft.com/office/word/2010/wordprocessingDrawing" xmlns:wp="http://schemas.openxmlformats.org/drawingml/2006/wordprocessingDrawing" xmlns:w10="urn:schemas-microsoft-com:office:word" xmlns:w="http://schemas.openxmlformats.org/wordprocessingml/2006/main" xmlns:w14="http://schemas.microsoft.com/office/word/2010/wordml" xmlns:w15="http://schemas.microsoft.com/office/word/2012/wordml" xmlns:wpg="http://schemas.microsoft.com/office/word/2010/wordprocessingGroup" xmlns:wpi="http://schemas.microsoft.com/office/word/2010/wordprocessingInk" xmlns:wne="http://schemas.microsoft.com/office/word/2006/wordml" xmlns:wps="http://schemas.microsoft.com/office/word/2010/wordprocessingShape" mc:Ignorable="w14 w15 wp14">
+  <w:endnote w:type="separator" w:id="-1">
+    <w:p>
+      <w:pPr>
+        <w:spacing w:after="0" w:line="240" w:lineRule="auto"/>
+      </w:pPr>
+      <w:r>
+        <w:separator/>
+      </w:r>
+    </w:p>
+  </w:endnote>
+  <w:endnote w:type="continuationSeparator" w:id="0">
+    <w:p>
+      <w:pPr>
+        <w:spacing w:after="0" w:line="240" w:lineRule="auto"/>
+      </w:pPr>
+      <w:r>
+        <w:continuationSeparator/>
+      </w:r>
+    </w:p>
+  </w:endnote>
+</w:endnotes>
+</file>
+
+<file path=word/footer1.xml><?xml version="1.0" encoding="utf-8"?>
+<w:ftr xmlns:wpc="http://schemas.microsoft.com/office/word/2010/wordprocessingCanvas" xmlns:mc="http://schemas.openxmlformats.org/markup-compatibility/2006" xmlns:o="urn:schemas-microsoft-com:office:office" xmlns:r="http://schemas.openxmlformats.org/officeDocument/2006/relationships" xmlns:m="http://schemas.openxmlformats.org/officeDocument/2006/math" xmlns:v="urn:schemas-microsoft-com:vml" xmlns:wp14="http://schemas.microsoft.com/office/word/2010/wordprocessingDrawing" xmlns:wp="http://schemas.openxmlformats.org/drawingml/2006/wordprocessingDrawing" xmlns:w10="urn:schemas-microsoft-com:office:word" xmlns:w="http://schemas.openxmlformats.org/wordprocessingml/2006/main" xmlns:w14="http://schemas.microsoft.com/office/word/2010/wordml" xmlns:w15="http://schemas.microsoft.com/office/word/2012/wordml" xmlns:wpg="http://schemas.microsoft.com/office/word/2010/wordprocessingGroup" xmlns:wpi="http://schemas.microsoft.com/office/word/2010/wordprocessingInk" xmlns:wne="http://schemas.microsoft.com/office/word/2006/wordml" xmlns:wps="http://schemas.microsoft.com/office/word/2010/wordprocessingShape" mc:Ignorable="w14 w15 wp14">
+  <w:p>
+    <w:pPr>
+      <w:pStyle w:val="Piedepgina"/>
+      <w:jc w:val="right"/>
+    </w:pPr>
+  </w:p>
+  <w:p>
+    <w:pPr>
+      <w:pStyle w:val="Piedepgina"/>
+      <w:jc w:val="right"/>
+    </w:pPr>
+  </w:p>
+</w:ftr>
+</file>
+
+<file path=word/footer2.xml><?xml version="1.0" encoding="utf-8"?>
+<w:ftr xmlns:wpc="http://schemas.microsoft.com/office/word/2010/wordprocessingCanvas" xmlns:mc="http://schemas.openxmlformats.org/markup-compatibility/2006" xmlns:o="urn:schemas-microsoft-com:office:office" xmlns:r="http://schemas.openxmlformats.org/officeDocument/2006/relationships" xmlns:m="http://schemas.openxmlformats.org/officeDocument/2006/math" xmlns:v="urn:schemas-microsoft-com:vml" xmlns:wp14="http://schemas.microsoft.com/office/word/2010/wordprocessingDrawing" xmlns:wp="http://schemas.openxmlformats.org/drawingml/2006/wordprocessingDrawing" xmlns:w10="urn:schemas-microsoft-com:office:word" xmlns:w="http://schemas.openxmlformats.org/wordprocessingml/2006/main" xmlns:w14="http://schemas.microsoft.com/office/word/2010/wordml" xmlns:w15="http://schemas.microsoft.com/office/word/2012/wordml" xmlns:wpg="http://schemas.microsoft.com/office/word/2010/wordprocessingGroup" xmlns:wpi="http://schemas.microsoft.com/office/word/2010/wordprocessingInk" xmlns:wne="http://schemas.microsoft.com/office/word/2006/wordml" xmlns:wps="http://schemas.microsoft.com/office/word/2010/wordprocessingShape" mc:Ignorable="w14 w15 wp14">
+  <w:sdt>
+    <w:sdtPr>
+      <w:id w:val="-863894952"/>
+      <w:docPartObj>
+        <w:docPartGallery w:val="Page Numbers (Bottom of Page)"/>
+        <w:docPartUnique/>
+      </w:docPartObj>
+    </w:sdtPr>
+    <w:sdtContent>
+      <w:p>
+        <w:pPr>
+          <w:pStyle w:val="Piedepgina"/>
+          <w:jc w:val="right"/>
+        </w:pPr>
+        <w:r>
+          <w:fldChar w:fldCharType="begin"/>
+        </w:r>
+        <w:r>
+          <w:instrText>PAGE   \* MERGEFORMAT</w:instrText>
+        </w:r>
+        <w:r>
+          <w:fldChar w:fldCharType="separate"/>
+        </w:r>
+        <w:r>
+          <w:rPr>
+            <w:noProof/>
+            <w:lang w:val="es-ES"/>
+          </w:rPr>
+          <w:t>1</w:t>
+        </w:r>
+        <w:r>
+          <w:fldChar w:fldCharType="end"/>
+        </w:r>
+      </w:p>
+    </w:sdtContent>
+  </w:sdt>
+  <w:p>
+    <w:pPr>
+      <w:pStyle w:val="Piedepgina"/>
+    </w:pPr>
+  </w:p>
+</w:ftr>
+</file>
+
+<file path=word/footer3.xml><?xml version="1.0" encoding="utf-8"?>
+<w:ftr xmlns:wpc="http://schemas.microsoft.com/office/word/2010/wordprocessingCanvas" xmlns:mc="http://schemas.openxmlformats.org/markup-compatibility/2006" xmlns:o="urn:schemas-microsoft-com:office:office" xmlns:r="http://schemas.openxmlformats.org/officeDocument/2006/relationships" xmlns:m="http://schemas.openxmlformats.org/officeDocument/2006/math" xmlns:v="urn:schemas-microsoft-com:vml" xmlns:wp14="http://schemas.microsoft.com/office/word/2010/wordprocessingDrawing" xmlns:wp="http://schemas.openxmlformats.org/drawingml/2006/wordprocessingDrawing" xmlns:w10="urn:schemas-microsoft-com:office:word" xmlns:w="http://schemas.openxmlformats.org/wordprocessingml/2006/main" xmlns:w14="http://schemas.microsoft.com/office/word/2010/wordml" xmlns:w15="http://schemas.microsoft.com/office/word/2012/wordml" xmlns:wpg="http://schemas.microsoft.com/office/word/2010/wordprocessingGroup" xmlns:wpi="http://schemas.microsoft.com/office/word/2010/wordprocessingInk" xmlns:wne="http://schemas.microsoft.com/office/word/2006/wordml" xmlns:wps="http://schemas.microsoft.com/office/word/2010/wordprocessingShape" mc:Ignorable="w14 w15 wp14">
+  <w:sdt>
+    <w:sdtPr>
+      <w:id w:val="-1409063648"/>
+      <w:docPartObj>
+        <w:docPartGallery w:val="Page Numbers (Bottom of Page)"/>
+        <w:docPartUnique/>
+      </w:docPartObj>
+    </w:sdtPr>
+    <w:sdtContent>
+      <w:p>
+        <w:pPr>
+          <w:pStyle w:val="Piedepgina"/>
+          <w:jc w:val="right"/>
+        </w:pPr>
+        <w:r>
+          <w:fldChar w:fldCharType="begin"/>
+        </w:r>
+        <w:r>
+          <w:instrText>PAGE   \* MERGEFORMAT</w:instrText>
+        </w:r>
+        <w:r>
+          <w:fldChar w:fldCharType="separate"/>
+        </w:r>
+        <w:r>
+          <w:rPr>
+            <w:noProof/>
+            <w:lang w:val="es-ES"/>
+          </w:rPr>
+          <w:t>7</w:t>
+        </w:r>
+        <w:r>
+          <w:fldChar w:fldCharType="end"/>
+        </w:r>
+      </w:p>
+    </w:sdtContent>
+  </w:sdt>
+  <w:p>
+    <w:pPr>
+      <w:pStyle w:val="Piedepgina"/>
+      <w:jc w:val="right"/>
+    </w:pPr>
+  </w:p>
+</w:ftr>
+</file>
+
+<file path=word/footnotes.xml><?xml version="1.0" encoding="utf-8"?>
+<w:footnotes xmlns:wpc="http://schemas.microsoft.com/office/word/2010/wordprocessingCanvas" xmlns:mc="http://schemas.openxmlformats.org/markup-compatibility/2006" xmlns:o="urn:schemas-microsoft-com:office:office" xmlns:r="http://schemas.openxmlformats.org/officeDocument/2006/relationships" xmlns:m="http://schemas.openxmlformats.org/officeDocument/2006/math" xmlns:v="urn:schemas-microsoft-com:vml" xmlns:wp14="http://schemas.microsoft.com/office/word/2010/wordprocessingDrawing" xmlns:wp="http://schemas.openxmlformats.org/drawingml/2006/wordprocessingDrawing" xmlns:w10="urn:schemas-microsoft-com:office:word" xmlns:w="http://schemas.openxmlformats.org/wordprocessingml/2006/main" xmlns:w14="http://schemas.microsoft.com/office/word/2010/wordml" xmlns:w15="http://schemas.microsoft.com/office/word/2012/wordml" xmlns:wpg="http://schemas.microsoft.com/office/word/2010/wordprocessingGroup" xmlns:wpi="http://schemas.microsoft.com/office/word/2010/wordprocessingInk" xmlns:wne="http://schemas.microsoft.com/office/word/2006/wordml" xmlns:wps="http://schemas.microsoft.com/office/word/2010/wordprocessingShape" mc:Ignorable="w14 w15 wp14">
+  <w:footnote w:type="separator" w:id="-1">
+    <w:p>
+      <w:pPr>
+        <w:spacing w:after="0" w:line="240" w:lineRule="auto"/>
+      </w:pPr>
+      <w:r>
+        <w:separator/>
+      </w:r>
+    </w:p>
+  </w:footnote>
+  <w:footnote w:type="continuationSeparator" w:id="0">
+    <w:p>
+      <w:pPr>
+        <w:spacing w:after="0" w:line="240" w:lineRule="auto"/>
+      </w:pPr>
+      <w:r>
+        <w:continuationSeparator/>
+      </w:r>
+    </w:p>
+  </w:footnote>
+</w:footnotes>
+</file>
+
+<file path=word/header1.xml><?xml version="1.0" encoding="utf-8"?>
+<w:hdr xmlns:wpc="http://schemas.microsoft.com/office/word/2010/wordprocessingCanvas" xmlns:mc="http://schemas.openxmlformats.org/markup-compatibility/2006" xmlns:o="urn:schemas-microsoft-com:office:office" xmlns:r="http://schemas.openxmlformats.org/officeDocument/2006/relationships" xmlns:m="http://schemas.openxmlformats.org/officeDocument/2006/math" xmlns:v="urn:schemas-microsoft-com:vml" xmlns:wp14="http://schemas.microsoft.com/office/word/2010/wordprocessingDrawing" xmlns:wp="http://schemas.openxmlformats.org/drawingml/2006/wordprocessingDrawing" xmlns:w10="urn:schemas-microsoft-com:office:word" xmlns:w="http://schemas.openxmlformats.org/wordprocessingml/2006/main" xmlns:w14="http://schemas.microsoft.com/office/word/2010/wordml" xmlns:w15="http://schemas.microsoft.com/office/word/2012/wordml" xmlns:wpg="http://schemas.microsoft.com/office/word/2010/wordprocessingGroup" xmlns:wpi="http://schemas.microsoft.com/office/word/2010/wordprocessingInk" xmlns:wne="http://schemas.microsoft.com/office/word/2006/wordml" xmlns:wps="http://schemas.microsoft.com/office/word/2010/wordprocessingShape" mc:Ignorable="w14 w15 wp14">
+  <w:p>
+    <w:pPr>
+      <w:pStyle w:val="Encabezado"/>
+      <w:jc w:val="right"/>
+    </w:pPr>
+  </w:p>
+  <w:p>
+    <w:pPr>
+      <w:pStyle w:val="Encabezado"/>
+    </w:pPr>
+  </w:p>
+</w:hdr>
+</file>
+
 <file path=word/numbering.xml><?xml version="1.0" encoding="utf-8"?>
-<w:numbering xmlns:wpc="http://schemas.microsoft.com/office/word/2010/wordprocessingCanvas" xmlns:cx="http://schemas.microsoft.com/office/drawing/2014/chartex" xmlns:cx1="http://schemas.microsoft.com/office/drawing/2015/9/8/chartex" xmlns:cx2="http://schemas.microsoft.com/office/drawing/2015/10/21/chartex" xmlns:cx3="http://schemas.microsoft.com/office/drawing/2016/5/9/chartex" xmlns:cx4="http://schemas.microsoft.com/office/drawing/2016/5/10/chartex" xmlns:cx5="http://schemas.microsoft.com/office/drawing/2016/5/11/chartex" xmlns:cx6="http://schemas.microsoft.com/office/drawing/2016/5/12/chartex" xmlns:cx7="http://schemas.microsoft.com/office/drawing/2016/5/13/chartex" xmlns:cx8="http://schemas.microsoft.com/office/drawing/2016/5/14/chartex" xmlns:mc="http://schemas.openxmlformats.org/markup-compatibility/2006" xmlns:aink="http://schemas.microsoft.com/office/drawing/2016/ink" xmlns:am3d="http://schemas.microsoft.com/office/drawing/2017/model3d" xmlns:o="urn:schemas-microsoft-com:office:office" xmlns:r="http://schemas.openxmlformats.org/officeDocument/2006/relationships" xmlns:m="http://schemas.openxmlformats.org/officeDocument/2006/math" xmlns:v="urn:schemas-microsoft-com:vml" xmlns:wp14="http://schemas.microsoft.com/office/word/2010/wordprocessingDrawing" xmlns:wp="http://schemas.openxmlformats.org/drawingml/2006/wordprocessingDrawing" xmlns:w10="urn:schemas-microsoft-com:office:word" xmlns:w="http://schemas.openxmlformats.org/wordprocessingml/2006/main" xmlns:w14="http://schemas.microsoft.com/office/word/2010/wordml" xmlns:w15="http://schemas.microsoft.com/office/word/2012/wordml" xmlns:w16cid="http://schemas.microsoft.com/office/word/2016/wordml/cid" xmlns:w16se="http://schemas.microsoft.com/office/word/2015/wordml/symex" xmlns:wpg="http://schemas.microsoft.com/office/word/2010/wordprocessingGroup" xmlns:wpi="http://schemas.microsoft.com/office/word/2010/wordprocessingInk" xmlns:wne="http://schemas.microsoft.com/office/word/2006/wordml" xmlns:wps="http://schemas.microsoft.com/office/word/2010/wordprocessingShape" mc:Ignorable="w14 w15 w16se w16cid wp14">
-  <w:abstractNum w:abstractNumId="0" w15:restartNumberingAfterBreak="0">
+<w:numbering xmlns:wpc="http://schemas.microsoft.com/office/word/2010/wordprocessingCanvas" xmlns:mc="http://schemas.openxmlformats.org/markup-compatibility/2006" xmlns:o="urn:schemas-microsoft-com:office:office" xmlns:r="http://schemas.openxmlformats.org/officeDocument/2006/relationships" xmlns:m="http://schemas.openxmlformats.org/officeDocument/2006/math" xmlns:v="urn:schemas-microsoft-com:vml" xmlns:wp14="http://schemas.microsoft.com/office/word/2010/wordprocessingDrawing" xmlns:wp="http://schemas.openxmlformats.org/drawingml/2006/wordprocessingDrawing" xmlns:w10="urn:schemas-microsoft-com:office:word" xmlns:w="http://schemas.openxmlformats.org/wordprocessingml/2006/main" xmlns:w14="http://schemas.microsoft.com/office/word/2010/wordml" xmlns:w15="http://schemas.microsoft.com/office/word/2012/wordml" xmlns:wpg="http://schemas.microsoft.com/office/word/2010/wordprocessingGroup" xmlns:wpi="http://schemas.microsoft.com/office/word/2010/wordprocessingInk" xmlns:wne="http://schemas.microsoft.com/office/word/2006/wordml" xmlns:wps="http://schemas.microsoft.com/office/word/2010/wordprocessingShape" mc:Ignorable="w14 w15 wp14">
+  <w:abstractNum w:abstractNumId="0">
     <w:nsid w:val="01485C1F"/>
     <w:multiLevelType w:val="hybridMultilevel"/>
     <w:tmpl w:val="BCA24D9E"/>
@@ -5374,7 +7155,7 @@
       </w:pPr>
     </w:lvl>
   </w:abstractNum>
-  <w:abstractNum w:abstractNumId="1" w15:restartNumberingAfterBreak="0">
+  <w:abstractNum w:abstractNumId="1">
     <w:nsid w:val="04EC7F8A"/>
     <w:multiLevelType w:val="hybridMultilevel"/>
     <w:tmpl w:val="5C524448"/>
@@ -5463,7 +7244,7 @@
       </w:pPr>
     </w:lvl>
   </w:abstractNum>
-  <w:abstractNum w:abstractNumId="2" w15:restartNumberingAfterBreak="0">
+  <w:abstractNum w:abstractNumId="2">
     <w:nsid w:val="053608D6"/>
     <w:multiLevelType w:val="hybridMultilevel"/>
     <w:tmpl w:val="6A70BEB2"/>
@@ -5552,7 +7333,7 @@
       </w:pPr>
     </w:lvl>
   </w:abstractNum>
-  <w:abstractNum w:abstractNumId="3" w15:restartNumberingAfterBreak="0">
+  <w:abstractNum w:abstractNumId="3">
     <w:nsid w:val="15C314DE"/>
     <w:multiLevelType w:val="hybridMultilevel"/>
     <w:tmpl w:val="37E22812"/>
@@ -5641,7 +7422,7 @@
       </w:pPr>
     </w:lvl>
   </w:abstractNum>
-  <w:abstractNum w:abstractNumId="4" w15:restartNumberingAfterBreak="0">
+  <w:abstractNum w:abstractNumId="4">
     <w:nsid w:val="2B5935F5"/>
     <w:multiLevelType w:val="hybridMultilevel"/>
     <w:tmpl w:val="B010F096"/>
@@ -5730,7 +7511,7 @@
       </w:pPr>
     </w:lvl>
   </w:abstractNum>
-  <w:abstractNum w:abstractNumId="5" w15:restartNumberingAfterBreak="0">
+  <w:abstractNum w:abstractNumId="5">
     <w:nsid w:val="2EDA2514"/>
     <w:multiLevelType w:val="hybridMultilevel"/>
     <w:tmpl w:val="6A70BEB2"/>
@@ -5819,7 +7600,7 @@
       </w:pPr>
     </w:lvl>
   </w:abstractNum>
-  <w:abstractNum w:abstractNumId="6" w15:restartNumberingAfterBreak="0">
+  <w:abstractNum w:abstractNumId="6">
     <w:nsid w:val="36A80334"/>
     <w:multiLevelType w:val="hybridMultilevel"/>
     <w:tmpl w:val="C3ECDFBC"/>
@@ -5908,7 +7689,7 @@
       </w:pPr>
     </w:lvl>
   </w:abstractNum>
-  <w:abstractNum w:abstractNumId="7" w15:restartNumberingAfterBreak="0">
+  <w:abstractNum w:abstractNumId="7">
     <w:nsid w:val="3A7E4623"/>
     <w:multiLevelType w:val="hybridMultilevel"/>
     <w:tmpl w:val="B7DE5034"/>
@@ -5997,7 +7778,7 @@
       </w:pPr>
     </w:lvl>
   </w:abstractNum>
-  <w:abstractNum w:abstractNumId="8" w15:restartNumberingAfterBreak="0">
+  <w:abstractNum w:abstractNumId="8">
     <w:nsid w:val="3C926E97"/>
     <w:multiLevelType w:val="hybridMultilevel"/>
     <w:tmpl w:val="C9C8A4DC"/>
@@ -6086,7 +7867,7 @@
       </w:pPr>
     </w:lvl>
   </w:abstractNum>
-  <w:abstractNum w:abstractNumId="9" w15:restartNumberingAfterBreak="0">
+  <w:abstractNum w:abstractNumId="9">
     <w:nsid w:val="3F1A0DE2"/>
     <w:multiLevelType w:val="hybridMultilevel"/>
     <w:tmpl w:val="6A70BEB2"/>
@@ -6175,7 +7956,7 @@
       </w:pPr>
     </w:lvl>
   </w:abstractNum>
-  <w:abstractNum w:abstractNumId="10" w15:restartNumberingAfterBreak="0">
+  <w:abstractNum w:abstractNumId="10">
     <w:nsid w:val="42033696"/>
     <w:multiLevelType w:val="hybridMultilevel"/>
     <w:tmpl w:val="3484F44E"/>
@@ -6265,7 +8046,7 @@
       </w:pPr>
     </w:lvl>
   </w:abstractNum>
-  <w:abstractNum w:abstractNumId="11" w15:restartNumberingAfterBreak="0">
+  <w:abstractNum w:abstractNumId="11">
     <w:nsid w:val="463E03BC"/>
     <w:multiLevelType w:val="hybridMultilevel"/>
     <w:tmpl w:val="08283C46"/>
@@ -6354,7 +8135,7 @@
       </w:pPr>
     </w:lvl>
   </w:abstractNum>
-  <w:abstractNum w:abstractNumId="12" w15:restartNumberingAfterBreak="0">
+  <w:abstractNum w:abstractNumId="12">
     <w:nsid w:val="48552130"/>
     <w:multiLevelType w:val="hybridMultilevel"/>
     <w:tmpl w:val="85907358"/>
@@ -6443,7 +8224,7 @@
       </w:pPr>
     </w:lvl>
   </w:abstractNum>
-  <w:abstractNum w:abstractNumId="13" w15:restartNumberingAfterBreak="0">
+  <w:abstractNum w:abstractNumId="13">
     <w:nsid w:val="58755488"/>
     <w:multiLevelType w:val="hybridMultilevel"/>
     <w:tmpl w:val="286038BC"/>
@@ -6532,7 +8313,7 @@
       </w:pPr>
     </w:lvl>
   </w:abstractNum>
-  <w:abstractNum w:abstractNumId="14" w15:restartNumberingAfterBreak="0">
+  <w:abstractNum w:abstractNumId="14">
     <w:nsid w:val="60C83559"/>
     <w:multiLevelType w:val="hybridMultilevel"/>
     <w:tmpl w:val="F8EAACDE"/>
@@ -6621,7 +8402,7 @@
       </w:pPr>
     </w:lvl>
   </w:abstractNum>
-  <w:abstractNum w:abstractNumId="15" w15:restartNumberingAfterBreak="0">
+  <w:abstractNum w:abstractNumId="15">
     <w:nsid w:val="633C306C"/>
     <w:multiLevelType w:val="hybridMultilevel"/>
     <w:tmpl w:val="E86E744A"/>
@@ -6710,7 +8491,7 @@
       </w:pPr>
     </w:lvl>
   </w:abstractNum>
-  <w:abstractNum w:abstractNumId="16" w15:restartNumberingAfterBreak="0">
+  <w:abstractNum w:abstractNumId="16">
     <w:nsid w:val="646C4E50"/>
     <w:multiLevelType w:val="hybridMultilevel"/>
     <w:tmpl w:val="7AA80632"/>
@@ -6799,7 +8580,7 @@
       </w:pPr>
     </w:lvl>
   </w:abstractNum>
-  <w:abstractNum w:abstractNumId="17" w15:restartNumberingAfterBreak="0">
+  <w:abstractNum w:abstractNumId="17">
     <w:nsid w:val="6E8F2651"/>
     <w:multiLevelType w:val="hybridMultilevel"/>
     <w:tmpl w:val="B48E3C06"/>
@@ -6946,7 +8727,7 @@
 </file>
 
 <file path=word/styles.xml><?xml version="1.0" encoding="utf-8"?>
-<w:styles xmlns:mc="http://schemas.openxmlformats.org/markup-compatibility/2006" xmlns:r="http://schemas.openxmlformats.org/officeDocument/2006/relationships" xmlns:w="http://schemas.openxmlformats.org/wordprocessingml/2006/main" xmlns:w14="http://schemas.microsoft.com/office/word/2010/wordml" xmlns:w15="http://schemas.microsoft.com/office/word/2012/wordml" xmlns:w16cid="http://schemas.microsoft.com/office/word/2016/wordml/cid" xmlns:w16se="http://schemas.microsoft.com/office/word/2015/wordml/symex" mc:Ignorable="w14 w15 w16se w16cid">
+<w:styles xmlns:mc="http://schemas.openxmlformats.org/markup-compatibility/2006" xmlns:r="http://schemas.openxmlformats.org/officeDocument/2006/relationships" xmlns:w="http://schemas.openxmlformats.org/wordprocessingml/2006/main" xmlns:w14="http://schemas.microsoft.com/office/word/2010/wordml" xmlns:w15="http://schemas.microsoft.com/office/word/2012/wordml" mc:Ignorable="w14 w15">
   <w:docDefaults>
     <w:rPrDefault>
       <w:rPr>
@@ -6962,7 +8743,7 @@
       </w:pPr>
     </w:pPrDefault>
   </w:docDefaults>
-  <w:latentStyles w:defLockedState="0" w:defUIPriority="99" w:defSemiHidden="0" w:defUnhideWhenUsed="0" w:defQFormat="0" w:count="375">
+  <w:latentStyles w:defLockedState="0" w:defUIPriority="99" w:defSemiHidden="0" w:defUnhideWhenUsed="0" w:defQFormat="0" w:count="371">
     <w:lsdException w:name="Normal" w:uiPriority="0" w:qFormat="1"/>
     <w:lsdException w:name="heading 1" w:uiPriority="9" w:qFormat="1"/>
     <w:lsdException w:name="heading 2" w:semiHidden="1" w:uiPriority="9" w:unhideWhenUsed="1" w:qFormat="1"/>
@@ -7334,22 +9115,63 @@
     <w:lsdException w:name="List Table 5 Dark Accent 6" w:uiPriority="50"/>
     <w:lsdException w:name="List Table 6 Colorful Accent 6" w:uiPriority="51"/>
     <w:lsdException w:name="List Table 7 Colorful Accent 6" w:uiPriority="52"/>
-    <w:lsdException w:name="Mention" w:semiHidden="1" w:unhideWhenUsed="1"/>
-    <w:lsdException w:name="Smart Hyperlink" w:semiHidden="1" w:unhideWhenUsed="1"/>
-    <w:lsdException w:name="Hashtag" w:semiHidden="1" w:unhideWhenUsed="1"/>
-    <w:lsdException w:name="Unresolved Mention" w:semiHidden="1" w:unhideWhenUsed="1"/>
   </w:latentStyles>
   <w:style w:type="paragraph" w:default="1" w:styleId="Normal">
     <w:name w:val="Normal"/>
     <w:qFormat/>
   </w:style>
-  <w:style w:type="character" w:default="1" w:styleId="DefaultParagraphFont">
+  <w:style w:type="paragraph" w:styleId="Ttulo1">
+    <w:name w:val="heading 1"/>
+    <w:basedOn w:val="Normal"/>
+    <w:next w:val="Normal"/>
+    <w:link w:val="Ttulo1Car"/>
+    <w:uiPriority w:val="9"/>
+    <w:qFormat/>
+    <w:rsid w:val="00C336AB"/>
+    <w:pPr>
+      <w:keepNext/>
+      <w:keepLines/>
+      <w:spacing w:before="240" w:after="0"/>
+      <w:jc w:val="center"/>
+      <w:outlineLvl w:val="0"/>
+    </w:pPr>
+    <w:rPr>
+      <w:rFonts w:asciiTheme="majorHAnsi" w:eastAsiaTheme="majorEastAsia" w:hAnsiTheme="majorHAnsi" w:cstheme="majorBidi"/>
+      <w:b/>
+      <w:sz w:val="28"/>
+      <w:szCs w:val="28"/>
+    </w:rPr>
+  </w:style>
+  <w:style w:type="paragraph" w:styleId="Ttulo2">
+    <w:name w:val="heading 2"/>
+    <w:basedOn w:val="Normal"/>
+    <w:next w:val="Normal"/>
+    <w:link w:val="Ttulo2Car"/>
+    <w:uiPriority w:val="9"/>
+    <w:unhideWhenUsed/>
+    <w:qFormat/>
+    <w:rsid w:val="00C336AB"/>
+    <w:pPr>
+      <w:keepNext/>
+      <w:keepLines/>
+      <w:spacing w:before="40" w:after="0"/>
+      <w:outlineLvl w:val="1"/>
+    </w:pPr>
+    <w:rPr>
+      <w:rFonts w:asciiTheme="majorHAnsi" w:eastAsiaTheme="majorEastAsia" w:hAnsiTheme="majorHAnsi" w:cstheme="majorBidi"/>
+      <w:b/>
+      <w:sz w:val="24"/>
+      <w:szCs w:val="24"/>
+      <w:u w:val="single"/>
+    </w:rPr>
+  </w:style>
+  <w:style w:type="character" w:default="1" w:styleId="Fuentedeprrafopredeter">
     <w:name w:val="Default Paragraph Font"/>
     <w:uiPriority w:val="1"/>
     <w:semiHidden/>
     <w:unhideWhenUsed/>
   </w:style>
-  <w:style w:type="table" w:default="1" w:styleId="TableNormal">
+  <w:style w:type="table" w:default="1" w:styleId="Tablanormal">
     <w:name w:val="Normal Table"/>
     <w:uiPriority w:val="99"/>
     <w:semiHidden/>
@@ -7364,7 +9186,7 @@
       </w:tblCellMar>
     </w:tblPr>
   </w:style>
-  <w:style w:type="numbering" w:default="1" w:styleId="NoList">
+  <w:style w:type="numbering" w:default="1" w:styleId="Sinlista">
     <w:name w:val="No List"/>
     <w:uiPriority w:val="99"/>
     <w:semiHidden/>
@@ -7372,13 +9194,13 @@
   </w:style>
   <w:style w:type="character" w:customStyle="1" w:styleId="notranslate">
     <w:name w:val="notranslate"/>
-    <w:basedOn w:val="DefaultParagraphFont"/>
+    <w:basedOn w:val="Fuentedeprrafopredeter"/>
     <w:rsid w:val="00CB450F"/>
   </w:style>
-  <w:style w:type="paragraph" w:styleId="ListParagraph">
+  <w:style w:type="paragraph" w:styleId="Prrafodelista">
     <w:name w:val="List Paragraph"/>
     <w:basedOn w:val="Normal"/>
-    <w:link w:val="ListParagraphChar"/>
+    <w:link w:val="PrrafodelistaCar"/>
     <w:uiPriority w:val="34"/>
     <w:qFormat/>
     <w:rsid w:val="0094013D"/>
@@ -7387,10 +9209,10 @@
       <w:contextualSpacing/>
     </w:pPr>
   </w:style>
-  <w:style w:type="paragraph" w:styleId="HTMLPreformatted">
+  <w:style w:type="paragraph" w:styleId="HTMLconformatoprevio">
     <w:name w:val="HTML Preformatted"/>
     <w:basedOn w:val="Normal"/>
-    <w:link w:val="HTMLPreformattedChar"/>
+    <w:link w:val="HTMLconformatoprevioCar"/>
     <w:uiPriority w:val="99"/>
     <w:unhideWhenUsed/>
     <w:rsid w:val="009E60AA"/>
@@ -7422,10 +9244,10 @@
       <w:lang w:eastAsia="es-HN"/>
     </w:rPr>
   </w:style>
-  <w:style w:type="character" w:customStyle="1" w:styleId="HTMLPreformattedChar">
-    <w:name w:val="HTML Preformatted Char"/>
-    <w:basedOn w:val="DefaultParagraphFont"/>
-    <w:link w:val="HTMLPreformatted"/>
+  <w:style w:type="character" w:customStyle="1" w:styleId="HTMLconformatoprevioCar">
+    <w:name w:val="HTML con formato previo Car"/>
+    <w:basedOn w:val="Fuentedeprrafopredeter"/>
+    <w:link w:val="HTMLconformatoprevio"/>
     <w:uiPriority w:val="99"/>
     <w:rsid w:val="009E60AA"/>
     <w:rPr>
@@ -7435,9 +9257,9 @@
       <w:lang w:eastAsia="es-HN"/>
     </w:rPr>
   </w:style>
-  <w:style w:type="character" w:styleId="HTMLCode">
+  <w:style w:type="character" w:styleId="CdigoHTML">
     <w:name w:val="HTML Code"/>
-    <w:basedOn w:val="DefaultParagraphFont"/>
+    <w:basedOn w:val="Fuentedeprrafopredeter"/>
     <w:uiPriority w:val="99"/>
     <w:semiHidden/>
     <w:unhideWhenUsed/>
@@ -7450,52 +9272,52 @@
   </w:style>
   <w:style w:type="character" w:customStyle="1" w:styleId="hljs-keyword">
     <w:name w:val="hljs-keyword"/>
-    <w:basedOn w:val="DefaultParagraphFont"/>
+    <w:basedOn w:val="Fuentedeprrafopredeter"/>
     <w:rsid w:val="000D2CD7"/>
   </w:style>
   <w:style w:type="character" w:customStyle="1" w:styleId="hljs-builtin">
     <w:name w:val="hljs-built_in"/>
-    <w:basedOn w:val="DefaultParagraphFont"/>
+    <w:basedOn w:val="Fuentedeprrafopredeter"/>
     <w:rsid w:val="000D2CD7"/>
   </w:style>
   <w:style w:type="character" w:customStyle="1" w:styleId="hljs-number">
     <w:name w:val="hljs-number"/>
-    <w:basedOn w:val="DefaultParagraphFont"/>
+    <w:basedOn w:val="Fuentedeprrafopredeter"/>
     <w:rsid w:val="000D2CD7"/>
   </w:style>
   <w:style w:type="character" w:customStyle="1" w:styleId="hljs-string">
     <w:name w:val="hljs-string"/>
-    <w:basedOn w:val="DefaultParagraphFont"/>
+    <w:basedOn w:val="Fuentedeprrafopredeter"/>
     <w:rsid w:val="000D2CD7"/>
   </w:style>
   <w:style w:type="character" w:customStyle="1" w:styleId="hljs-comment">
     <w:name w:val="hljs-comment"/>
-    <w:basedOn w:val="DefaultParagraphFont"/>
+    <w:basedOn w:val="Fuentedeprrafopredeter"/>
     <w:rsid w:val="000F4211"/>
   </w:style>
   <w:style w:type="character" w:customStyle="1" w:styleId="kwd">
     <w:name w:val="kwd"/>
-    <w:basedOn w:val="DefaultParagraphFont"/>
+    <w:basedOn w:val="Fuentedeprrafopredeter"/>
     <w:rsid w:val="003B0D3E"/>
   </w:style>
   <w:style w:type="character" w:customStyle="1" w:styleId="pln">
     <w:name w:val="pln"/>
-    <w:basedOn w:val="DefaultParagraphFont"/>
+    <w:basedOn w:val="Fuentedeprrafopredeter"/>
     <w:rsid w:val="003B0D3E"/>
   </w:style>
   <w:style w:type="character" w:customStyle="1" w:styleId="pun">
     <w:name w:val="pun"/>
-    <w:basedOn w:val="DefaultParagraphFont"/>
+    <w:basedOn w:val="Fuentedeprrafopredeter"/>
     <w:rsid w:val="003B0D3E"/>
   </w:style>
   <w:style w:type="character" w:customStyle="1" w:styleId="typ">
     <w:name w:val="typ"/>
-    <w:basedOn w:val="DefaultParagraphFont"/>
+    <w:basedOn w:val="Fuentedeprrafopredeter"/>
     <w:rsid w:val="003B0D3E"/>
   </w:style>
-  <w:style w:type="character" w:styleId="IntenseEmphasis">
+  <w:style w:type="character" w:styleId="nfasisintenso">
     <w:name w:val="Intense Emphasis"/>
-    <w:basedOn w:val="Emphasis"/>
+    <w:basedOn w:val="nfasis"/>
     <w:uiPriority w:val="21"/>
     <w:qFormat/>
     <w:rsid w:val="00DA7E1F"/>
@@ -7507,9 +9329,9 @@
       <w:sz w:val="24"/>
     </w:rPr>
   </w:style>
-  <w:style w:type="character" w:styleId="IntenseReference">
+  <w:style w:type="character" w:styleId="Referenciaintensa">
     <w:name w:val="Intense Reference"/>
-    <w:basedOn w:val="DefaultParagraphFont"/>
+    <w:basedOn w:val="Fuentedeprrafopredeter"/>
     <w:uiPriority w:val="32"/>
     <w:qFormat/>
     <w:rsid w:val="00493356"/>
@@ -7521,9 +9343,9 @@
       <w:spacing w:val="5"/>
     </w:rPr>
   </w:style>
-  <w:style w:type="character" w:styleId="SubtleEmphasis">
+  <w:style w:type="character" w:styleId="nfasissutil">
     <w:name w:val="Subtle Emphasis"/>
-    <w:basedOn w:val="Emphasis"/>
+    <w:basedOn w:val="nfasis"/>
     <w:uiPriority w:val="19"/>
     <w:qFormat/>
     <w:rsid w:val="002E43F1"/>
@@ -7535,11 +9357,10 @@
       <w:sz w:val="24"/>
     </w:rPr>
   </w:style>
-  <w:style w:type="character" w:styleId="Hyperlink">
+  <w:style w:type="character" w:styleId="Hipervnculo">
     <w:name w:val="Hyperlink"/>
-    <w:basedOn w:val="DefaultParagraphFont"/>
+    <w:basedOn w:val="Fuentedeprrafopredeter"/>
     <w:uiPriority w:val="99"/>
-    <w:semiHidden/>
     <w:unhideWhenUsed/>
     <w:rsid w:val="006969B1"/>
     <w:rPr>
@@ -7549,7 +9370,7 @@
   </w:style>
   <w:style w:type="paragraph" w:customStyle="1" w:styleId="Estilo1">
     <w:name w:val="Estilo1"/>
-    <w:basedOn w:val="ListParagraph"/>
+    <w:basedOn w:val="Prrafodelista"/>
     <w:link w:val="Estilo1Car"/>
     <w:rsid w:val="002E43F1"/>
     <w:pPr>
@@ -7573,16 +9394,16 @@
   </w:style>
   <w:style w:type="character" w:customStyle="1" w:styleId="Estilo2Car">
     <w:name w:val="Estilo2 Car"/>
-    <w:basedOn w:val="DefaultParagraphFont"/>
+    <w:basedOn w:val="Fuentedeprrafopredeter"/>
     <w:link w:val="Estilo2"/>
     <w:rsid w:val="002E43F1"/>
     <w:rPr>
       <w:rFonts w:ascii="Imprint MT Shadow" w:hAnsi="Imprint MT Shadow"/>
     </w:rPr>
   </w:style>
-  <w:style w:type="character" w:styleId="Emphasis">
+  <w:style w:type="character" w:styleId="nfasis">
     <w:name w:val="Emphasis"/>
-    <w:basedOn w:val="DefaultParagraphFont"/>
+    <w:basedOn w:val="Fuentedeprrafopredeter"/>
     <w:uiPriority w:val="20"/>
     <w:qFormat/>
     <w:rsid w:val="003672A9"/>
@@ -7638,16 +9459,16 @@
       <w:sz w:val="24"/>
     </w:rPr>
   </w:style>
-  <w:style w:type="character" w:customStyle="1" w:styleId="ListParagraphChar">
-    <w:name w:val="List Paragraph Char"/>
-    <w:basedOn w:val="DefaultParagraphFont"/>
-    <w:link w:val="ListParagraph"/>
+  <w:style w:type="character" w:customStyle="1" w:styleId="PrrafodelistaCar">
+    <w:name w:val="Párrafo de lista Car"/>
+    <w:basedOn w:val="Fuentedeprrafopredeter"/>
+    <w:link w:val="Prrafodelista"/>
     <w:uiPriority w:val="34"/>
     <w:rsid w:val="004B64D4"/>
   </w:style>
   <w:style w:type="character" w:customStyle="1" w:styleId="Estilo1Car">
     <w:name w:val="Estilo1 Car"/>
-    <w:basedOn w:val="ListParagraphChar"/>
+    <w:basedOn w:val="PrrafodelistaCar"/>
     <w:link w:val="Estilo1"/>
     <w:rsid w:val="004B64D4"/>
     <w:rPr>
@@ -7671,7 +9492,7 @@
   </w:style>
   <w:style w:type="character" w:customStyle="1" w:styleId="SalidaCar">
     <w:name w:val="Salida Car"/>
-    <w:basedOn w:val="DefaultParagraphFont"/>
+    <w:basedOn w:val="Fuentedeprrafopredeter"/>
     <w:link w:val="Salida"/>
     <w:rsid w:val="00DE66D5"/>
     <w:rPr>
@@ -7683,9 +9504,9 @@
       <w:shd w:val="solid" w:color="auto" w:fill="auto"/>
     </w:rPr>
   </w:style>
-  <w:style w:type="paragraph" w:styleId="NoSpacing">
+  <w:style w:type="paragraph" w:styleId="Sinespaciado">
     <w:name w:val="No Spacing"/>
-    <w:link w:val="NoSpacingChar"/>
+    <w:link w:val="SinespaciadoCar"/>
     <w:uiPriority w:val="99"/>
     <w:qFormat/>
     <w:rsid w:val="00A42AA2"/>
@@ -7697,9 +9518,9 @@
       <w:lang w:val="es-ES"/>
     </w:rPr>
   </w:style>
-  <w:style w:type="character" w:customStyle="1" w:styleId="NoSpacingChar">
-    <w:name w:val="No Spacing Char"/>
-    <w:link w:val="NoSpacing"/>
+  <w:style w:type="character" w:customStyle="1" w:styleId="SinespaciadoCar">
+    <w:name w:val="Sin espaciado Car"/>
+    <w:link w:val="Sinespaciado"/>
     <w:uiPriority w:val="99"/>
     <w:locked/>
     <w:rsid w:val="00A42AA2"/>
@@ -7707,6 +9528,122 @@
       <w:rFonts w:ascii="Calibri" w:eastAsia="Times New Roman" w:hAnsi="Calibri" w:cs="Times New Roman"/>
       <w:lang w:val="es-ES"/>
     </w:rPr>
+  </w:style>
+  <w:style w:type="character" w:customStyle="1" w:styleId="Ttulo1Car">
+    <w:name w:val="Título 1 Car"/>
+    <w:basedOn w:val="Fuentedeprrafopredeter"/>
+    <w:link w:val="Ttulo1"/>
+    <w:uiPriority w:val="9"/>
+    <w:rsid w:val="00C336AB"/>
+    <w:rPr>
+      <w:rFonts w:asciiTheme="majorHAnsi" w:eastAsiaTheme="majorEastAsia" w:hAnsiTheme="majorHAnsi" w:cstheme="majorBidi"/>
+      <w:b/>
+      <w:sz w:val="28"/>
+      <w:szCs w:val="28"/>
+    </w:rPr>
+  </w:style>
+  <w:style w:type="character" w:customStyle="1" w:styleId="Ttulo2Car">
+    <w:name w:val="Título 2 Car"/>
+    <w:basedOn w:val="Fuentedeprrafopredeter"/>
+    <w:link w:val="Ttulo2"/>
+    <w:uiPriority w:val="9"/>
+    <w:rsid w:val="00C336AB"/>
+    <w:rPr>
+      <w:rFonts w:asciiTheme="majorHAnsi" w:eastAsiaTheme="majorEastAsia" w:hAnsiTheme="majorHAnsi" w:cstheme="majorBidi"/>
+      <w:b/>
+      <w:sz w:val="24"/>
+      <w:szCs w:val="24"/>
+      <w:u w:val="single"/>
+    </w:rPr>
+  </w:style>
+  <w:style w:type="paragraph" w:styleId="TtulodeTDC">
+    <w:name w:val="TOC Heading"/>
+    <w:basedOn w:val="Ttulo1"/>
+    <w:next w:val="Normal"/>
+    <w:uiPriority w:val="39"/>
+    <w:unhideWhenUsed/>
+    <w:qFormat/>
+    <w:rsid w:val="000571CF"/>
+    <w:pPr>
+      <w:jc w:val="left"/>
+      <w:outlineLvl w:val="9"/>
+    </w:pPr>
+    <w:rPr>
+      <w:b w:val="0"/>
+      <w:color w:val="2F5496" w:themeColor="accent1" w:themeShade="BF"/>
+      <w:sz w:val="32"/>
+      <w:szCs w:val="32"/>
+      <w:lang w:eastAsia="es-HN"/>
+    </w:rPr>
+  </w:style>
+  <w:style w:type="paragraph" w:styleId="TDC1">
+    <w:name w:val="toc 1"/>
+    <w:basedOn w:val="Normal"/>
+    <w:next w:val="Normal"/>
+    <w:autoRedefine/>
+    <w:uiPriority w:val="39"/>
+    <w:unhideWhenUsed/>
+    <w:rsid w:val="000571CF"/>
+    <w:pPr>
+      <w:spacing w:after="100"/>
+    </w:pPr>
+  </w:style>
+  <w:style w:type="paragraph" w:styleId="TDC2">
+    <w:name w:val="toc 2"/>
+    <w:basedOn w:val="Normal"/>
+    <w:next w:val="Normal"/>
+    <w:autoRedefine/>
+    <w:uiPriority w:val="39"/>
+    <w:unhideWhenUsed/>
+    <w:rsid w:val="000571CF"/>
+    <w:pPr>
+      <w:spacing w:after="100"/>
+      <w:ind w:left="220"/>
+    </w:pPr>
+  </w:style>
+  <w:style w:type="paragraph" w:styleId="Encabezado">
+    <w:name w:val="header"/>
+    <w:basedOn w:val="Normal"/>
+    <w:link w:val="EncabezadoCar"/>
+    <w:uiPriority w:val="99"/>
+    <w:unhideWhenUsed/>
+    <w:rsid w:val="000571CF"/>
+    <w:pPr>
+      <w:tabs>
+        <w:tab w:val="center" w:pos="4419"/>
+        <w:tab w:val="right" w:pos="8838"/>
+      </w:tabs>
+      <w:spacing w:after="0" w:line="240" w:lineRule="auto"/>
+    </w:pPr>
+  </w:style>
+  <w:style w:type="character" w:customStyle="1" w:styleId="EncabezadoCar">
+    <w:name w:val="Encabezado Car"/>
+    <w:basedOn w:val="Fuentedeprrafopredeter"/>
+    <w:link w:val="Encabezado"/>
+    <w:uiPriority w:val="99"/>
+    <w:rsid w:val="000571CF"/>
+  </w:style>
+  <w:style w:type="paragraph" w:styleId="Piedepgina">
+    <w:name w:val="footer"/>
+    <w:basedOn w:val="Normal"/>
+    <w:link w:val="PiedepginaCar"/>
+    <w:uiPriority w:val="99"/>
+    <w:unhideWhenUsed/>
+    <w:rsid w:val="000571CF"/>
+    <w:pPr>
+      <w:tabs>
+        <w:tab w:val="center" w:pos="4419"/>
+        <w:tab w:val="right" w:pos="8838"/>
+      </w:tabs>
+      <w:spacing w:after="0" w:line="240" w:lineRule="auto"/>
+    </w:pPr>
+  </w:style>
+  <w:style w:type="character" w:customStyle="1" w:styleId="PiedepginaCar">
+    <w:name w:val="Pie de página Car"/>
+    <w:basedOn w:val="Fuentedeprrafopredeter"/>
+    <w:link w:val="Piedepgina"/>
+    <w:uiPriority w:val="99"/>
+    <w:rsid w:val="000571CF"/>
   </w:style>
 </w:styles>
 </file>
@@ -7970,4 +9907,16 @@
     </a:ext>
   </a:extLst>
 </a:theme>
+</file>
+
+<file path=customXml/item1.xml><?xml version="1.0" encoding="utf-8"?>
+<b:Sources xmlns:b="http://schemas.openxmlformats.org/officeDocument/2006/bibliography" xmlns="http://schemas.openxmlformats.org/officeDocument/2006/bibliography" SelectedStyle="\APASixthEditionOfficeOnline.xsl" StyleName="APA" Version="6"/>
+</file>
+
+<file path=customXml/itemProps1.xml><?xml version="1.0" encoding="utf-8"?>
+<ds:datastoreItem xmlns:ds="http://schemas.openxmlformats.org/officeDocument/2006/customXml" ds:itemID="{A75D19F0-2D00-4E11-B38E-4F82BF111E93}">
+  <ds:schemaRefs>
+    <ds:schemaRef ds:uri="http://schemas.openxmlformats.org/officeDocument/2006/bibliography"/>
+  </ds:schemaRefs>
+</ds:datastoreItem>
 </file>
</xml_diff>

<commit_message>
documento: manejo de arbol
</commit_message>
<xml_diff>
--- a/SMILEBASIC.docx
+++ b/SMILEBASIC.docx
@@ -184,8 +184,6 @@
         </w:rPr>
         <w:t>I</w:t>
       </w:r>
-      <w:bookmarkStart w:id="0" w:name="_GoBack"/>
-      <w:bookmarkEnd w:id="0"/>
     </w:p>
     <w:p>
       <w:pPr>
@@ -576,6 +574,7 @@
         <w:br w:type="page"/>
       </w:r>
     </w:p>
+    <w:bookmarkStart w:id="0" w:name="_Toc518055892" w:displacedByCustomXml="next"/>
     <w:bookmarkStart w:id="1" w:name="_Toc516339810" w:displacedByCustomXml="next"/>
     <w:sdt>
       <w:sdtPr>
@@ -608,7 +607,20 @@
             </w:rPr>
             <w:t>Contenido</w:t>
           </w:r>
+          <w:bookmarkStart w:id="2" w:name="_GoBack"/>
           <w:bookmarkEnd w:id="1"/>
+          <w:bookmarkEnd w:id="0"/>
+          <w:bookmarkEnd w:id="2"/>
+          <w:r>
+            <w:fldChar w:fldCharType="begin"/>
+          </w:r>
+          <w:r>
+            <w:instrText xml:space="preserve"> TOC \o "1-3" \h \z \u </w:instrText>
+          </w:r>
+          <w:r>
+            <w:fldChar w:fldCharType="separate"/>
+          </w:r>
+          <w:hyperlink w:anchor="_Toc518055892" w:history="1"/>
         </w:p>
         <w:p>
           <w:pPr>
@@ -623,21 +635,127 @@
             </w:rPr>
           </w:pPr>
           <w:r>
+            <w:rPr>
+              <w:rStyle w:val="Hipervnculo"/>
+              <w:noProof/>
+            </w:rPr>
             <w:fldChar w:fldCharType="begin"/>
           </w:r>
           <w:r>
-            <w:instrText xml:space="preserve"> TOC \o "1-3" \h \z \u </w:instrText>
+            <w:rPr>
+              <w:rStyle w:val="Hipervnculo"/>
+              <w:noProof/>
+            </w:rPr>
+            <w:instrText xml:space="preserve"> </w:instrText>
           </w:r>
           <w:r>
+            <w:rPr>
+              <w:noProof/>
+            </w:rPr>
+            <w:instrText>HYPERLINK \l "_Toc518055893"</w:instrText>
+          </w:r>
+          <w:r>
+            <w:rPr>
+              <w:rStyle w:val="Hipervnculo"/>
+              <w:noProof/>
+            </w:rPr>
+            <w:instrText xml:space="preserve"> </w:instrText>
+          </w:r>
+          <w:r>
+            <w:rPr>
+              <w:rStyle w:val="Hipervnculo"/>
+              <w:noProof/>
+            </w:rPr>
+          </w:r>
+          <w:r>
+            <w:rPr>
+              <w:rStyle w:val="Hipervnculo"/>
+              <w:noProof/>
+            </w:rPr>
             <w:fldChar w:fldCharType="separate"/>
           </w:r>
-          <w:hyperlink w:anchor="_Toc516339811" w:history="1">
+          <w:r>
+            <w:rPr>
+              <w:rStyle w:val="Hipervnculo"/>
+              <w:noProof/>
+            </w:rPr>
+            <w:t>ESPECIFICACION DEL LENGUAJE</w:t>
+          </w:r>
+          <w:r>
+            <w:rPr>
+              <w:noProof/>
+              <w:webHidden/>
+            </w:rPr>
+            <w:tab/>
+          </w:r>
+          <w:r>
+            <w:rPr>
+              <w:noProof/>
+              <w:webHidden/>
+            </w:rPr>
+            <w:fldChar w:fldCharType="begin"/>
+          </w:r>
+          <w:r>
+            <w:rPr>
+              <w:noProof/>
+              <w:webHidden/>
+            </w:rPr>
+            <w:instrText xml:space="preserve"> PAGEREF _Toc518055893 \h </w:instrText>
+          </w:r>
+          <w:r>
+            <w:rPr>
+              <w:noProof/>
+              <w:webHidden/>
+            </w:rPr>
+          </w:r>
+          <w:r>
+            <w:rPr>
+              <w:noProof/>
+              <w:webHidden/>
+            </w:rPr>
+            <w:fldChar w:fldCharType="separate"/>
+          </w:r>
+          <w:r>
+            <w:rPr>
+              <w:noProof/>
+              <w:webHidden/>
+            </w:rPr>
+            <w:t>1</w:t>
+          </w:r>
+          <w:r>
+            <w:rPr>
+              <w:noProof/>
+              <w:webHidden/>
+            </w:rPr>
+            <w:fldChar w:fldCharType="end"/>
+          </w:r>
+          <w:r>
+            <w:rPr>
+              <w:rStyle w:val="Hipervnculo"/>
+              <w:noProof/>
+            </w:rPr>
+            <w:fldChar w:fldCharType="end"/>
+          </w:r>
+        </w:p>
+        <w:p>
+          <w:pPr>
+            <w:pStyle w:val="TDC1"/>
+            <w:tabs>
+              <w:tab w:val="right" w:leader="dot" w:pos="8494"/>
+            </w:tabs>
+            <w:rPr>
+              <w:rFonts w:eastAsiaTheme="minorEastAsia"/>
+              <w:noProof/>
+              <w:lang w:eastAsia="es-HN"/>
+            </w:rPr>
+          </w:pPr>
+          <w:hyperlink w:anchor="_Toc518055894" w:history="1">
             <w:r>
               <w:rPr>
                 <w:rStyle w:val="Hipervnculo"/>
                 <w:noProof/>
               </w:rPr>
-              <w:t>ESPECIFICACION DEL LENGUAJE</w:t>
+              <w:t>MANUAL TÉCNICO DE SMILEBASIC</w:t>
             </w:r>
             <w:r>
               <w:rPr>
@@ -658,7 +776,7 @@
                 <w:noProof/>
                 <w:webHidden/>
               </w:rPr>
-              <w:instrText xml:space="preserve"> PAGEREF _Toc516339811 \h </w:instrText>
+              <w:instrText xml:space="preserve"> PAGEREF _Toc518055894 \h </w:instrText>
             </w:r>
             <w:r>
               <w:rPr>
@@ -679,6 +797,76 @@
                 <w:webHidden/>
               </w:rPr>
               <w:t>1</w:t>
+            </w:r>
+            <w:r>
+              <w:rPr>
+                <w:noProof/>
+                <w:webHidden/>
+              </w:rPr>
+              <w:fldChar w:fldCharType="end"/>
+            </w:r>
+          </w:hyperlink>
+        </w:p>
+        <w:p>
+          <w:pPr>
+            <w:pStyle w:val="TDC2"/>
+            <w:tabs>
+              <w:tab w:val="right" w:leader="dot" w:pos="8494"/>
+            </w:tabs>
+            <w:rPr>
+              <w:rFonts w:eastAsiaTheme="minorEastAsia"/>
+              <w:noProof/>
+              <w:lang w:eastAsia="es-HN"/>
+            </w:rPr>
+          </w:pPr>
+          <w:hyperlink w:anchor="_Toc518055895" w:history="1">
+            <w:r>
+              <w:rPr>
+                <w:rStyle w:val="Hipervnculo"/>
+                <w:noProof/>
+              </w:rPr>
+              <w:t>MANEJO DEL ARBOL (AST)</w:t>
+            </w:r>
+            <w:r>
+              <w:rPr>
+                <w:noProof/>
+                <w:webHidden/>
+              </w:rPr>
+              <w:tab/>
+            </w:r>
+            <w:r>
+              <w:rPr>
+                <w:noProof/>
+                <w:webHidden/>
+              </w:rPr>
+              <w:fldChar w:fldCharType="begin"/>
+            </w:r>
+            <w:r>
+              <w:rPr>
+                <w:noProof/>
+                <w:webHidden/>
+              </w:rPr>
+              <w:instrText xml:space="preserve"> PAGEREF _Toc518055895 \h </w:instrText>
+            </w:r>
+            <w:r>
+              <w:rPr>
+                <w:noProof/>
+                <w:webHidden/>
+              </w:rPr>
+            </w:r>
+            <w:r>
+              <w:rPr>
+                <w:noProof/>
+                <w:webHidden/>
+              </w:rPr>
+              <w:fldChar w:fldCharType="separate"/>
+            </w:r>
+            <w:r>
+              <w:rPr>
+                <w:noProof/>
+                <w:webHidden/>
+              </w:rPr>
+              <w:t>2</w:t>
             </w:r>
             <w:r>
               <w:rPr>
@@ -701,13 +889,13 @@
               <w:lang w:eastAsia="es-HN"/>
             </w:rPr>
           </w:pPr>
-          <w:hyperlink w:anchor="_Toc516339812" w:history="1">
+          <w:hyperlink w:anchor="_Toc518055896" w:history="1">
             <w:r>
               <w:rPr>
                 <w:rStyle w:val="Hipervnculo"/>
                 <w:noProof/>
               </w:rPr>
-              <w:t>MANUAL TÉCNICO DE SMILEBASIC</w:t>
+              <w:t>MANUAL DE USUARIO DE SMILEBASIC</w:t>
             </w:r>
             <w:r>
               <w:rPr>
@@ -728,7 +916,7 @@
                 <w:noProof/>
                 <w:webHidden/>
               </w:rPr>
-              <w:instrText xml:space="preserve"> PAGEREF _Toc516339812 \h </w:instrText>
+              <w:instrText xml:space="preserve"> PAGEREF _Toc518055896 \h </w:instrText>
             </w:r>
             <w:r>
               <w:rPr>
@@ -748,7 +936,357 @@
                 <w:noProof/>
                 <w:webHidden/>
               </w:rPr>
-              <w:t>1</w:t>
+              <w:t>2</w:t>
+            </w:r>
+            <w:r>
+              <w:rPr>
+                <w:noProof/>
+                <w:webHidden/>
+              </w:rPr>
+              <w:fldChar w:fldCharType="end"/>
+            </w:r>
+          </w:hyperlink>
+        </w:p>
+        <w:p>
+          <w:pPr>
+            <w:pStyle w:val="TDC2"/>
+            <w:tabs>
+              <w:tab w:val="right" w:leader="dot" w:pos="8494"/>
+            </w:tabs>
+            <w:rPr>
+              <w:rFonts w:eastAsiaTheme="minorEastAsia"/>
+              <w:noProof/>
+              <w:lang w:eastAsia="es-HN"/>
+            </w:rPr>
+          </w:pPr>
+          <w:hyperlink w:anchor="_Toc518055897" w:history="1">
+            <w:r>
+              <w:rPr>
+                <w:rStyle w:val="Hipervnculo"/>
+                <w:noProof/>
+              </w:rPr>
+              <w:t>INSTRUCCIONES</w:t>
+            </w:r>
+            <w:r>
+              <w:rPr>
+                <w:noProof/>
+                <w:webHidden/>
+              </w:rPr>
+              <w:tab/>
+            </w:r>
+            <w:r>
+              <w:rPr>
+                <w:noProof/>
+                <w:webHidden/>
+              </w:rPr>
+              <w:fldChar w:fldCharType="begin"/>
+            </w:r>
+            <w:r>
+              <w:rPr>
+                <w:noProof/>
+                <w:webHidden/>
+              </w:rPr>
+              <w:instrText xml:space="preserve"> PAGEREF _Toc518055897 \h </w:instrText>
+            </w:r>
+            <w:r>
+              <w:rPr>
+                <w:noProof/>
+                <w:webHidden/>
+              </w:rPr>
+            </w:r>
+            <w:r>
+              <w:rPr>
+                <w:noProof/>
+                <w:webHidden/>
+              </w:rPr>
+              <w:fldChar w:fldCharType="separate"/>
+            </w:r>
+            <w:r>
+              <w:rPr>
+                <w:noProof/>
+                <w:webHidden/>
+              </w:rPr>
+              <w:t>2</w:t>
+            </w:r>
+            <w:r>
+              <w:rPr>
+                <w:noProof/>
+                <w:webHidden/>
+              </w:rPr>
+              <w:fldChar w:fldCharType="end"/>
+            </w:r>
+          </w:hyperlink>
+        </w:p>
+        <w:p>
+          <w:pPr>
+            <w:pStyle w:val="TDC2"/>
+            <w:tabs>
+              <w:tab w:val="right" w:leader="dot" w:pos="8494"/>
+            </w:tabs>
+            <w:rPr>
+              <w:rFonts w:eastAsiaTheme="minorEastAsia"/>
+              <w:noProof/>
+              <w:lang w:eastAsia="es-HN"/>
+            </w:rPr>
+          </w:pPr>
+          <w:hyperlink w:anchor="_Toc518055898" w:history="1">
+            <w:r>
+              <w:rPr>
+                <w:rStyle w:val="Hipervnculo"/>
+                <w:noProof/>
+              </w:rPr>
+              <w:t>INPUT</w:t>
+            </w:r>
+            <w:r>
+              <w:rPr>
+                <w:noProof/>
+                <w:webHidden/>
+              </w:rPr>
+              <w:tab/>
+            </w:r>
+            <w:r>
+              <w:rPr>
+                <w:noProof/>
+                <w:webHidden/>
+              </w:rPr>
+              <w:fldChar w:fldCharType="begin"/>
+            </w:r>
+            <w:r>
+              <w:rPr>
+                <w:noProof/>
+                <w:webHidden/>
+              </w:rPr>
+              <w:instrText xml:space="preserve"> PAGEREF _Toc518055898 \h </w:instrText>
+            </w:r>
+            <w:r>
+              <w:rPr>
+                <w:noProof/>
+                <w:webHidden/>
+              </w:rPr>
+            </w:r>
+            <w:r>
+              <w:rPr>
+                <w:noProof/>
+                <w:webHidden/>
+              </w:rPr>
+              <w:fldChar w:fldCharType="separate"/>
+            </w:r>
+            <w:r>
+              <w:rPr>
+                <w:noProof/>
+                <w:webHidden/>
+              </w:rPr>
+              <w:t>3</w:t>
+            </w:r>
+            <w:r>
+              <w:rPr>
+                <w:noProof/>
+                <w:webHidden/>
+              </w:rPr>
+              <w:fldChar w:fldCharType="end"/>
+            </w:r>
+          </w:hyperlink>
+        </w:p>
+        <w:p>
+          <w:pPr>
+            <w:pStyle w:val="TDC2"/>
+            <w:tabs>
+              <w:tab w:val="right" w:leader="dot" w:pos="8494"/>
+            </w:tabs>
+            <w:rPr>
+              <w:rFonts w:eastAsiaTheme="minorEastAsia"/>
+              <w:noProof/>
+              <w:lang w:eastAsia="es-HN"/>
+            </w:rPr>
+          </w:pPr>
+          <w:hyperlink w:anchor="_Toc518055899" w:history="1">
+            <w:r>
+              <w:rPr>
+                <w:rStyle w:val="Hipervnculo"/>
+                <w:noProof/>
+              </w:rPr>
+              <w:t>LINPUT</w:t>
+            </w:r>
+            <w:r>
+              <w:rPr>
+                <w:noProof/>
+                <w:webHidden/>
+              </w:rPr>
+              <w:tab/>
+            </w:r>
+            <w:r>
+              <w:rPr>
+                <w:noProof/>
+                <w:webHidden/>
+              </w:rPr>
+              <w:fldChar w:fldCharType="begin"/>
+            </w:r>
+            <w:r>
+              <w:rPr>
+                <w:noProof/>
+                <w:webHidden/>
+              </w:rPr>
+              <w:instrText xml:space="preserve"> PAGEREF _Toc518055899 \h </w:instrText>
+            </w:r>
+            <w:r>
+              <w:rPr>
+                <w:noProof/>
+                <w:webHidden/>
+              </w:rPr>
+            </w:r>
+            <w:r>
+              <w:rPr>
+                <w:noProof/>
+                <w:webHidden/>
+              </w:rPr>
+              <w:fldChar w:fldCharType="separate"/>
+            </w:r>
+            <w:r>
+              <w:rPr>
+                <w:noProof/>
+                <w:webHidden/>
+              </w:rPr>
+              <w:t>3</w:t>
+            </w:r>
+            <w:r>
+              <w:rPr>
+                <w:noProof/>
+                <w:webHidden/>
+              </w:rPr>
+              <w:fldChar w:fldCharType="end"/>
+            </w:r>
+          </w:hyperlink>
+        </w:p>
+        <w:p>
+          <w:pPr>
+            <w:pStyle w:val="TDC2"/>
+            <w:tabs>
+              <w:tab w:val="right" w:leader="dot" w:pos="8494"/>
+            </w:tabs>
+            <w:rPr>
+              <w:rFonts w:eastAsiaTheme="minorEastAsia"/>
+              <w:noProof/>
+              <w:lang w:eastAsia="es-HN"/>
+            </w:rPr>
+          </w:pPr>
+          <w:hyperlink w:anchor="_Toc518055900" w:history="1">
+            <w:r>
+              <w:rPr>
+                <w:rStyle w:val="Hipervnculo"/>
+                <w:noProof/>
+              </w:rPr>
+              <w:t>GOTO</w:t>
+            </w:r>
+            <w:r>
+              <w:rPr>
+                <w:noProof/>
+                <w:webHidden/>
+              </w:rPr>
+              <w:tab/>
+            </w:r>
+            <w:r>
+              <w:rPr>
+                <w:noProof/>
+                <w:webHidden/>
+              </w:rPr>
+              <w:fldChar w:fldCharType="begin"/>
+            </w:r>
+            <w:r>
+              <w:rPr>
+                <w:noProof/>
+                <w:webHidden/>
+              </w:rPr>
+              <w:instrText xml:space="preserve"> PAGEREF _Toc518055900 \h </w:instrText>
+            </w:r>
+            <w:r>
+              <w:rPr>
+                <w:noProof/>
+                <w:webHidden/>
+              </w:rPr>
+            </w:r>
+            <w:r>
+              <w:rPr>
+                <w:noProof/>
+                <w:webHidden/>
+              </w:rPr>
+              <w:fldChar w:fldCharType="separate"/>
+            </w:r>
+            <w:r>
+              <w:rPr>
+                <w:noProof/>
+                <w:webHidden/>
+              </w:rPr>
+              <w:t>3</w:t>
+            </w:r>
+            <w:r>
+              <w:rPr>
+                <w:noProof/>
+                <w:webHidden/>
+              </w:rPr>
+              <w:fldChar w:fldCharType="end"/>
+            </w:r>
+          </w:hyperlink>
+        </w:p>
+        <w:p>
+          <w:pPr>
+            <w:pStyle w:val="TDC2"/>
+            <w:tabs>
+              <w:tab w:val="right" w:leader="dot" w:pos="8494"/>
+            </w:tabs>
+            <w:rPr>
+              <w:rFonts w:eastAsiaTheme="minorEastAsia"/>
+              <w:noProof/>
+              <w:lang w:eastAsia="es-HN"/>
+            </w:rPr>
+          </w:pPr>
+          <w:hyperlink w:anchor="_Toc518055901" w:history="1">
+            <w:r>
+              <w:rPr>
+                <w:rStyle w:val="Hipervnculo"/>
+                <w:noProof/>
+              </w:rPr>
+              <w:t>GOSUB</w:t>
+            </w:r>
+            <w:r>
+              <w:rPr>
+                <w:noProof/>
+                <w:webHidden/>
+              </w:rPr>
+              <w:tab/>
+            </w:r>
+            <w:r>
+              <w:rPr>
+                <w:noProof/>
+                <w:webHidden/>
+              </w:rPr>
+              <w:fldChar w:fldCharType="begin"/>
+            </w:r>
+            <w:r>
+              <w:rPr>
+                <w:noProof/>
+                <w:webHidden/>
+              </w:rPr>
+              <w:instrText xml:space="preserve"> PAGEREF _Toc518055901 \h </w:instrText>
+            </w:r>
+            <w:r>
+              <w:rPr>
+                <w:noProof/>
+                <w:webHidden/>
+              </w:rPr>
+            </w:r>
+            <w:r>
+              <w:rPr>
+                <w:noProof/>
+                <w:webHidden/>
+              </w:rPr>
+              <w:fldChar w:fldCharType="separate"/>
+            </w:r>
+            <w:r>
+              <w:rPr>
+                <w:noProof/>
+                <w:webHidden/>
+              </w:rPr>
+              <w:t>4</w:t>
             </w:r>
             <w:r>
               <w:rPr>
@@ -771,13 +1309,13 @@
               <w:lang w:eastAsia="es-HN"/>
             </w:rPr>
           </w:pPr>
-          <w:hyperlink w:anchor="_Toc516339813" w:history="1">
+          <w:hyperlink w:anchor="_Toc518055902" w:history="1">
             <w:r>
               <w:rPr>
                 <w:rStyle w:val="Hipervnculo"/>
                 <w:noProof/>
               </w:rPr>
-              <w:t>MANUAL DE USUARIO DE SMILEBASIC</w:t>
+              <w:t>Operaciones de Control</w:t>
             </w:r>
             <w:r>
               <w:rPr>
@@ -798,7 +1336,7 @@
                 <w:noProof/>
                 <w:webHidden/>
               </w:rPr>
-              <w:instrText xml:space="preserve"> PAGEREF _Toc516339813 \h </w:instrText>
+              <w:instrText xml:space="preserve"> PAGEREF _Toc518055902 \h </w:instrText>
             </w:r>
             <w:r>
               <w:rPr>
@@ -818,7 +1356,7 @@
                 <w:noProof/>
                 <w:webHidden/>
               </w:rPr>
-              <w:t>2</w:t>
+              <w:t>4</w:t>
             </w:r>
             <w:r>
               <w:rPr>
@@ -841,13 +1379,13 @@
               <w:lang w:eastAsia="es-HN"/>
             </w:rPr>
           </w:pPr>
-          <w:hyperlink w:anchor="_Toc516339814" w:history="1">
+          <w:hyperlink w:anchor="_Toc518055903" w:history="1">
             <w:r>
               <w:rPr>
                 <w:rStyle w:val="Hipervnculo"/>
                 <w:noProof/>
               </w:rPr>
-              <w:t>INSTRUCCIONES</w:t>
+              <w:t>IF</w:t>
             </w:r>
             <w:r>
               <w:rPr>
@@ -868,7 +1406,7 @@
                 <w:noProof/>
                 <w:webHidden/>
               </w:rPr>
-              <w:instrText xml:space="preserve"> PAGEREF _Toc516339814 \h </w:instrText>
+              <w:instrText xml:space="preserve"> PAGEREF _Toc518055903 \h </w:instrText>
             </w:r>
             <w:r>
               <w:rPr>
@@ -888,7 +1426,7 @@
                 <w:noProof/>
                 <w:webHidden/>
               </w:rPr>
-              <w:t>2</w:t>
+              <w:t>4</w:t>
             </w:r>
             <w:r>
               <w:rPr>
@@ -911,13 +1449,13 @@
               <w:lang w:eastAsia="es-HN"/>
             </w:rPr>
           </w:pPr>
-          <w:hyperlink w:anchor="_Toc516339815" w:history="1">
+          <w:hyperlink w:anchor="_Toc518055904" w:history="1">
             <w:r>
               <w:rPr>
                 <w:rStyle w:val="Hipervnculo"/>
                 <w:noProof/>
               </w:rPr>
-              <w:t>INPUT</w:t>
+              <w:t>ON</w:t>
             </w:r>
             <w:r>
               <w:rPr>
@@ -938,7 +1476,7 @@
                 <w:noProof/>
                 <w:webHidden/>
               </w:rPr>
-              <w:instrText xml:space="preserve"> PAGEREF _Toc516339815 \h </w:instrText>
+              <w:instrText xml:space="preserve"> PAGEREF _Toc518055904 \h </w:instrText>
             </w:r>
             <w:r>
               <w:rPr>
@@ -958,7 +1496,77 @@
                 <w:noProof/>
                 <w:webHidden/>
               </w:rPr>
-              <w:t>2</w:t>
+              <w:t>5</w:t>
+            </w:r>
+            <w:r>
+              <w:rPr>
+                <w:noProof/>
+                <w:webHidden/>
+              </w:rPr>
+              <w:fldChar w:fldCharType="end"/>
+            </w:r>
+          </w:hyperlink>
+        </w:p>
+        <w:p>
+          <w:pPr>
+            <w:pStyle w:val="TDC1"/>
+            <w:tabs>
+              <w:tab w:val="right" w:leader="dot" w:pos="8494"/>
+            </w:tabs>
+            <w:rPr>
+              <w:rFonts w:eastAsiaTheme="minorEastAsia"/>
+              <w:noProof/>
+              <w:lang w:eastAsia="es-HN"/>
+            </w:rPr>
+          </w:pPr>
+          <w:hyperlink w:anchor="_Toc518055905" w:history="1">
+            <w:r>
+              <w:rPr>
+                <w:rStyle w:val="Hipervnculo"/>
+                <w:noProof/>
+              </w:rPr>
+              <w:t>Operadores Lógicos</w:t>
+            </w:r>
+            <w:r>
+              <w:rPr>
+                <w:noProof/>
+                <w:webHidden/>
+              </w:rPr>
+              <w:tab/>
+            </w:r>
+            <w:r>
+              <w:rPr>
+                <w:noProof/>
+                <w:webHidden/>
+              </w:rPr>
+              <w:fldChar w:fldCharType="begin"/>
+            </w:r>
+            <w:r>
+              <w:rPr>
+                <w:noProof/>
+                <w:webHidden/>
+              </w:rPr>
+              <w:instrText xml:space="preserve"> PAGEREF _Toc518055905 \h </w:instrText>
+            </w:r>
+            <w:r>
+              <w:rPr>
+                <w:noProof/>
+                <w:webHidden/>
+              </w:rPr>
+            </w:r>
+            <w:r>
+              <w:rPr>
+                <w:noProof/>
+                <w:webHidden/>
+              </w:rPr>
+              <w:fldChar w:fldCharType="separate"/>
+            </w:r>
+            <w:r>
+              <w:rPr>
+                <w:noProof/>
+                <w:webHidden/>
+              </w:rPr>
+              <w:t>5</w:t>
             </w:r>
             <w:r>
               <w:rPr>
@@ -981,13 +1589,13 @@
               <w:lang w:eastAsia="es-HN"/>
             </w:rPr>
           </w:pPr>
-          <w:hyperlink w:anchor="_Toc516339816" w:history="1">
+          <w:hyperlink w:anchor="_Toc518055906" w:history="1">
             <w:r>
               <w:rPr>
                 <w:rStyle w:val="Hipervnculo"/>
                 <w:noProof/>
               </w:rPr>
-              <w:t>LINPUT</w:t>
+              <w:t>&amp;&amp; (AND)</w:t>
             </w:r>
             <w:r>
               <w:rPr>
@@ -1008,7 +1616,7 @@
                 <w:noProof/>
                 <w:webHidden/>
               </w:rPr>
-              <w:instrText xml:space="preserve"> PAGEREF _Toc516339816 \h </w:instrText>
+              <w:instrText xml:space="preserve"> PAGEREF _Toc518055906 \h </w:instrText>
             </w:r>
             <w:r>
               <w:rPr>
@@ -1028,7 +1636,7 @@
                 <w:noProof/>
                 <w:webHidden/>
               </w:rPr>
-              <w:t>3</w:t>
+              <w:t>5</w:t>
             </w:r>
             <w:r>
               <w:rPr>
@@ -1051,13 +1659,14 @@
               <w:lang w:eastAsia="es-HN"/>
             </w:rPr>
           </w:pPr>
-          <w:hyperlink w:anchor="_Toc516339817" w:history="1">
+          <w:hyperlink w:anchor="_Toc518055907" w:history="1">
             <w:r>
               <w:rPr>
                 <w:rStyle w:val="Hipervnculo"/>
                 <w:noProof/>
-              </w:rPr>
-              <w:t>GOTO</w:t>
+                <w:lang w:val="en-US"/>
+              </w:rPr>
+              <w:t>|| (OR)</w:t>
             </w:r>
             <w:r>
               <w:rPr>
@@ -1078,7 +1687,7 @@
                 <w:noProof/>
                 <w:webHidden/>
               </w:rPr>
-              <w:instrText xml:space="preserve"> PAGEREF _Toc516339817 \h </w:instrText>
+              <w:instrText xml:space="preserve"> PAGEREF _Toc518055907 \h </w:instrText>
             </w:r>
             <w:r>
               <w:rPr>
@@ -1098,7 +1707,7 @@
                 <w:noProof/>
                 <w:webHidden/>
               </w:rPr>
-              <w:t>3</w:t>
+              <w:t>6</w:t>
             </w:r>
             <w:r>
               <w:rPr>
@@ -1121,13 +1730,13 @@
               <w:lang w:eastAsia="es-HN"/>
             </w:rPr>
           </w:pPr>
-          <w:hyperlink w:anchor="_Toc516339818" w:history="1">
+          <w:hyperlink w:anchor="_Toc518055908" w:history="1">
             <w:r>
               <w:rPr>
                 <w:rStyle w:val="Hipervnculo"/>
                 <w:noProof/>
               </w:rPr>
-              <w:t>GOSUB</w:t>
+              <w:t>! (NOT)</w:t>
             </w:r>
             <w:r>
               <w:rPr>
@@ -1148,7 +1757,7 @@
                 <w:noProof/>
                 <w:webHidden/>
               </w:rPr>
-              <w:instrText xml:space="preserve"> PAGEREF _Toc516339818 \h </w:instrText>
+              <w:instrText xml:space="preserve"> PAGEREF _Toc518055908 \h </w:instrText>
             </w:r>
             <w:r>
               <w:rPr>
@@ -1168,7 +1777,7 @@
                 <w:noProof/>
                 <w:webHidden/>
               </w:rPr>
-              <w:t>3</w:t>
+              <w:t>6</w:t>
             </w:r>
             <w:r>
               <w:rPr>
@@ -1191,13 +1800,13 @@
               <w:lang w:eastAsia="es-HN"/>
             </w:rPr>
           </w:pPr>
-          <w:hyperlink w:anchor="_Toc516339819" w:history="1">
+          <w:hyperlink w:anchor="_Toc518055909" w:history="1">
             <w:r>
               <w:rPr>
                 <w:rStyle w:val="Hipervnculo"/>
                 <w:noProof/>
               </w:rPr>
-              <w:t>Operaciones de Control</w:t>
+              <w:t>Declaración de Variables</w:t>
             </w:r>
             <w:r>
               <w:rPr>
@@ -1218,7 +1827,7 @@
                 <w:noProof/>
                 <w:webHidden/>
               </w:rPr>
-              <w:instrText xml:space="preserve"> PAGEREF _Toc516339819 \h </w:instrText>
+              <w:instrText xml:space="preserve"> PAGEREF _Toc518055909 \h </w:instrText>
             </w:r>
             <w:r>
               <w:rPr>
@@ -1238,7 +1847,7 @@
                 <w:noProof/>
                 <w:webHidden/>
               </w:rPr>
-              <w:t>4</w:t>
+              <w:t>6</w:t>
             </w:r>
             <w:r>
               <w:rPr>
@@ -1261,13 +1870,13 @@
               <w:lang w:eastAsia="es-HN"/>
             </w:rPr>
           </w:pPr>
-          <w:hyperlink w:anchor="_Toc516339820" w:history="1">
+          <w:hyperlink w:anchor="_Toc518055910" w:history="1">
             <w:r>
               <w:rPr>
                 <w:rStyle w:val="Hipervnculo"/>
                 <w:noProof/>
               </w:rPr>
-              <w:t>IF</w:t>
+              <w:t>VAR</w:t>
             </w:r>
             <w:r>
               <w:rPr>
@@ -1288,7 +1897,7 @@
                 <w:noProof/>
                 <w:webHidden/>
               </w:rPr>
-              <w:instrText xml:space="preserve"> PAGEREF _Toc516339820 \h </w:instrText>
+              <w:instrText xml:space="preserve"> PAGEREF _Toc518055910 \h </w:instrText>
             </w:r>
             <w:r>
               <w:rPr>
@@ -1308,7 +1917,7 @@
                 <w:noProof/>
                 <w:webHidden/>
               </w:rPr>
-              <w:t>4</w:t>
+              <w:t>6</w:t>
             </w:r>
             <w:r>
               <w:rPr>
@@ -1331,13 +1940,13 @@
               <w:lang w:eastAsia="es-HN"/>
             </w:rPr>
           </w:pPr>
-          <w:hyperlink w:anchor="_Toc516339821" w:history="1">
+          <w:hyperlink w:anchor="_Toc518055911" w:history="1">
             <w:r>
               <w:rPr>
                 <w:rStyle w:val="Hipervnculo"/>
                 <w:noProof/>
               </w:rPr>
-              <w:t>ON</w:t>
+              <w:t>INT</w:t>
             </w:r>
             <w:r>
               <w:rPr>
@@ -1358,7 +1967,7 @@
                 <w:noProof/>
                 <w:webHidden/>
               </w:rPr>
-              <w:instrText xml:space="preserve"> PAGEREF _Toc516339821 \h </w:instrText>
+              <w:instrText xml:space="preserve"> PAGEREF _Toc518055911 \h </w:instrText>
             </w:r>
             <w:r>
               <w:rPr>
@@ -1378,7 +1987,147 @@
                 <w:noProof/>
                 <w:webHidden/>
               </w:rPr>
-              <w:t>4</w:t>
+              <w:t>6</w:t>
+            </w:r>
+            <w:r>
+              <w:rPr>
+                <w:noProof/>
+                <w:webHidden/>
+              </w:rPr>
+              <w:fldChar w:fldCharType="end"/>
+            </w:r>
+          </w:hyperlink>
+        </w:p>
+        <w:p>
+          <w:pPr>
+            <w:pStyle w:val="TDC2"/>
+            <w:tabs>
+              <w:tab w:val="right" w:leader="dot" w:pos="8494"/>
+            </w:tabs>
+            <w:rPr>
+              <w:rFonts w:eastAsiaTheme="minorEastAsia"/>
+              <w:noProof/>
+              <w:lang w:eastAsia="es-HN"/>
+            </w:rPr>
+          </w:pPr>
+          <w:hyperlink w:anchor="_Toc518055912" w:history="1">
+            <w:r>
+              <w:rPr>
+                <w:rStyle w:val="Hipervnculo"/>
+                <w:noProof/>
+              </w:rPr>
+              <w:t>DOUBLE</w:t>
+            </w:r>
+            <w:r>
+              <w:rPr>
+                <w:noProof/>
+                <w:webHidden/>
+              </w:rPr>
+              <w:tab/>
+            </w:r>
+            <w:r>
+              <w:rPr>
+                <w:noProof/>
+                <w:webHidden/>
+              </w:rPr>
+              <w:fldChar w:fldCharType="begin"/>
+            </w:r>
+            <w:r>
+              <w:rPr>
+                <w:noProof/>
+                <w:webHidden/>
+              </w:rPr>
+              <w:instrText xml:space="preserve"> PAGEREF _Toc518055912 \h </w:instrText>
+            </w:r>
+            <w:r>
+              <w:rPr>
+                <w:noProof/>
+                <w:webHidden/>
+              </w:rPr>
+            </w:r>
+            <w:r>
+              <w:rPr>
+                <w:noProof/>
+                <w:webHidden/>
+              </w:rPr>
+              <w:fldChar w:fldCharType="separate"/>
+            </w:r>
+            <w:r>
+              <w:rPr>
+                <w:noProof/>
+                <w:webHidden/>
+              </w:rPr>
+              <w:t>6</w:t>
+            </w:r>
+            <w:r>
+              <w:rPr>
+                <w:noProof/>
+                <w:webHidden/>
+              </w:rPr>
+              <w:fldChar w:fldCharType="end"/>
+            </w:r>
+          </w:hyperlink>
+        </w:p>
+        <w:p>
+          <w:pPr>
+            <w:pStyle w:val="TDC2"/>
+            <w:tabs>
+              <w:tab w:val="right" w:leader="dot" w:pos="8494"/>
+            </w:tabs>
+            <w:rPr>
+              <w:rFonts w:eastAsiaTheme="minorEastAsia"/>
+              <w:noProof/>
+              <w:lang w:eastAsia="es-HN"/>
+            </w:rPr>
+          </w:pPr>
+          <w:hyperlink w:anchor="_Toc518055913" w:history="1">
+            <w:r>
+              <w:rPr>
+                <w:rStyle w:val="Hipervnculo"/>
+                <w:noProof/>
+              </w:rPr>
+              <w:t>STRING</w:t>
+            </w:r>
+            <w:r>
+              <w:rPr>
+                <w:noProof/>
+                <w:webHidden/>
+              </w:rPr>
+              <w:tab/>
+            </w:r>
+            <w:r>
+              <w:rPr>
+                <w:noProof/>
+                <w:webHidden/>
+              </w:rPr>
+              <w:fldChar w:fldCharType="begin"/>
+            </w:r>
+            <w:r>
+              <w:rPr>
+                <w:noProof/>
+                <w:webHidden/>
+              </w:rPr>
+              <w:instrText xml:space="preserve"> PAGEREF _Toc518055913 \h </w:instrText>
+            </w:r>
+            <w:r>
+              <w:rPr>
+                <w:noProof/>
+                <w:webHidden/>
+              </w:rPr>
+            </w:r>
+            <w:r>
+              <w:rPr>
+                <w:noProof/>
+                <w:webHidden/>
+              </w:rPr>
+              <w:fldChar w:fldCharType="separate"/>
+            </w:r>
+            <w:r>
+              <w:rPr>
+                <w:noProof/>
+                <w:webHidden/>
+              </w:rPr>
+              <w:t>6</w:t>
             </w:r>
             <w:r>
               <w:rPr>
@@ -1401,13 +2150,13 @@
               <w:lang w:eastAsia="es-HN"/>
             </w:rPr>
           </w:pPr>
-          <w:hyperlink w:anchor="_Toc516339822" w:history="1">
+          <w:hyperlink w:anchor="_Toc518055914" w:history="1">
             <w:r>
               <w:rPr>
                 <w:rStyle w:val="Hipervnculo"/>
                 <w:noProof/>
               </w:rPr>
-              <w:t>Operadores Lógicos</w:t>
+              <w:t>Iteraciones</w:t>
             </w:r>
             <w:r>
               <w:rPr>
@@ -1428,7 +2177,7 @@
                 <w:noProof/>
                 <w:webHidden/>
               </w:rPr>
-              <w:instrText xml:space="preserve"> PAGEREF _Toc516339822 \h </w:instrText>
+              <w:instrText xml:space="preserve"> PAGEREF _Toc518055914 \h </w:instrText>
             </w:r>
             <w:r>
               <w:rPr>
@@ -1448,7 +2197,7 @@
                 <w:noProof/>
                 <w:webHidden/>
               </w:rPr>
-              <w:t>5</w:t>
+              <w:t>7</w:t>
             </w:r>
             <w:r>
               <w:rPr>
@@ -1471,14 +2220,13 @@
               <w:lang w:eastAsia="es-HN"/>
             </w:rPr>
           </w:pPr>
-          <w:hyperlink w:anchor="_Toc516339823" w:history="1">
+          <w:hyperlink w:anchor="_Toc518055915" w:history="1">
             <w:r>
               <w:rPr>
                 <w:rStyle w:val="Hipervnculo"/>
                 <w:noProof/>
-                <w:lang w:val="en-US"/>
-              </w:rPr>
-              <w:t>&amp;&amp; (AND)</w:t>
+              </w:rPr>
+              <w:t>FOR</w:t>
             </w:r>
             <w:r>
               <w:rPr>
@@ -1499,7 +2247,7 @@
                 <w:noProof/>
                 <w:webHidden/>
               </w:rPr>
-              <w:instrText xml:space="preserve"> PAGEREF _Toc516339823 \h </w:instrText>
+              <w:instrText xml:space="preserve"> PAGEREF _Toc518055915 \h </w:instrText>
             </w:r>
             <w:r>
               <w:rPr>
@@ -1519,7 +2267,7 @@
                 <w:noProof/>
                 <w:webHidden/>
               </w:rPr>
-              <w:t>5</w:t>
+              <w:t>7</w:t>
             </w:r>
             <w:r>
               <w:rPr>
@@ -1542,14 +2290,13 @@
               <w:lang w:eastAsia="es-HN"/>
             </w:rPr>
           </w:pPr>
-          <w:hyperlink w:anchor="_Toc516339824" w:history="1">
+          <w:hyperlink w:anchor="_Toc518055916" w:history="1">
             <w:r>
               <w:rPr>
                 <w:rStyle w:val="Hipervnculo"/>
                 <w:noProof/>
-                <w:lang w:val="en-US"/>
-              </w:rPr>
-              <w:t>|| (OR)</w:t>
+              </w:rPr>
+              <w:t>WHILE</w:t>
             </w:r>
             <w:r>
               <w:rPr>
@@ -1570,7 +2317,7 @@
                 <w:noProof/>
                 <w:webHidden/>
               </w:rPr>
-              <w:instrText xml:space="preserve"> PAGEREF _Toc516339824 \h </w:instrText>
+              <w:instrText xml:space="preserve"> PAGEREF _Toc518055916 \h </w:instrText>
             </w:r>
             <w:r>
               <w:rPr>
@@ -1590,7 +2337,7 @@
                 <w:noProof/>
                 <w:webHidden/>
               </w:rPr>
-              <w:t>5</w:t>
+              <w:t>7</w:t>
             </w:r>
             <w:r>
               <w:rPr>
@@ -1613,13 +2360,13 @@
               <w:lang w:eastAsia="es-HN"/>
             </w:rPr>
           </w:pPr>
-          <w:hyperlink w:anchor="_Toc516339825" w:history="1">
+          <w:hyperlink w:anchor="_Toc518055917" w:history="1">
             <w:r>
               <w:rPr>
                 <w:rStyle w:val="Hipervnculo"/>
                 <w:noProof/>
               </w:rPr>
-              <w:t>! (NOT)</w:t>
+              <w:t>REPEAT</w:t>
             </w:r>
             <w:r>
               <w:rPr>
@@ -1640,7 +2387,7 @@
                 <w:noProof/>
                 <w:webHidden/>
               </w:rPr>
-              <w:instrText xml:space="preserve"> PAGEREF _Toc516339825 \h </w:instrText>
+              <w:instrText xml:space="preserve"> PAGEREF _Toc518055917 \h </w:instrText>
             </w:r>
             <w:r>
               <w:rPr>
@@ -1660,7 +2407,7 @@
                 <w:noProof/>
                 <w:webHidden/>
               </w:rPr>
-              <w:t>5</w:t>
+              <w:t>7</w:t>
             </w:r>
             <w:r>
               <w:rPr>
@@ -1683,13 +2430,13 @@
               <w:lang w:eastAsia="es-HN"/>
             </w:rPr>
           </w:pPr>
-          <w:hyperlink w:anchor="_Toc516339826" w:history="1">
+          <w:hyperlink w:anchor="_Toc518055918" w:history="1">
             <w:r>
               <w:rPr>
                 <w:rStyle w:val="Hipervnculo"/>
                 <w:noProof/>
               </w:rPr>
-              <w:t>Declaración de Variables</w:t>
+              <w:t>Funciones</w:t>
             </w:r>
             <w:r>
               <w:rPr>
@@ -1710,7 +2457,7 @@
                 <w:noProof/>
                 <w:webHidden/>
               </w:rPr>
-              <w:instrText xml:space="preserve"> PAGEREF _Toc516339826 \h </w:instrText>
+              <w:instrText xml:space="preserve"> PAGEREF _Toc518055918 \h </w:instrText>
             </w:r>
             <w:r>
               <w:rPr>
@@ -1730,7 +2477,7 @@
                 <w:noProof/>
                 <w:webHidden/>
               </w:rPr>
-              <w:t>6</w:t>
+              <w:t>7</w:t>
             </w:r>
             <w:r>
               <w:rPr>
@@ -1753,13 +2500,13 @@
               <w:lang w:eastAsia="es-HN"/>
             </w:rPr>
           </w:pPr>
-          <w:hyperlink w:anchor="_Toc516339827" w:history="1">
+          <w:hyperlink w:anchor="_Toc518055919" w:history="1">
             <w:r>
               <w:rPr>
                 <w:rStyle w:val="Hipervnculo"/>
                 <w:noProof/>
               </w:rPr>
-              <w:t>VAR</w:t>
+              <w:t>DEF</w:t>
             </w:r>
             <w:r>
               <w:rPr>
@@ -1780,7 +2527,7 @@
                 <w:noProof/>
                 <w:webHidden/>
               </w:rPr>
-              <w:instrText xml:space="preserve"> PAGEREF _Toc516339827 \h </w:instrText>
+              <w:instrText xml:space="preserve"> PAGEREF _Toc518055919 \h </w:instrText>
             </w:r>
             <w:r>
               <w:rPr>
@@ -1800,7 +2547,77 @@
                 <w:noProof/>
                 <w:webHidden/>
               </w:rPr>
-              <w:t>6</w:t>
+              <w:t>7</w:t>
+            </w:r>
+            <w:r>
+              <w:rPr>
+                <w:noProof/>
+                <w:webHidden/>
+              </w:rPr>
+              <w:fldChar w:fldCharType="end"/>
+            </w:r>
+          </w:hyperlink>
+        </w:p>
+        <w:p>
+          <w:pPr>
+            <w:pStyle w:val="TDC1"/>
+            <w:tabs>
+              <w:tab w:val="right" w:leader="dot" w:pos="8494"/>
+            </w:tabs>
+            <w:rPr>
+              <w:rFonts w:eastAsiaTheme="minorEastAsia"/>
+              <w:noProof/>
+              <w:lang w:eastAsia="es-HN"/>
+            </w:rPr>
+          </w:pPr>
+          <w:hyperlink w:anchor="_Toc518055920" w:history="1">
+            <w:r>
+              <w:rPr>
+                <w:rStyle w:val="Hipervnculo"/>
+                <w:noProof/>
+              </w:rPr>
+              <w:t>Metodos</w:t>
+            </w:r>
+            <w:r>
+              <w:rPr>
+                <w:noProof/>
+                <w:webHidden/>
+              </w:rPr>
+              <w:tab/>
+            </w:r>
+            <w:r>
+              <w:rPr>
+                <w:noProof/>
+                <w:webHidden/>
+              </w:rPr>
+              <w:fldChar w:fldCharType="begin"/>
+            </w:r>
+            <w:r>
+              <w:rPr>
+                <w:noProof/>
+                <w:webHidden/>
+              </w:rPr>
+              <w:instrText xml:space="preserve"> PAGEREF _Toc518055920 \h </w:instrText>
+            </w:r>
+            <w:r>
+              <w:rPr>
+                <w:noProof/>
+                <w:webHidden/>
+              </w:rPr>
+            </w:r>
+            <w:r>
+              <w:rPr>
+                <w:noProof/>
+                <w:webHidden/>
+              </w:rPr>
+              <w:fldChar w:fldCharType="separate"/>
+            </w:r>
+            <w:r>
+              <w:rPr>
+                <w:noProof/>
+                <w:webHidden/>
+              </w:rPr>
+              <w:t>8</w:t>
             </w:r>
             <w:r>
               <w:rPr>
@@ -1823,13 +2640,13 @@
               <w:lang w:eastAsia="es-HN"/>
             </w:rPr>
           </w:pPr>
-          <w:hyperlink w:anchor="_Toc516339828" w:history="1">
+          <w:hyperlink w:anchor="_Toc518055921" w:history="1">
             <w:r>
               <w:rPr>
                 <w:rStyle w:val="Hipervnculo"/>
                 <w:noProof/>
               </w:rPr>
-              <w:t>INT</w:t>
+              <w:t>SWAP</w:t>
             </w:r>
             <w:r>
               <w:rPr>
@@ -1850,7 +2667,7 @@
                 <w:noProof/>
                 <w:webHidden/>
               </w:rPr>
-              <w:instrText xml:space="preserve"> PAGEREF _Toc516339828 \h </w:instrText>
+              <w:instrText xml:space="preserve"> PAGEREF _Toc518055921 \h </w:instrText>
             </w:r>
             <w:r>
               <w:rPr>
@@ -1870,7 +2687,7 @@
                 <w:noProof/>
                 <w:webHidden/>
               </w:rPr>
-              <w:t>6</w:t>
+              <w:t>8</w:t>
             </w:r>
             <w:r>
               <w:rPr>
@@ -1893,13 +2710,13 @@
               <w:lang w:eastAsia="es-HN"/>
             </w:rPr>
           </w:pPr>
-          <w:hyperlink w:anchor="_Toc516339829" w:history="1">
+          <w:hyperlink w:anchor="_Toc518055922" w:history="1">
             <w:r>
               <w:rPr>
                 <w:rStyle w:val="Hipervnculo"/>
                 <w:noProof/>
               </w:rPr>
-              <w:t>DOUBLE</w:t>
+              <w:t>INC</w:t>
             </w:r>
             <w:r>
               <w:rPr>
@@ -1920,7 +2737,7 @@
                 <w:noProof/>
                 <w:webHidden/>
               </w:rPr>
-              <w:instrText xml:space="preserve"> PAGEREF _Toc516339829 \h </w:instrText>
+              <w:instrText xml:space="preserve"> PAGEREF _Toc518055922 \h </w:instrText>
             </w:r>
             <w:r>
               <w:rPr>
@@ -1940,7 +2757,7 @@
                 <w:noProof/>
                 <w:webHidden/>
               </w:rPr>
-              <w:t>6</w:t>
+              <w:t>8</w:t>
             </w:r>
             <w:r>
               <w:rPr>
@@ -1963,13 +2780,13 @@
               <w:lang w:eastAsia="es-HN"/>
             </w:rPr>
           </w:pPr>
-          <w:hyperlink w:anchor="_Toc516339830" w:history="1">
+          <w:hyperlink w:anchor="_Toc518055923" w:history="1">
             <w:r>
               <w:rPr>
                 <w:rStyle w:val="Hipervnculo"/>
                 <w:noProof/>
               </w:rPr>
-              <w:t>STRING</w:t>
+              <w:t>DEC</w:t>
             </w:r>
             <w:r>
               <w:rPr>
@@ -1990,7 +2807,7 @@
                 <w:noProof/>
                 <w:webHidden/>
               </w:rPr>
-              <w:instrText xml:space="preserve"> PAGEREF _Toc516339830 \h </w:instrText>
+              <w:instrText xml:space="preserve"> PAGEREF _Toc518055923 \h </w:instrText>
             </w:r>
             <w:r>
               <w:rPr>
@@ -2010,7 +2827,77 @@
                 <w:noProof/>
                 <w:webHidden/>
               </w:rPr>
-              <w:t>6</w:t>
+              <w:t>9</w:t>
+            </w:r>
+            <w:r>
+              <w:rPr>
+                <w:noProof/>
+                <w:webHidden/>
+              </w:rPr>
+              <w:fldChar w:fldCharType="end"/>
+            </w:r>
+          </w:hyperlink>
+        </w:p>
+        <w:p>
+          <w:pPr>
+            <w:pStyle w:val="TDC2"/>
+            <w:tabs>
+              <w:tab w:val="right" w:leader="dot" w:pos="8494"/>
+            </w:tabs>
+            <w:rPr>
+              <w:rFonts w:eastAsiaTheme="minorEastAsia"/>
+              <w:noProof/>
+              <w:lang w:eastAsia="es-HN"/>
+            </w:rPr>
+          </w:pPr>
+          <w:hyperlink w:anchor="_Toc518055924" w:history="1">
+            <w:r>
+              <w:rPr>
+                <w:rStyle w:val="Hipervnculo"/>
+                <w:noProof/>
+              </w:rPr>
+              <w:t>CONTINUE</w:t>
+            </w:r>
+            <w:r>
+              <w:rPr>
+                <w:noProof/>
+                <w:webHidden/>
+              </w:rPr>
+              <w:tab/>
+            </w:r>
+            <w:r>
+              <w:rPr>
+                <w:noProof/>
+                <w:webHidden/>
+              </w:rPr>
+              <w:fldChar w:fldCharType="begin"/>
+            </w:r>
+            <w:r>
+              <w:rPr>
+                <w:noProof/>
+                <w:webHidden/>
+              </w:rPr>
+              <w:instrText xml:space="preserve"> PAGEREF _Toc518055924 \h </w:instrText>
+            </w:r>
+            <w:r>
+              <w:rPr>
+                <w:noProof/>
+                <w:webHidden/>
+              </w:rPr>
+            </w:r>
+            <w:r>
+              <w:rPr>
+                <w:noProof/>
+                <w:webHidden/>
+              </w:rPr>
+              <w:fldChar w:fldCharType="separate"/>
+            </w:r>
+            <w:r>
+              <w:rPr>
+                <w:noProof/>
+                <w:webHidden/>
+              </w:rPr>
+              <w:t>9</w:t>
             </w:r>
             <w:r>
               <w:rPr>
@@ -2033,13 +2920,13 @@
               <w:lang w:eastAsia="es-HN"/>
             </w:rPr>
           </w:pPr>
-          <w:hyperlink w:anchor="_Toc516339831" w:history="1">
+          <w:hyperlink w:anchor="_Toc518055925" w:history="1">
             <w:r>
               <w:rPr>
                 <w:rStyle w:val="Hipervnculo"/>
                 <w:noProof/>
               </w:rPr>
-              <w:t>Iteraciones</w:t>
+              <w:t>CONCLUSION</w:t>
             </w:r>
             <w:r>
               <w:rPr>
@@ -2060,777 +2947,7 @@
                 <w:noProof/>
                 <w:webHidden/>
               </w:rPr>
-              <w:instrText xml:space="preserve"> PAGEREF _Toc516339831 \h </w:instrText>
-            </w:r>
-            <w:r>
-              <w:rPr>
-                <w:noProof/>
-                <w:webHidden/>
-              </w:rPr>
-            </w:r>
-            <w:r>
-              <w:rPr>
-                <w:noProof/>
-                <w:webHidden/>
-              </w:rPr>
-              <w:fldChar w:fldCharType="separate"/>
-            </w:r>
-            <w:r>
-              <w:rPr>
-                <w:noProof/>
-                <w:webHidden/>
-              </w:rPr>
-              <w:t>6</w:t>
-            </w:r>
-            <w:r>
-              <w:rPr>
-                <w:noProof/>
-                <w:webHidden/>
-              </w:rPr>
-              <w:fldChar w:fldCharType="end"/>
-            </w:r>
-          </w:hyperlink>
-        </w:p>
-        <w:p>
-          <w:pPr>
-            <w:pStyle w:val="TDC2"/>
-            <w:tabs>
-              <w:tab w:val="right" w:leader="dot" w:pos="8494"/>
-            </w:tabs>
-            <w:rPr>
-              <w:rFonts w:eastAsiaTheme="minorEastAsia"/>
-              <w:noProof/>
-              <w:lang w:eastAsia="es-HN"/>
-            </w:rPr>
-          </w:pPr>
-          <w:hyperlink w:anchor="_Toc516339832" w:history="1">
-            <w:r>
-              <w:rPr>
-                <w:rStyle w:val="Hipervnculo"/>
-                <w:noProof/>
-              </w:rPr>
-              <w:t>FOR</w:t>
-            </w:r>
-            <w:r>
-              <w:rPr>
-                <w:noProof/>
-                <w:webHidden/>
-              </w:rPr>
-              <w:tab/>
-            </w:r>
-            <w:r>
-              <w:rPr>
-                <w:noProof/>
-                <w:webHidden/>
-              </w:rPr>
-              <w:fldChar w:fldCharType="begin"/>
-            </w:r>
-            <w:r>
-              <w:rPr>
-                <w:noProof/>
-                <w:webHidden/>
-              </w:rPr>
-              <w:instrText xml:space="preserve"> PAGEREF _Toc516339832 \h </w:instrText>
-            </w:r>
-            <w:r>
-              <w:rPr>
-                <w:noProof/>
-                <w:webHidden/>
-              </w:rPr>
-            </w:r>
-            <w:r>
-              <w:rPr>
-                <w:noProof/>
-                <w:webHidden/>
-              </w:rPr>
-              <w:fldChar w:fldCharType="separate"/>
-            </w:r>
-            <w:r>
-              <w:rPr>
-                <w:noProof/>
-                <w:webHidden/>
-              </w:rPr>
-              <w:t>6</w:t>
-            </w:r>
-            <w:r>
-              <w:rPr>
-                <w:noProof/>
-                <w:webHidden/>
-              </w:rPr>
-              <w:fldChar w:fldCharType="end"/>
-            </w:r>
-          </w:hyperlink>
-        </w:p>
-        <w:p>
-          <w:pPr>
-            <w:pStyle w:val="TDC2"/>
-            <w:tabs>
-              <w:tab w:val="right" w:leader="dot" w:pos="8494"/>
-            </w:tabs>
-            <w:rPr>
-              <w:rFonts w:eastAsiaTheme="minorEastAsia"/>
-              <w:noProof/>
-              <w:lang w:eastAsia="es-HN"/>
-            </w:rPr>
-          </w:pPr>
-          <w:hyperlink w:anchor="_Toc516339833" w:history="1">
-            <w:r>
-              <w:rPr>
-                <w:rStyle w:val="Hipervnculo"/>
-                <w:noProof/>
-              </w:rPr>
-              <w:t>WHILE</w:t>
-            </w:r>
-            <w:r>
-              <w:rPr>
-                <w:noProof/>
-                <w:webHidden/>
-              </w:rPr>
-              <w:tab/>
-            </w:r>
-            <w:r>
-              <w:rPr>
-                <w:noProof/>
-                <w:webHidden/>
-              </w:rPr>
-              <w:fldChar w:fldCharType="begin"/>
-            </w:r>
-            <w:r>
-              <w:rPr>
-                <w:noProof/>
-                <w:webHidden/>
-              </w:rPr>
-              <w:instrText xml:space="preserve"> PAGEREF _Toc516339833 \h </w:instrText>
-            </w:r>
-            <w:r>
-              <w:rPr>
-                <w:noProof/>
-                <w:webHidden/>
-              </w:rPr>
-            </w:r>
-            <w:r>
-              <w:rPr>
-                <w:noProof/>
-                <w:webHidden/>
-              </w:rPr>
-              <w:fldChar w:fldCharType="separate"/>
-            </w:r>
-            <w:r>
-              <w:rPr>
-                <w:noProof/>
-                <w:webHidden/>
-              </w:rPr>
-              <w:t>6</w:t>
-            </w:r>
-            <w:r>
-              <w:rPr>
-                <w:noProof/>
-                <w:webHidden/>
-              </w:rPr>
-              <w:fldChar w:fldCharType="end"/>
-            </w:r>
-          </w:hyperlink>
-        </w:p>
-        <w:p>
-          <w:pPr>
-            <w:pStyle w:val="TDC2"/>
-            <w:tabs>
-              <w:tab w:val="right" w:leader="dot" w:pos="8494"/>
-            </w:tabs>
-            <w:rPr>
-              <w:rFonts w:eastAsiaTheme="minorEastAsia"/>
-              <w:noProof/>
-              <w:lang w:eastAsia="es-HN"/>
-            </w:rPr>
-          </w:pPr>
-          <w:hyperlink w:anchor="_Toc516339834" w:history="1">
-            <w:r>
-              <w:rPr>
-                <w:rStyle w:val="Hipervnculo"/>
-                <w:noProof/>
-              </w:rPr>
-              <w:t>REPEAT</w:t>
-            </w:r>
-            <w:r>
-              <w:rPr>
-                <w:noProof/>
-                <w:webHidden/>
-              </w:rPr>
-              <w:tab/>
-            </w:r>
-            <w:r>
-              <w:rPr>
-                <w:noProof/>
-                <w:webHidden/>
-              </w:rPr>
-              <w:fldChar w:fldCharType="begin"/>
-            </w:r>
-            <w:r>
-              <w:rPr>
-                <w:noProof/>
-                <w:webHidden/>
-              </w:rPr>
-              <w:instrText xml:space="preserve"> PAGEREF _Toc516339834 \h </w:instrText>
-            </w:r>
-            <w:r>
-              <w:rPr>
-                <w:noProof/>
-                <w:webHidden/>
-              </w:rPr>
-            </w:r>
-            <w:r>
-              <w:rPr>
-                <w:noProof/>
-                <w:webHidden/>
-              </w:rPr>
-              <w:fldChar w:fldCharType="separate"/>
-            </w:r>
-            <w:r>
-              <w:rPr>
-                <w:noProof/>
-                <w:webHidden/>
-              </w:rPr>
-              <w:t>7</w:t>
-            </w:r>
-            <w:r>
-              <w:rPr>
-                <w:noProof/>
-                <w:webHidden/>
-              </w:rPr>
-              <w:fldChar w:fldCharType="end"/>
-            </w:r>
-          </w:hyperlink>
-        </w:p>
-        <w:p>
-          <w:pPr>
-            <w:pStyle w:val="TDC1"/>
-            <w:tabs>
-              <w:tab w:val="right" w:leader="dot" w:pos="8494"/>
-            </w:tabs>
-            <w:rPr>
-              <w:rFonts w:eastAsiaTheme="minorEastAsia"/>
-              <w:noProof/>
-              <w:lang w:eastAsia="es-HN"/>
-            </w:rPr>
-          </w:pPr>
-          <w:hyperlink w:anchor="_Toc516339835" w:history="1">
-            <w:r>
-              <w:rPr>
-                <w:rStyle w:val="Hipervnculo"/>
-                <w:noProof/>
-              </w:rPr>
-              <w:t>Funciones</w:t>
-            </w:r>
-            <w:r>
-              <w:rPr>
-                <w:noProof/>
-                <w:webHidden/>
-              </w:rPr>
-              <w:tab/>
-            </w:r>
-            <w:r>
-              <w:rPr>
-                <w:noProof/>
-                <w:webHidden/>
-              </w:rPr>
-              <w:fldChar w:fldCharType="begin"/>
-            </w:r>
-            <w:r>
-              <w:rPr>
-                <w:noProof/>
-                <w:webHidden/>
-              </w:rPr>
-              <w:instrText xml:space="preserve"> PAGEREF _Toc516339835 \h </w:instrText>
-            </w:r>
-            <w:r>
-              <w:rPr>
-                <w:noProof/>
-                <w:webHidden/>
-              </w:rPr>
-            </w:r>
-            <w:r>
-              <w:rPr>
-                <w:noProof/>
-                <w:webHidden/>
-              </w:rPr>
-              <w:fldChar w:fldCharType="separate"/>
-            </w:r>
-            <w:r>
-              <w:rPr>
-                <w:noProof/>
-                <w:webHidden/>
-              </w:rPr>
-              <w:t>7</w:t>
-            </w:r>
-            <w:r>
-              <w:rPr>
-                <w:noProof/>
-                <w:webHidden/>
-              </w:rPr>
-              <w:fldChar w:fldCharType="end"/>
-            </w:r>
-          </w:hyperlink>
-        </w:p>
-        <w:p>
-          <w:pPr>
-            <w:pStyle w:val="TDC2"/>
-            <w:tabs>
-              <w:tab w:val="right" w:leader="dot" w:pos="8494"/>
-            </w:tabs>
-            <w:rPr>
-              <w:rFonts w:eastAsiaTheme="minorEastAsia"/>
-              <w:noProof/>
-              <w:lang w:eastAsia="es-HN"/>
-            </w:rPr>
-          </w:pPr>
-          <w:hyperlink w:anchor="_Toc516339836" w:history="1">
-            <w:r>
-              <w:rPr>
-                <w:rStyle w:val="Hipervnculo"/>
-                <w:noProof/>
-              </w:rPr>
-              <w:t>DEF</w:t>
-            </w:r>
-            <w:r>
-              <w:rPr>
-                <w:noProof/>
-                <w:webHidden/>
-              </w:rPr>
-              <w:tab/>
-            </w:r>
-            <w:r>
-              <w:rPr>
-                <w:noProof/>
-                <w:webHidden/>
-              </w:rPr>
-              <w:fldChar w:fldCharType="begin"/>
-            </w:r>
-            <w:r>
-              <w:rPr>
-                <w:noProof/>
-                <w:webHidden/>
-              </w:rPr>
-              <w:instrText xml:space="preserve"> PAGEREF _Toc516339836 \h </w:instrText>
-            </w:r>
-            <w:r>
-              <w:rPr>
-                <w:noProof/>
-                <w:webHidden/>
-              </w:rPr>
-            </w:r>
-            <w:r>
-              <w:rPr>
-                <w:noProof/>
-                <w:webHidden/>
-              </w:rPr>
-              <w:fldChar w:fldCharType="separate"/>
-            </w:r>
-            <w:r>
-              <w:rPr>
-                <w:noProof/>
-                <w:webHidden/>
-              </w:rPr>
-              <w:t>7</w:t>
-            </w:r>
-            <w:r>
-              <w:rPr>
-                <w:noProof/>
-                <w:webHidden/>
-              </w:rPr>
-              <w:fldChar w:fldCharType="end"/>
-            </w:r>
-          </w:hyperlink>
-        </w:p>
-        <w:p>
-          <w:pPr>
-            <w:pStyle w:val="TDC1"/>
-            <w:tabs>
-              <w:tab w:val="right" w:leader="dot" w:pos="8494"/>
-            </w:tabs>
-            <w:rPr>
-              <w:rFonts w:eastAsiaTheme="minorEastAsia"/>
-              <w:noProof/>
-              <w:lang w:eastAsia="es-HN"/>
-            </w:rPr>
-          </w:pPr>
-          <w:hyperlink w:anchor="_Toc516339837" w:history="1">
-            <w:r>
-              <w:rPr>
-                <w:rStyle w:val="Hipervnculo"/>
-                <w:noProof/>
-              </w:rPr>
-              <w:t>Metodos</w:t>
-            </w:r>
-            <w:r>
-              <w:rPr>
-                <w:noProof/>
-                <w:webHidden/>
-              </w:rPr>
-              <w:tab/>
-            </w:r>
-            <w:r>
-              <w:rPr>
-                <w:noProof/>
-                <w:webHidden/>
-              </w:rPr>
-              <w:fldChar w:fldCharType="begin"/>
-            </w:r>
-            <w:r>
-              <w:rPr>
-                <w:noProof/>
-                <w:webHidden/>
-              </w:rPr>
-              <w:instrText xml:space="preserve"> PAGEREF _Toc516339837 \h </w:instrText>
-            </w:r>
-            <w:r>
-              <w:rPr>
-                <w:noProof/>
-                <w:webHidden/>
-              </w:rPr>
-            </w:r>
-            <w:r>
-              <w:rPr>
-                <w:noProof/>
-                <w:webHidden/>
-              </w:rPr>
-              <w:fldChar w:fldCharType="separate"/>
-            </w:r>
-            <w:r>
-              <w:rPr>
-                <w:noProof/>
-                <w:webHidden/>
-              </w:rPr>
-              <w:t>7</w:t>
-            </w:r>
-            <w:r>
-              <w:rPr>
-                <w:noProof/>
-                <w:webHidden/>
-              </w:rPr>
-              <w:fldChar w:fldCharType="end"/>
-            </w:r>
-          </w:hyperlink>
-        </w:p>
-        <w:p>
-          <w:pPr>
-            <w:pStyle w:val="TDC2"/>
-            <w:tabs>
-              <w:tab w:val="right" w:leader="dot" w:pos="8494"/>
-            </w:tabs>
-            <w:rPr>
-              <w:rFonts w:eastAsiaTheme="minorEastAsia"/>
-              <w:noProof/>
-              <w:lang w:eastAsia="es-HN"/>
-            </w:rPr>
-          </w:pPr>
-          <w:hyperlink w:anchor="_Toc516339838" w:history="1">
-            <w:r>
-              <w:rPr>
-                <w:rStyle w:val="Hipervnculo"/>
-                <w:noProof/>
-              </w:rPr>
-              <w:t>SWAP</w:t>
-            </w:r>
-            <w:r>
-              <w:rPr>
-                <w:noProof/>
-                <w:webHidden/>
-              </w:rPr>
-              <w:tab/>
-            </w:r>
-            <w:r>
-              <w:rPr>
-                <w:noProof/>
-                <w:webHidden/>
-              </w:rPr>
-              <w:fldChar w:fldCharType="begin"/>
-            </w:r>
-            <w:r>
-              <w:rPr>
-                <w:noProof/>
-                <w:webHidden/>
-              </w:rPr>
-              <w:instrText xml:space="preserve"> PAGEREF _Toc516339838 \h </w:instrText>
-            </w:r>
-            <w:r>
-              <w:rPr>
-                <w:noProof/>
-                <w:webHidden/>
-              </w:rPr>
-            </w:r>
-            <w:r>
-              <w:rPr>
-                <w:noProof/>
-                <w:webHidden/>
-              </w:rPr>
-              <w:fldChar w:fldCharType="separate"/>
-            </w:r>
-            <w:r>
-              <w:rPr>
-                <w:noProof/>
-                <w:webHidden/>
-              </w:rPr>
-              <w:t>7</w:t>
-            </w:r>
-            <w:r>
-              <w:rPr>
-                <w:noProof/>
-                <w:webHidden/>
-              </w:rPr>
-              <w:fldChar w:fldCharType="end"/>
-            </w:r>
-          </w:hyperlink>
-        </w:p>
-        <w:p>
-          <w:pPr>
-            <w:pStyle w:val="TDC2"/>
-            <w:tabs>
-              <w:tab w:val="right" w:leader="dot" w:pos="8494"/>
-            </w:tabs>
-            <w:rPr>
-              <w:rFonts w:eastAsiaTheme="minorEastAsia"/>
-              <w:noProof/>
-              <w:lang w:eastAsia="es-HN"/>
-            </w:rPr>
-          </w:pPr>
-          <w:hyperlink w:anchor="_Toc516339839" w:history="1">
-            <w:r>
-              <w:rPr>
-                <w:rStyle w:val="Hipervnculo"/>
-                <w:noProof/>
-              </w:rPr>
-              <w:t>INC</w:t>
-            </w:r>
-            <w:r>
-              <w:rPr>
-                <w:noProof/>
-                <w:webHidden/>
-              </w:rPr>
-              <w:tab/>
-            </w:r>
-            <w:r>
-              <w:rPr>
-                <w:noProof/>
-                <w:webHidden/>
-              </w:rPr>
-              <w:fldChar w:fldCharType="begin"/>
-            </w:r>
-            <w:r>
-              <w:rPr>
-                <w:noProof/>
-                <w:webHidden/>
-              </w:rPr>
-              <w:instrText xml:space="preserve"> PAGEREF _Toc516339839 \h </w:instrText>
-            </w:r>
-            <w:r>
-              <w:rPr>
-                <w:noProof/>
-                <w:webHidden/>
-              </w:rPr>
-            </w:r>
-            <w:r>
-              <w:rPr>
-                <w:noProof/>
-                <w:webHidden/>
-              </w:rPr>
-              <w:fldChar w:fldCharType="separate"/>
-            </w:r>
-            <w:r>
-              <w:rPr>
-                <w:noProof/>
-                <w:webHidden/>
-              </w:rPr>
-              <w:t>8</w:t>
-            </w:r>
-            <w:r>
-              <w:rPr>
-                <w:noProof/>
-                <w:webHidden/>
-              </w:rPr>
-              <w:fldChar w:fldCharType="end"/>
-            </w:r>
-          </w:hyperlink>
-        </w:p>
-        <w:p>
-          <w:pPr>
-            <w:pStyle w:val="TDC2"/>
-            <w:tabs>
-              <w:tab w:val="right" w:leader="dot" w:pos="8494"/>
-            </w:tabs>
-            <w:rPr>
-              <w:rFonts w:eastAsiaTheme="minorEastAsia"/>
-              <w:noProof/>
-              <w:lang w:eastAsia="es-HN"/>
-            </w:rPr>
-          </w:pPr>
-          <w:hyperlink w:anchor="_Toc516339840" w:history="1">
-            <w:r>
-              <w:rPr>
-                <w:rStyle w:val="Hipervnculo"/>
-                <w:noProof/>
-              </w:rPr>
-              <w:t>DEC</w:t>
-            </w:r>
-            <w:r>
-              <w:rPr>
-                <w:noProof/>
-                <w:webHidden/>
-              </w:rPr>
-              <w:tab/>
-            </w:r>
-            <w:r>
-              <w:rPr>
-                <w:noProof/>
-                <w:webHidden/>
-              </w:rPr>
-              <w:fldChar w:fldCharType="begin"/>
-            </w:r>
-            <w:r>
-              <w:rPr>
-                <w:noProof/>
-                <w:webHidden/>
-              </w:rPr>
-              <w:instrText xml:space="preserve"> PAGEREF _Toc516339840 \h </w:instrText>
-            </w:r>
-            <w:r>
-              <w:rPr>
-                <w:noProof/>
-                <w:webHidden/>
-              </w:rPr>
-            </w:r>
-            <w:r>
-              <w:rPr>
-                <w:noProof/>
-                <w:webHidden/>
-              </w:rPr>
-              <w:fldChar w:fldCharType="separate"/>
-            </w:r>
-            <w:r>
-              <w:rPr>
-                <w:noProof/>
-                <w:webHidden/>
-              </w:rPr>
-              <w:t>8</w:t>
-            </w:r>
-            <w:r>
-              <w:rPr>
-                <w:noProof/>
-                <w:webHidden/>
-              </w:rPr>
-              <w:fldChar w:fldCharType="end"/>
-            </w:r>
-          </w:hyperlink>
-        </w:p>
-        <w:p>
-          <w:pPr>
-            <w:pStyle w:val="TDC2"/>
-            <w:tabs>
-              <w:tab w:val="right" w:leader="dot" w:pos="8494"/>
-            </w:tabs>
-            <w:rPr>
-              <w:rFonts w:eastAsiaTheme="minorEastAsia"/>
-              <w:noProof/>
-              <w:lang w:eastAsia="es-HN"/>
-            </w:rPr>
-          </w:pPr>
-          <w:hyperlink w:anchor="_Toc516339841" w:history="1">
-            <w:r>
-              <w:rPr>
-                <w:rStyle w:val="Hipervnculo"/>
-                <w:noProof/>
-              </w:rPr>
-              <w:t>CONTINUE</w:t>
-            </w:r>
-            <w:r>
-              <w:rPr>
-                <w:noProof/>
-                <w:webHidden/>
-              </w:rPr>
-              <w:tab/>
-            </w:r>
-            <w:r>
-              <w:rPr>
-                <w:noProof/>
-                <w:webHidden/>
-              </w:rPr>
-              <w:fldChar w:fldCharType="begin"/>
-            </w:r>
-            <w:r>
-              <w:rPr>
-                <w:noProof/>
-                <w:webHidden/>
-              </w:rPr>
-              <w:instrText xml:space="preserve"> PAGEREF _Toc516339841 \h </w:instrText>
-            </w:r>
-            <w:r>
-              <w:rPr>
-                <w:noProof/>
-                <w:webHidden/>
-              </w:rPr>
-            </w:r>
-            <w:r>
-              <w:rPr>
-                <w:noProof/>
-                <w:webHidden/>
-              </w:rPr>
-              <w:fldChar w:fldCharType="separate"/>
-            </w:r>
-            <w:r>
-              <w:rPr>
-                <w:noProof/>
-                <w:webHidden/>
-              </w:rPr>
-              <w:t>8</w:t>
-            </w:r>
-            <w:r>
-              <w:rPr>
-                <w:noProof/>
-                <w:webHidden/>
-              </w:rPr>
-              <w:fldChar w:fldCharType="end"/>
-            </w:r>
-          </w:hyperlink>
-        </w:p>
-        <w:p>
-          <w:pPr>
-            <w:pStyle w:val="TDC1"/>
-            <w:tabs>
-              <w:tab w:val="right" w:leader="dot" w:pos="8494"/>
-            </w:tabs>
-            <w:rPr>
-              <w:rFonts w:eastAsiaTheme="minorEastAsia"/>
-              <w:noProof/>
-              <w:lang w:eastAsia="es-HN"/>
-            </w:rPr>
-          </w:pPr>
-          <w:hyperlink w:anchor="_Toc516339842" w:history="1">
-            <w:r>
-              <w:rPr>
-                <w:rStyle w:val="Hipervnculo"/>
-                <w:noProof/>
-              </w:rPr>
-              <w:t>CONCLUSION</w:t>
-            </w:r>
-            <w:r>
-              <w:rPr>
-                <w:noProof/>
-                <w:webHidden/>
-              </w:rPr>
-              <w:tab/>
-            </w:r>
-            <w:r>
-              <w:rPr>
-                <w:noProof/>
-                <w:webHidden/>
-              </w:rPr>
-              <w:fldChar w:fldCharType="begin"/>
-            </w:r>
-            <w:r>
-              <w:rPr>
-                <w:noProof/>
-                <w:webHidden/>
-              </w:rPr>
-              <w:instrText xml:space="preserve"> PAGEREF _Toc516339842 \h </w:instrText>
+              <w:instrText xml:space="preserve"> PAGEREF _Toc518055925 \h </w:instrText>
             </w:r>
             <w:r>
               <w:rPr>
@@ -2895,12 +3012,12 @@
       <w:pPr>
         <w:pStyle w:val="Ttulo1"/>
       </w:pPr>
-      <w:bookmarkStart w:id="2" w:name="_Toc516339811"/>
+      <w:bookmarkStart w:id="3" w:name="_Toc518055893"/>
       <w:r>
         <w:lastRenderedPageBreak/>
         <w:t>ESPECIFICACION DEL LENGUAJE</w:t>
       </w:r>
-      <w:bookmarkEnd w:id="2"/>
+      <w:bookmarkEnd w:id="3"/>
     </w:p>
     <w:p>
       <w:pPr>
@@ -3110,7 +3227,7 @@
       <w:pPr>
         <w:pStyle w:val="Ttulo1"/>
       </w:pPr>
-      <w:bookmarkStart w:id="3" w:name="_Toc516339812"/>
+      <w:bookmarkStart w:id="4" w:name="_Toc518055894"/>
       <w:r>
         <w:t xml:space="preserve">MANUAL </w:t>
       </w:r>
@@ -3123,7 +3240,7 @@
       <w:r>
         <w:t>CNICO DE SMILEBASIC</w:t>
       </w:r>
-      <w:bookmarkEnd w:id="3"/>
+      <w:bookmarkEnd w:id="4"/>
     </w:p>
     <w:p>
       <w:pPr>
@@ -4003,6 +4120,370 @@
       <w:pPr>
         <w:spacing w:after="0"/>
         <w:rPr>
+          <w:sz w:val="24"/>
+          <w:szCs w:val="24"/>
+        </w:rPr>
+      </w:pPr>
+    </w:p>
+    <w:p>
+      <w:pPr>
+        <w:spacing w:after="0"/>
+        <w:rPr>
+          <w:sz w:val="24"/>
+          <w:szCs w:val="24"/>
+        </w:rPr>
+      </w:pPr>
+    </w:p>
+    <w:p>
+      <w:pPr>
+        <w:spacing w:after="0"/>
+        <w:rPr>
+          <w:sz w:val="24"/>
+          <w:szCs w:val="24"/>
+        </w:rPr>
+      </w:pPr>
+    </w:p>
+    <w:p>
+      <w:pPr>
+        <w:spacing w:after="0"/>
+        <w:rPr>
+          <w:sz w:val="24"/>
+          <w:szCs w:val="24"/>
+        </w:rPr>
+      </w:pPr>
+    </w:p>
+    <w:p>
+      <w:pPr>
+        <w:spacing w:after="0"/>
+        <w:rPr>
+          <w:sz w:val="24"/>
+          <w:szCs w:val="24"/>
+        </w:rPr>
+      </w:pPr>
+    </w:p>
+    <w:p>
+      <w:pPr>
+        <w:spacing w:after="0"/>
+        <w:rPr>
+          <w:sz w:val="24"/>
+          <w:szCs w:val="24"/>
+        </w:rPr>
+      </w:pPr>
+    </w:p>
+    <w:p>
+      <w:pPr>
+        <w:spacing w:after="0"/>
+        <w:rPr>
+          <w:sz w:val="24"/>
+          <w:szCs w:val="24"/>
+        </w:rPr>
+      </w:pPr>
+    </w:p>
+    <w:p>
+      <w:pPr>
+        <w:pStyle w:val="Ttulo2"/>
+      </w:pPr>
+      <w:bookmarkStart w:id="5" w:name="_Toc518055895"/>
+      <w:r>
+        <w:lastRenderedPageBreak/>
+        <w:t>MANEJO DEL ARBOL</w:t>
+      </w:r>
+      <w:r>
+        <w:t xml:space="preserve"> </w:t>
+      </w:r>
+      <w:r>
+        <w:t>(AST)</w:t>
+      </w:r>
+      <w:bookmarkEnd w:id="5"/>
+    </w:p>
+    <w:p>
+      <w:pPr>
+        <w:spacing w:after="0"/>
+      </w:pPr>
+    </w:p>
+    <w:p>
+      <w:pPr>
+        <w:spacing w:after="0"/>
+        <w:rPr>
+          <w:sz w:val="24"/>
+          <w:szCs w:val="24"/>
+        </w:rPr>
+      </w:pPr>
+      <w:r>
+        <w:rPr>
+          <w:sz w:val="24"/>
+          <w:szCs w:val="24"/>
+        </w:rPr>
+        <w:t xml:space="preserve">La estructura del árbol </w:t>
+      </w:r>
+      <w:r>
+        <w:rPr>
+          <w:sz w:val="24"/>
+          <w:szCs w:val="24"/>
+        </w:rPr>
+        <w:t>se hace</w:t>
+      </w:r>
+      <w:r>
+        <w:rPr>
+          <w:sz w:val="24"/>
+          <w:szCs w:val="24"/>
+        </w:rPr>
+        <w:t xml:space="preserve"> en el archivo </w:t>
+      </w:r>
+      <w:proofErr w:type="spellStart"/>
+      <w:r>
+        <w:rPr>
+          <w:sz w:val="24"/>
+          <w:szCs w:val="24"/>
+        </w:rPr>
+        <w:t>parser.cup</w:t>
+      </w:r>
+      <w:proofErr w:type="spellEnd"/>
+      <w:r>
+        <w:rPr>
+          <w:sz w:val="24"/>
+          <w:szCs w:val="24"/>
+        </w:rPr>
+        <w:t xml:space="preserve"> en donde se desarrolla</w:t>
+      </w:r>
+      <w:r>
+        <w:rPr>
+          <w:sz w:val="24"/>
+          <w:szCs w:val="24"/>
+        </w:rPr>
+        <w:t>n</w:t>
+      </w:r>
+      <w:r>
+        <w:rPr>
+          <w:sz w:val="24"/>
+          <w:szCs w:val="24"/>
+        </w:rPr>
+        <w:t xml:space="preserve"> las gr</w:t>
+      </w:r>
+      <w:r>
+        <w:rPr>
+          <w:sz w:val="24"/>
+          <w:szCs w:val="24"/>
+        </w:rPr>
+        <w:t>a</w:t>
+      </w:r>
+      <w:r>
+        <w:rPr>
+          <w:sz w:val="24"/>
+          <w:szCs w:val="24"/>
+        </w:rPr>
+        <w:t>m</w:t>
+      </w:r>
+      <w:r>
+        <w:rPr>
+          <w:sz w:val="24"/>
+          <w:szCs w:val="24"/>
+        </w:rPr>
+        <w:t>á</w:t>
+      </w:r>
+      <w:r>
+        <w:rPr>
+          <w:sz w:val="24"/>
+          <w:szCs w:val="24"/>
+        </w:rPr>
+        <w:t>ticas</w:t>
+      </w:r>
+      <w:r>
+        <w:rPr>
+          <w:sz w:val="24"/>
+          <w:szCs w:val="24"/>
+        </w:rPr>
+        <w:t xml:space="preserve"> </w:t>
+      </w:r>
+      <w:r>
+        <w:rPr>
+          <w:sz w:val="24"/>
+          <w:szCs w:val="24"/>
+        </w:rPr>
+        <w:t>para los terminales, no terminales y precedencias</w:t>
+      </w:r>
+      <w:r>
+        <w:rPr>
+          <w:sz w:val="24"/>
+          <w:szCs w:val="24"/>
+        </w:rPr>
+        <w:t xml:space="preserve">. Cada nodo del árbol denota una construcción que ocurre en el código fuente. Una vez construido, información adicional es agregada al AST por procesamiento subsecuente, ej., análisis </w:t>
+      </w:r>
+      <w:hyperlink r:id="rId13" w:tooltip="Semántico" w:history="1">
+        <w:r>
+          <w:rPr>
+            <w:rStyle w:val="Hipervnculo"/>
+            <w:color w:val="auto"/>
+            <w:sz w:val="24"/>
+            <w:szCs w:val="24"/>
+            <w:u w:val="none"/>
+          </w:rPr>
+          <w:t>semántico</w:t>
+        </w:r>
+      </w:hyperlink>
+      <w:r>
+        <w:rPr>
+          <w:sz w:val="24"/>
+          <w:szCs w:val="24"/>
+        </w:rPr>
+        <w:t>.</w:t>
+      </w:r>
+    </w:p>
+    <w:p>
+      <w:pPr>
+        <w:spacing w:after="0"/>
+        <w:rPr>
+          <w:sz w:val="24"/>
+          <w:szCs w:val="24"/>
+        </w:rPr>
+      </w:pPr>
+    </w:p>
+    <w:p>
+      <w:pPr>
+        <w:spacing w:after="0"/>
+        <w:rPr>
+          <w:sz w:val="24"/>
+          <w:szCs w:val="24"/>
+        </w:rPr>
+      </w:pPr>
+      <w:r>
+        <w:rPr>
+          <w:sz w:val="24"/>
+          <w:szCs w:val="24"/>
+        </w:rPr>
+        <w:t xml:space="preserve">La construcción del árbol se hace en el archivo </w:t>
+      </w:r>
+      <w:proofErr w:type="spellStart"/>
+      <w:r>
+        <w:rPr>
+          <w:sz w:val="24"/>
+          <w:szCs w:val="24"/>
+        </w:rPr>
+        <w:t>parser.cup</w:t>
+      </w:r>
+      <w:proofErr w:type="spellEnd"/>
+      <w:r>
+        <w:rPr>
+          <w:sz w:val="24"/>
+          <w:szCs w:val="24"/>
+        </w:rPr>
+        <w:t xml:space="preserve"> con el método </w:t>
+      </w:r>
+      <w:proofErr w:type="spellStart"/>
+      <w:proofErr w:type="gramStart"/>
+      <w:r>
+        <w:rPr>
+          <w:sz w:val="24"/>
+          <w:szCs w:val="24"/>
+        </w:rPr>
+        <w:t>BuildAstAsDot</w:t>
+      </w:r>
+      <w:proofErr w:type="spellEnd"/>
+      <w:r>
+        <w:rPr>
+          <w:sz w:val="24"/>
+          <w:szCs w:val="24"/>
+        </w:rPr>
+        <w:t>(</w:t>
+      </w:r>
+      <w:proofErr w:type="spellStart"/>
+      <w:proofErr w:type="gramEnd"/>
+      <w:r>
+        <w:rPr>
+          <w:sz w:val="24"/>
+          <w:szCs w:val="24"/>
+        </w:rPr>
+        <w:t>Node</w:t>
+      </w:r>
+      <w:proofErr w:type="spellEnd"/>
+      <w:r>
+        <w:rPr>
+          <w:sz w:val="24"/>
+          <w:szCs w:val="24"/>
+        </w:rPr>
+        <w:t xml:space="preserve"> n) el cual concatena la representación de </w:t>
+      </w:r>
+      <w:r>
+        <w:rPr>
+          <w:sz w:val="24"/>
+          <w:szCs w:val="24"/>
+        </w:rPr>
+        <w:t xml:space="preserve">cadena de nodos del método </w:t>
+      </w:r>
+      <w:proofErr w:type="spellStart"/>
+      <w:r>
+        <w:rPr>
+          <w:sz w:val="24"/>
+          <w:szCs w:val="24"/>
+        </w:rPr>
+        <w:t>NodeToDot</w:t>
+      </w:r>
+      <w:proofErr w:type="spellEnd"/>
+      <w:r>
+        <w:rPr>
+          <w:sz w:val="24"/>
+          <w:szCs w:val="24"/>
+        </w:rPr>
+        <w:t>(</w:t>
+      </w:r>
+      <w:r>
+        <w:rPr>
+          <w:sz w:val="24"/>
+          <w:szCs w:val="24"/>
+        </w:rPr>
+        <w:t>…</w:t>
+      </w:r>
+      <w:r>
+        <w:rPr>
+          <w:sz w:val="24"/>
+          <w:szCs w:val="24"/>
+        </w:rPr>
+        <w:t>)</w:t>
+      </w:r>
+      <w:r>
+        <w:rPr>
+          <w:sz w:val="24"/>
+          <w:szCs w:val="24"/>
+        </w:rPr>
+        <w:t xml:space="preserve"> de cualquier otro tipo de datos al final del objeto</w:t>
+      </w:r>
+      <w:r>
+        <w:rPr>
+          <w:sz w:val="24"/>
+          <w:szCs w:val="24"/>
+        </w:rPr>
+        <w:t xml:space="preserve"> y valida en caso de algún error</w:t>
+      </w:r>
+      <w:r>
+        <w:rPr>
+          <w:sz w:val="24"/>
+          <w:szCs w:val="24"/>
+        </w:rPr>
+        <w:t>.</w:t>
+      </w:r>
+    </w:p>
+    <w:p>
+      <w:pPr>
+        <w:spacing w:after="0"/>
+        <w:rPr>
+          <w:sz w:val="24"/>
+          <w:szCs w:val="24"/>
+        </w:rPr>
+      </w:pPr>
+    </w:p>
+    <w:p>
+      <w:pPr>
+        <w:spacing w:after="0"/>
+        <w:rPr>
+          <w:sz w:val="24"/>
+          <w:szCs w:val="24"/>
+        </w:rPr>
+      </w:pPr>
+    </w:p>
+    <w:p>
+      <w:pPr>
+        <w:spacing w:after="0"/>
+        <w:rPr>
           <w:b/>
           <w:sz w:val="24"/>
           <w:szCs w:val="24"/>
@@ -4031,42 +4512,21 @@
     </w:p>
     <w:p>
       <w:pPr>
+        <w:pStyle w:val="Ttulo1"/>
+      </w:pPr>
+      <w:bookmarkStart w:id="6" w:name="_Toc518055896"/>
+      <w:r>
+        <w:t xml:space="preserve">MANUAL DE USUARIO DE </w:t>
+      </w:r>
+      <w:r>
+        <w:t>SMILEBASIC</w:t>
+      </w:r>
+      <w:bookmarkEnd w:id="6"/>
+    </w:p>
+    <w:p>
+      <w:pPr>
         <w:spacing w:after="0"/>
         <w:rPr>
-          <w:b/>
-          <w:sz w:val="24"/>
-          <w:szCs w:val="24"/>
-        </w:rPr>
-      </w:pPr>
-    </w:p>
-    <w:p>
-      <w:pPr>
-        <w:spacing w:after="0"/>
-        <w:rPr>
-          <w:b/>
-          <w:sz w:val="24"/>
-          <w:szCs w:val="24"/>
-        </w:rPr>
-      </w:pPr>
-    </w:p>
-    <w:p>
-      <w:pPr>
-        <w:pStyle w:val="Ttulo1"/>
-      </w:pPr>
-      <w:bookmarkStart w:id="4" w:name="_Toc516339813"/>
-      <w:r>
-        <w:lastRenderedPageBreak/>
-        <w:t xml:space="preserve">MANUAL DE USUARIO DE </w:t>
-      </w:r>
-      <w:r>
-        <w:t>SMILEBASIC</w:t>
-      </w:r>
-      <w:bookmarkEnd w:id="4"/>
-    </w:p>
-    <w:p>
-      <w:pPr>
-        <w:spacing w:after="0"/>
-        <w:rPr>
           <w:rStyle w:val="notranslate"/>
         </w:rPr>
       </w:pPr>
@@ -4154,7 +4614,7 @@
         </w:rPr>
         <w:t xml:space="preserve">BASIC originalmente fue desarrollado como una herramienta de enseñanza. El lenguaje y sus variantes llegaron a estar ampliamente disponibles en los </w:t>
       </w:r>
-      <w:hyperlink r:id="rId13" w:tooltip="Microcomputador" w:history="1">
+      <w:hyperlink r:id="rId14" w:tooltip="Microcomputador" w:history="1">
         <w:r>
           <w:rPr>
             <w:rStyle w:val="Hipervnculo"/>
@@ -4199,11 +4659,11 @@
       <w:pPr>
         <w:pStyle w:val="Ttulo2"/>
       </w:pPr>
-      <w:bookmarkStart w:id="5" w:name="_Toc516339814"/>
+      <w:bookmarkStart w:id="7" w:name="_Toc518055897"/>
       <w:r>
         <w:t>INSTRUCCIONES</w:t>
       </w:r>
-      <w:bookmarkEnd w:id="5"/>
+      <w:bookmarkEnd w:id="7"/>
     </w:p>
     <w:p>
       <w:pPr>
@@ -4561,11 +5021,11 @@
       <w:pPr>
         <w:pStyle w:val="Ttulo2"/>
       </w:pPr>
-      <w:bookmarkStart w:id="6" w:name="_Toc516339815"/>
+      <w:bookmarkStart w:id="8" w:name="_Toc518055898"/>
       <w:r>
         <w:t>INPUT</w:t>
       </w:r>
-      <w:bookmarkEnd w:id="6"/>
+      <w:bookmarkEnd w:id="8"/>
     </w:p>
     <w:p>
       <w:pPr>
@@ -4765,11 +5225,11 @@
       <w:pPr>
         <w:pStyle w:val="Ttulo2"/>
       </w:pPr>
-      <w:bookmarkStart w:id="7" w:name="_Toc516339816"/>
+      <w:bookmarkStart w:id="9" w:name="_Toc518055899"/>
       <w:r>
         <w:t>LINPUT</w:t>
       </w:r>
-      <w:bookmarkEnd w:id="7"/>
+      <w:bookmarkEnd w:id="9"/>
     </w:p>
     <w:p>
       <w:pPr>
@@ -4929,11 +5389,11 @@
       <w:pPr>
         <w:pStyle w:val="Ttulo2"/>
       </w:pPr>
-      <w:bookmarkStart w:id="8" w:name="_Toc516339817"/>
+      <w:bookmarkStart w:id="10" w:name="_Toc518055900"/>
       <w:r>
         <w:t>GOTO</w:t>
       </w:r>
-      <w:bookmarkEnd w:id="8"/>
+      <w:bookmarkEnd w:id="10"/>
     </w:p>
     <w:p>
       <w:pPr>
@@ -5240,11 +5700,11 @@
       <w:pPr>
         <w:pStyle w:val="Ttulo2"/>
       </w:pPr>
-      <w:bookmarkStart w:id="9" w:name="_Toc516339818"/>
+      <w:bookmarkStart w:id="11" w:name="_Toc518055901"/>
       <w:r>
         <w:t>GOSUB</w:t>
       </w:r>
-      <w:bookmarkEnd w:id="9"/>
+      <w:bookmarkEnd w:id="11"/>
     </w:p>
     <w:p>
       <w:pPr>
@@ -5367,7 +5827,6 @@
           <w:sz w:val="24"/>
           <w:szCs w:val="24"/>
         </w:rPr>
-        <w:lastRenderedPageBreak/>
         <w:t>EJEMPLO:</w:t>
       </w:r>
       <w:r>
@@ -5561,21 +6020,21 @@
       <w:pPr>
         <w:pStyle w:val="Ttulo1"/>
       </w:pPr>
-      <w:bookmarkStart w:id="10" w:name="_Toc516339819"/>
+      <w:bookmarkStart w:id="12" w:name="_Toc518055902"/>
       <w:r>
         <w:t>Operaciones de Control</w:t>
       </w:r>
-      <w:bookmarkEnd w:id="10"/>
+      <w:bookmarkEnd w:id="12"/>
     </w:p>
     <w:p>
       <w:pPr>
         <w:pStyle w:val="Ttulo2"/>
       </w:pPr>
-      <w:bookmarkStart w:id="11" w:name="_Toc516339820"/>
+      <w:bookmarkStart w:id="13" w:name="_Toc518055903"/>
       <w:r>
         <w:t>IF</w:t>
       </w:r>
-      <w:bookmarkEnd w:id="11"/>
+      <w:bookmarkEnd w:id="13"/>
     </w:p>
     <w:p>
       <w:pPr>
@@ -5707,6 +6166,7 @@
         </w:numPr>
       </w:pPr>
       <w:r>
+        <w:lastRenderedPageBreak/>
         <w:t>@PRIMERO</w:t>
       </w:r>
     </w:p>
@@ -5912,11 +6372,11 @@
       <w:pPr>
         <w:pStyle w:val="Ttulo2"/>
       </w:pPr>
-      <w:bookmarkStart w:id="12" w:name="_Toc516339821"/>
+      <w:bookmarkStart w:id="14" w:name="_Toc518055904"/>
       <w:r>
         <w:t>ON</w:t>
       </w:r>
-      <w:bookmarkEnd w:id="12"/>
+      <w:bookmarkEnd w:id="14"/>
     </w:p>
     <w:p>
       <w:pPr>
@@ -6199,7 +6659,6 @@
         <w:rPr>
           <w:lang w:val="en-US"/>
         </w:rPr>
-        <w:lastRenderedPageBreak/>
         <w:t>1    ON crud</w:t>
       </w:r>
     </w:p>
@@ -6442,11 +6901,11 @@
       <w:pPr>
         <w:pStyle w:val="Ttulo1"/>
       </w:pPr>
-      <w:bookmarkStart w:id="13" w:name="_Toc516339822"/>
+      <w:bookmarkStart w:id="15" w:name="_Toc518055905"/>
       <w:r>
         <w:t>Operadores Lógicos</w:t>
       </w:r>
-      <w:bookmarkEnd w:id="13"/>
+      <w:bookmarkEnd w:id="15"/>
     </w:p>
     <w:p>
       <w:pPr>
@@ -6462,18 +6921,12 @@
     <w:p>
       <w:pPr>
         <w:pStyle w:val="Ttulo2"/>
-        <w:rPr>
-          <w:lang w:val="en-US"/>
-        </w:rPr>
-      </w:pPr>
-      <w:bookmarkStart w:id="14" w:name="_Toc516339823"/>
-      <w:r>
-        <w:rPr>
-          <w:lang w:val="en-US"/>
-        </w:rPr>
+      </w:pPr>
+      <w:bookmarkStart w:id="16" w:name="_Toc518055906"/>
+      <w:r>
         <w:t>&amp;&amp; (AND)</w:t>
       </w:r>
-      <w:bookmarkEnd w:id="14"/>
+      <w:bookmarkEnd w:id="16"/>
     </w:p>
     <w:p>
       <w:pPr>
@@ -6532,6 +6985,7 @@
         <w:rPr>
           <w:sz w:val="24"/>
           <w:szCs w:val="24"/>
+          <w:lang w:val="en-US"/>
         </w:rPr>
         <w:t>EJEMPLO:</w:t>
       </w:r>
@@ -6642,14 +7096,14 @@
           <w:lang w:val="en-US"/>
         </w:rPr>
       </w:pPr>
-      <w:bookmarkStart w:id="15" w:name="_Toc516339824"/>
+      <w:bookmarkStart w:id="17" w:name="_Toc518055907"/>
       <w:r>
         <w:rPr>
           <w:lang w:val="en-US"/>
         </w:rPr>
         <w:t>|| (OR)</w:t>
       </w:r>
-      <w:bookmarkEnd w:id="15"/>
+      <w:bookmarkEnd w:id="17"/>
     </w:p>
     <w:p>
       <w:pPr>
@@ -6761,11 +7215,11 @@
       <w:pPr>
         <w:pStyle w:val="Ttulo2"/>
       </w:pPr>
-      <w:bookmarkStart w:id="16" w:name="_Toc516339825"/>
+      <w:bookmarkStart w:id="18" w:name="_Toc518055908"/>
       <w:r>
         <w:t>! (NOT)</w:t>
       </w:r>
-      <w:bookmarkEnd w:id="16"/>
+      <w:bookmarkEnd w:id="18"/>
     </w:p>
     <w:p>
       <w:pPr>
@@ -6905,21 +7359,21 @@
       <w:pPr>
         <w:pStyle w:val="Ttulo1"/>
       </w:pPr>
-      <w:bookmarkStart w:id="17" w:name="_Toc516339826"/>
+      <w:bookmarkStart w:id="19" w:name="_Toc518055909"/>
       <w:r>
         <w:t>Declaración de Variables</w:t>
       </w:r>
-      <w:bookmarkEnd w:id="17"/>
+      <w:bookmarkEnd w:id="19"/>
     </w:p>
     <w:p>
       <w:pPr>
         <w:pStyle w:val="Ttulo2"/>
       </w:pPr>
-      <w:bookmarkStart w:id="18" w:name="_Toc516339827"/>
+      <w:bookmarkStart w:id="20" w:name="_Toc518055910"/>
       <w:r>
         <w:t>VAR</w:t>
       </w:r>
-      <w:bookmarkEnd w:id="18"/>
+      <w:bookmarkEnd w:id="20"/>
     </w:p>
     <w:p>
       <w:pPr>
@@ -6965,11 +7419,11 @@
       <w:pPr>
         <w:pStyle w:val="Ttulo2"/>
       </w:pPr>
-      <w:bookmarkStart w:id="19" w:name="_Toc516339828"/>
+      <w:bookmarkStart w:id="21" w:name="_Toc518055911"/>
       <w:r>
         <w:t>INT</w:t>
       </w:r>
-      <w:bookmarkEnd w:id="19"/>
+      <w:bookmarkEnd w:id="21"/>
     </w:p>
     <w:p>
       <w:pPr>
@@ -7012,11 +7466,11 @@
       <w:pPr>
         <w:pStyle w:val="Ttulo2"/>
       </w:pPr>
-      <w:bookmarkStart w:id="20" w:name="_Toc516339829"/>
+      <w:bookmarkStart w:id="22" w:name="_Toc518055912"/>
       <w:r>
         <w:t>DOUBLE</w:t>
       </w:r>
-      <w:bookmarkEnd w:id="20"/>
+      <w:bookmarkEnd w:id="22"/>
     </w:p>
     <w:p>
       <w:pPr>
@@ -7056,11 +7510,11 @@
       <w:pPr>
         <w:pStyle w:val="Ttulo2"/>
       </w:pPr>
-      <w:bookmarkStart w:id="21" w:name="_Toc516339830"/>
+      <w:bookmarkStart w:id="23" w:name="_Toc518055913"/>
       <w:r>
         <w:t>STRING</w:t>
       </w:r>
-      <w:bookmarkEnd w:id="21"/>
+      <w:bookmarkEnd w:id="23"/>
     </w:p>
     <w:p>
       <w:pPr>
@@ -7100,21 +7554,22 @@
       <w:pPr>
         <w:pStyle w:val="Ttulo1"/>
       </w:pPr>
-      <w:bookmarkStart w:id="22" w:name="_Toc516339831"/>
-      <w:r>
+      <w:bookmarkStart w:id="24" w:name="_Toc518055914"/>
+      <w:r>
+        <w:lastRenderedPageBreak/>
         <w:t>Iteraciones</w:t>
       </w:r>
-      <w:bookmarkEnd w:id="22"/>
+      <w:bookmarkEnd w:id="24"/>
     </w:p>
     <w:p>
       <w:pPr>
         <w:pStyle w:val="Ttulo2"/>
       </w:pPr>
-      <w:bookmarkStart w:id="23" w:name="_Toc516339832"/>
+      <w:bookmarkStart w:id="25" w:name="_Toc518055915"/>
       <w:r>
         <w:t>FOR</w:t>
       </w:r>
-      <w:bookmarkEnd w:id="23"/>
+      <w:bookmarkEnd w:id="25"/>
     </w:p>
     <w:p>
       <w:pPr>
@@ -7344,11 +7799,11 @@
       <w:pPr>
         <w:pStyle w:val="Ttulo2"/>
       </w:pPr>
-      <w:bookmarkStart w:id="24" w:name="_Toc516339833"/>
+      <w:bookmarkStart w:id="26" w:name="_Toc518055916"/>
       <w:r>
         <w:t>WHILE</w:t>
       </w:r>
-      <w:bookmarkEnd w:id="24"/>
+      <w:bookmarkEnd w:id="26"/>
     </w:p>
     <w:p>
       <w:pPr>
@@ -7434,7 +7889,6 @@
         <w:rPr>
           <w:lang w:val="en-US"/>
         </w:rPr>
-        <w:lastRenderedPageBreak/>
         <w:t>2     WHILE d &lt;= 10</w:t>
       </w:r>
     </w:p>
@@ -7533,11 +7987,11 @@
       <w:pPr>
         <w:pStyle w:val="Ttulo2"/>
       </w:pPr>
-      <w:bookmarkStart w:id="25" w:name="_Toc516339834"/>
+      <w:bookmarkStart w:id="27" w:name="_Toc518055917"/>
       <w:r>
         <w:t>REPEAT</w:t>
       </w:r>
-      <w:bookmarkEnd w:id="25"/>
+      <w:bookmarkEnd w:id="27"/>
     </w:p>
     <w:p>
       <w:pPr>
@@ -7738,21 +8192,21 @@
       <w:pPr>
         <w:pStyle w:val="Ttulo1"/>
       </w:pPr>
-      <w:bookmarkStart w:id="26" w:name="_Toc516339835"/>
+      <w:bookmarkStart w:id="28" w:name="_Toc518055918"/>
       <w:r>
         <w:t>Funciones</w:t>
       </w:r>
-      <w:bookmarkEnd w:id="26"/>
+      <w:bookmarkEnd w:id="28"/>
     </w:p>
     <w:p>
       <w:pPr>
         <w:pStyle w:val="Ttulo2"/>
       </w:pPr>
-      <w:bookmarkStart w:id="27" w:name="_Toc516339836"/>
+      <w:bookmarkStart w:id="29" w:name="_Toc518055919"/>
       <w:r>
         <w:t>DEF</w:t>
       </w:r>
-      <w:bookmarkEnd w:id="27"/>
+      <w:bookmarkEnd w:id="29"/>
     </w:p>
     <w:p>
       <w:pPr>
@@ -7810,6 +8264,7 @@
           <w:sz w:val="24"/>
           <w:szCs w:val="24"/>
         </w:rPr>
+        <w:lastRenderedPageBreak/>
         <w:t>CALL</w:t>
       </w:r>
       <w:r>
@@ -8174,21 +8629,21 @@
       <w:pPr>
         <w:pStyle w:val="Ttulo1"/>
       </w:pPr>
-      <w:bookmarkStart w:id="28" w:name="_Toc516339837"/>
+      <w:bookmarkStart w:id="30" w:name="_Toc518055920"/>
       <w:r>
         <w:t>Metodos</w:t>
       </w:r>
-      <w:bookmarkEnd w:id="28"/>
+      <w:bookmarkEnd w:id="30"/>
     </w:p>
     <w:p>
       <w:pPr>
         <w:pStyle w:val="Ttulo2"/>
       </w:pPr>
-      <w:bookmarkStart w:id="29" w:name="_Toc516339838"/>
+      <w:bookmarkStart w:id="31" w:name="_Toc518055921"/>
       <w:r>
         <w:t>SWAP</w:t>
       </w:r>
-      <w:bookmarkEnd w:id="29"/>
+      <w:bookmarkEnd w:id="31"/>
     </w:p>
     <w:p>
       <w:pPr>
@@ -8239,7 +8694,6 @@
         <w:ind w:left="839" w:hanging="555"/>
       </w:pPr>
       <w:r>
-        <w:lastRenderedPageBreak/>
         <w:t>1   SWAP a =  23, b = 47</w:t>
       </w:r>
     </w:p>
@@ -8491,11 +8945,11 @@
       <w:pPr>
         <w:pStyle w:val="Ttulo2"/>
       </w:pPr>
-      <w:bookmarkStart w:id="30" w:name="_Toc516339839"/>
+      <w:bookmarkStart w:id="32" w:name="_Toc518055922"/>
       <w:r>
         <w:t>INC</w:t>
       </w:r>
-      <w:bookmarkEnd w:id="30"/>
+      <w:bookmarkEnd w:id="32"/>
     </w:p>
     <w:p>
       <w:pPr>
@@ -8539,11 +8993,11 @@
       <w:pPr>
         <w:pStyle w:val="Ttulo2"/>
       </w:pPr>
-      <w:bookmarkStart w:id="31" w:name="_Toc516339840"/>
+      <w:bookmarkStart w:id="33" w:name="_Toc518055923"/>
       <w:r>
         <w:t>DEC</w:t>
       </w:r>
-      <w:bookmarkEnd w:id="31"/>
+      <w:bookmarkEnd w:id="33"/>
     </w:p>
     <w:p>
       <w:pPr>
@@ -8863,11 +9317,11 @@
       <w:pPr>
         <w:pStyle w:val="Ttulo2"/>
       </w:pPr>
-      <w:bookmarkStart w:id="32" w:name="_Toc516339841"/>
+      <w:bookmarkStart w:id="34" w:name="_Toc518055924"/>
       <w:r>
         <w:t>CONTINUE</w:t>
       </w:r>
-      <w:bookmarkEnd w:id="32"/>
+      <w:bookmarkEnd w:id="34"/>
     </w:p>
     <w:p>
       <w:pPr>
@@ -8935,7 +9389,6 @@
         </w:numPr>
       </w:pPr>
       <w:r>
-        <w:lastRenderedPageBreak/>
         <w:t>VAR conteo = 10</w:t>
       </w:r>
     </w:p>
@@ -9072,11 +9525,11 @@
       <w:pPr>
         <w:pStyle w:val="Ttulo1"/>
       </w:pPr>
-      <w:bookmarkStart w:id="33" w:name="_Toc516339842"/>
+      <w:bookmarkStart w:id="35" w:name="_Toc518055925"/>
       <w:r>
         <w:t>CONCLUSION</w:t>
       </w:r>
-      <w:bookmarkEnd w:id="33"/>
+      <w:bookmarkEnd w:id="35"/>
     </w:p>
     <w:p>
       <w:pPr>
@@ -9111,7 +9564,7 @@
       </w:r>
     </w:p>
     <w:sectPr>
-      <w:footerReference w:type="default" r:id="rId14"/>
+      <w:footerReference w:type="default" r:id="rId15"/>
       <w:pgSz w:w="11906" w:h="16838"/>
       <w:pgMar w:top="1417" w:right="1701" w:bottom="1417" w:left="1701" w:header="708" w:footer="708" w:gutter="0"/>
       <w:pgNumType w:start="1"/>
@@ -11705,7 +12158,6 @@
   <w:style w:type="character" w:default="1" w:styleId="Fuentedeprrafopredeter">
     <w:name w:val="Default Paragraph Font"/>
     <w:uiPriority w:val="1"/>
-    <w:semiHidden/>
     <w:unhideWhenUsed/>
   </w:style>
   <w:style w:type="table" w:default="1" w:styleId="Tablanormal">
@@ -12451,7 +12903,7 @@
 </file>
 
 <file path=customXml/itemProps1.xml><?xml version="1.0" encoding="utf-8"?>
-<ds:datastoreItem xmlns:ds="http://schemas.openxmlformats.org/officeDocument/2006/customXml" ds:itemID="{330B7A9E-CC1F-4FD4-B945-1E787DA71FC7}">
+<ds:datastoreItem xmlns:ds="http://schemas.openxmlformats.org/officeDocument/2006/customXml" ds:itemID="{417C8362-3284-4F64-88F7-015DCF5CA64F}">
   <ds:schemaRefs>
     <ds:schemaRef ds:uri="http://schemas.openxmlformats.org/officeDocument/2006/bibliography"/>
   </ds:schemaRefs>

</xml_diff>